<commit_message>
Update user guide and word/PDF documents
</commit_message>
<xml_diff>
--- a/sbh_cli_user_guide.docx
+++ b/sbh_cli_user_guide.docx
@@ -5,6 +5,15 @@
     <w:p/>
     <w:sdt>
       <w:sdtPr>
+        <w:rPr>
+          <w:rFonts w:ascii="Calibri" w:eastAsiaTheme="minorHAnsi" w:hAnsi="Calibri" w:cs="FreeSans"/>
+          <w:iCs/>
+          <w:color w:val="auto"/>
+          <w:kern w:val="3"/>
+          <w:sz w:val="24"/>
+          <w:szCs w:val="24"/>
+          <w:lang w:val="en-GB"/>
+        </w:rPr>
         <w:id w:val="-1354870350"/>
         <w:docPartObj>
           <w:docPartGallery w:val="Table of Contents"/>
@@ -13,16 +22,9 @@
       </w:sdtPr>
       <w:sdtEndPr>
         <w:rPr>
-          <w:rFonts w:ascii="Calibri" w:eastAsiaTheme="minorHAnsi" w:hAnsi="Calibri" w:cs="FreeSans"/>
           <w:b/>
           <w:bCs/>
-          <w:iCs/>
           <w:noProof/>
-          <w:color w:val="auto"/>
-          <w:kern w:val="3"/>
-          <w:sz w:val="24"/>
-          <w:szCs w:val="24"/>
-          <w:lang w:val="en-GB"/>
         </w:rPr>
       </w:sdtEndPr>
       <w:sdtContent>
@@ -41,7 +43,13 @@
               <w:tab w:val="right" w:leader="dot" w:pos="9016"/>
             </w:tabs>
             <w:rPr>
+              <w:rFonts w:asciiTheme="minorHAnsi" w:eastAsiaTheme="minorEastAsia" w:hAnsiTheme="minorHAnsi" w:cstheme="minorBidi"/>
+              <w:iCs w:val="0"/>
               <w:noProof/>
+              <w:kern w:val="0"/>
+              <w:sz w:val="22"/>
+              <w:szCs w:val="22"/>
+              <w:lang w:eastAsia="en-GB"/>
             </w:rPr>
           </w:pPr>
           <w:r>
@@ -53,7 +61,7 @@
           <w:r>
             <w:fldChar w:fldCharType="separate"/>
           </w:r>
-          <w:hyperlink w:anchor="_Toc68708160" w:history="1">
+          <w:hyperlink w:anchor="_Toc68792277" w:history="1">
             <w:r>
               <w:rPr>
                 <w:rStyle w:val="Hyperlink"/>
@@ -80,7 +88,7 @@
                 <w:noProof/>
                 <w:webHidden/>
               </w:rPr>
-              <w:instrText xml:space="preserve"> PAGEREF _Toc68708160 \h </w:instrText>
+              <w:instrText xml:space="preserve"> PAGEREF _Toc68792277 \h </w:instrText>
             </w:r>
             <w:r>
               <w:rPr>
@@ -118,10 +126,16 @@
               <w:tab w:val="right" w:leader="dot" w:pos="9016"/>
             </w:tabs>
             <w:rPr>
+              <w:rFonts w:asciiTheme="minorHAnsi" w:eastAsiaTheme="minorEastAsia" w:hAnsiTheme="minorHAnsi" w:cstheme="minorBidi"/>
+              <w:iCs w:val="0"/>
               <w:noProof/>
+              <w:kern w:val="0"/>
+              <w:sz w:val="22"/>
+              <w:szCs w:val="22"/>
+              <w:lang w:eastAsia="en-GB"/>
             </w:rPr>
           </w:pPr>
-          <w:hyperlink w:anchor="_Toc68708161" w:history="1">
+          <w:hyperlink w:anchor="_Toc68792278" w:history="1">
             <w:r>
               <w:rPr>
                 <w:rStyle w:val="Hyperlink"/>
@@ -148,7 +162,81 @@
                 <w:noProof/>
                 <w:webHidden/>
               </w:rPr>
-              <w:instrText xml:space="preserve"> PAGEREF _Toc68708161 \h </w:instrText>
+              <w:instrText xml:space="preserve"> PAGEREF _Toc68792278 \h </w:instrText>
+            </w:r>
+            <w:r>
+              <w:rPr>
+                <w:noProof/>
+                <w:webHidden/>
+              </w:rPr>
+            </w:r>
+            <w:r>
+              <w:rPr>
+                <w:noProof/>
+                <w:webHidden/>
+              </w:rPr>
+              <w:fldChar w:fldCharType="separate"/>
+            </w:r>
+            <w:r>
+              <w:rPr>
+                <w:noProof/>
+                <w:webHidden/>
+              </w:rPr>
+              <w:t>2</w:t>
+            </w:r>
+            <w:r>
+              <w:rPr>
+                <w:noProof/>
+                <w:webHidden/>
+              </w:rPr>
+              <w:fldChar w:fldCharType="end"/>
+            </w:r>
+          </w:hyperlink>
+        </w:p>
+        <w:p>
+          <w:pPr>
+            <w:pStyle w:val="TOC3"/>
+            <w:tabs>
+              <w:tab w:val="right" w:leader="dot" w:pos="9016"/>
+            </w:tabs>
+            <w:rPr>
+              <w:rFonts w:asciiTheme="minorHAnsi" w:eastAsiaTheme="minorEastAsia" w:hAnsiTheme="minorHAnsi" w:cstheme="minorBidi"/>
+              <w:iCs w:val="0"/>
+              <w:noProof/>
+              <w:kern w:val="0"/>
+              <w:sz w:val="22"/>
+              <w:szCs w:val="22"/>
+              <w:lang w:eastAsia="en-GB"/>
+            </w:rPr>
+          </w:pPr>
+          <w:hyperlink w:anchor="_Toc68792279" w:history="1">
+            <w:r>
+              <w:rPr>
+                <w:rStyle w:val="Hyperlink"/>
+                <w:noProof/>
+              </w:rPr>
+              <w:t>General Notes on Deposit Operation</w:t>
+            </w:r>
+            <w:r>
+              <w:rPr>
+                <w:noProof/>
+                <w:webHidden/>
+              </w:rPr>
+              <w:tab/>
+            </w:r>
+            <w:r>
+              <w:rPr>
+                <w:noProof/>
+                <w:webHidden/>
+              </w:rPr>
+              <w:fldChar w:fldCharType="begin"/>
+            </w:r>
+            <w:r>
+              <w:rPr>
+                <w:noProof/>
+                <w:webHidden/>
+              </w:rPr>
+              <w:instrText xml:space="preserve"> PAGEREF _Toc68792279 \h </w:instrText>
             </w:r>
             <w:r>
               <w:rPr>
@@ -186,10 +274,16 @@
               <w:tab w:val="right" w:leader="dot" w:pos="9016"/>
             </w:tabs>
             <w:rPr>
+              <w:rFonts w:asciiTheme="minorHAnsi" w:eastAsiaTheme="minorEastAsia" w:hAnsiTheme="minorHAnsi" w:cstheme="minorBidi"/>
+              <w:iCs w:val="0"/>
               <w:noProof/>
+              <w:kern w:val="0"/>
+              <w:sz w:val="22"/>
+              <w:szCs w:val="22"/>
+              <w:lang w:eastAsia="en-GB"/>
             </w:rPr>
           </w:pPr>
-          <w:hyperlink w:anchor="_Toc68708162" w:history="1">
+          <w:hyperlink w:anchor="_Toc68792280" w:history="1">
             <w:r>
               <w:rPr>
                 <w:rStyle w:val="Hyperlink"/>
@@ -216,7 +310,7 @@
                 <w:noProof/>
                 <w:webHidden/>
               </w:rPr>
-              <w:instrText xml:space="preserve"> PAGEREF _Toc68708162 \h </w:instrText>
+              <w:instrText xml:space="preserve"> PAGEREF _Toc68792280 \h </w:instrText>
             </w:r>
             <w:r>
               <w:rPr>
@@ -254,10 +348,16 @@
               <w:tab w:val="right" w:leader="dot" w:pos="9016"/>
             </w:tabs>
             <w:rPr>
+              <w:rFonts w:asciiTheme="minorHAnsi" w:eastAsiaTheme="minorEastAsia" w:hAnsiTheme="minorHAnsi" w:cstheme="minorBidi"/>
+              <w:iCs w:val="0"/>
               <w:noProof/>
+              <w:kern w:val="0"/>
+              <w:sz w:val="22"/>
+              <w:szCs w:val="22"/>
+              <w:lang w:eastAsia="en-GB"/>
             </w:rPr>
           </w:pPr>
-          <w:hyperlink w:anchor="_Toc68708163" w:history="1">
+          <w:hyperlink w:anchor="_Toc68792281" w:history="1">
             <w:r>
               <w:rPr>
                 <w:rStyle w:val="Hyperlink"/>
@@ -284,7 +384,7 @@
                 <w:noProof/>
                 <w:webHidden/>
               </w:rPr>
-              <w:instrText xml:space="preserve"> PAGEREF _Toc68708163 \h </w:instrText>
+              <w:instrText xml:space="preserve"> PAGEREF _Toc68792281 \h </w:instrText>
             </w:r>
             <w:r>
               <w:rPr>
@@ -322,10 +422,16 @@
               <w:tab w:val="right" w:leader="dot" w:pos="9016"/>
             </w:tabs>
             <w:rPr>
+              <w:rFonts w:asciiTheme="minorHAnsi" w:eastAsiaTheme="minorEastAsia" w:hAnsiTheme="minorHAnsi" w:cstheme="minorBidi"/>
+              <w:iCs w:val="0"/>
               <w:noProof/>
+              <w:kern w:val="0"/>
+              <w:sz w:val="22"/>
+              <w:szCs w:val="22"/>
+              <w:lang w:eastAsia="en-GB"/>
             </w:rPr>
           </w:pPr>
-          <w:hyperlink w:anchor="_Toc68708164" w:history="1">
+          <w:hyperlink w:anchor="_Toc68792282" w:history="1">
             <w:r>
               <w:rPr>
                 <w:rStyle w:val="Hyperlink"/>
@@ -352,7 +458,7 @@
                 <w:noProof/>
                 <w:webHidden/>
               </w:rPr>
-              <w:instrText xml:space="preserve"> PAGEREF _Toc68708164 \h </w:instrText>
+              <w:instrText xml:space="preserve"> PAGEREF _Toc68792282 \h </w:instrText>
             </w:r>
             <w:r>
               <w:rPr>
@@ -390,10 +496,16 @@
               <w:tab w:val="right" w:leader="dot" w:pos="9016"/>
             </w:tabs>
             <w:rPr>
+              <w:rFonts w:asciiTheme="minorHAnsi" w:eastAsiaTheme="minorEastAsia" w:hAnsiTheme="minorHAnsi" w:cstheme="minorBidi"/>
+              <w:iCs w:val="0"/>
               <w:noProof/>
+              <w:kern w:val="0"/>
+              <w:sz w:val="22"/>
+              <w:szCs w:val="22"/>
+              <w:lang w:eastAsia="en-GB"/>
             </w:rPr>
           </w:pPr>
-          <w:hyperlink w:anchor="_Toc68708165" w:history="1">
+          <w:hyperlink w:anchor="_Toc68792283" w:history="1">
             <w:r>
               <w:rPr>
                 <w:rStyle w:val="Hyperlink"/>
@@ -420,7 +532,7 @@
                 <w:noProof/>
                 <w:webHidden/>
               </w:rPr>
-              <w:instrText xml:space="preserve"> PAGEREF _Toc68708165 \h </w:instrText>
+              <w:instrText xml:space="preserve"> PAGEREF _Toc68792283 \h </w:instrText>
             </w:r>
             <w:r>
               <w:rPr>
@@ -458,10 +570,16 @@
               <w:tab w:val="right" w:leader="dot" w:pos="9016"/>
             </w:tabs>
             <w:rPr>
+              <w:rFonts w:asciiTheme="minorHAnsi" w:eastAsiaTheme="minorEastAsia" w:hAnsiTheme="minorHAnsi" w:cstheme="minorBidi"/>
+              <w:iCs w:val="0"/>
               <w:noProof/>
+              <w:kern w:val="0"/>
+              <w:sz w:val="22"/>
+              <w:szCs w:val="22"/>
+              <w:lang w:eastAsia="en-GB"/>
             </w:rPr>
           </w:pPr>
-          <w:hyperlink w:anchor="_Toc68708166" w:history="1">
+          <w:hyperlink w:anchor="_Toc68792284" w:history="1">
             <w:r>
               <w:rPr>
                 <w:rStyle w:val="Hyperlink"/>
@@ -488,7 +606,7 @@
                 <w:noProof/>
                 <w:webHidden/>
               </w:rPr>
-              <w:instrText xml:space="preserve"> PAGEREF _Toc68708166 \h </w:instrText>
+              <w:instrText xml:space="preserve"> PAGEREF _Toc68792284 \h </w:instrText>
             </w:r>
             <w:r>
               <w:rPr>
@@ -526,10 +644,16 @@
               <w:tab w:val="right" w:leader="dot" w:pos="9016"/>
             </w:tabs>
             <w:rPr>
+              <w:rFonts w:asciiTheme="minorHAnsi" w:eastAsiaTheme="minorEastAsia" w:hAnsiTheme="minorHAnsi" w:cstheme="minorBidi"/>
+              <w:iCs w:val="0"/>
               <w:noProof/>
+              <w:kern w:val="0"/>
+              <w:sz w:val="22"/>
+              <w:szCs w:val="22"/>
+              <w:lang w:eastAsia="en-GB"/>
             </w:rPr>
           </w:pPr>
-          <w:hyperlink w:anchor="_Toc68708167" w:history="1">
+          <w:hyperlink w:anchor="_Toc68792285" w:history="1">
             <w:r>
               <w:rPr>
                 <w:rStyle w:val="Hyperlink"/>
@@ -556,7 +680,7 @@
                 <w:noProof/>
                 <w:webHidden/>
               </w:rPr>
-              <w:instrText xml:space="preserve"> PAGEREF _Toc68708167 \h </w:instrText>
+              <w:instrText xml:space="preserve"> PAGEREF _Toc68792285 \h </w:instrText>
             </w:r>
             <w:r>
               <w:rPr>
@@ -594,10 +718,16 @@
               <w:tab w:val="right" w:leader="dot" w:pos="9016"/>
             </w:tabs>
             <w:rPr>
+              <w:rFonts w:asciiTheme="minorHAnsi" w:eastAsiaTheme="minorEastAsia" w:hAnsiTheme="minorHAnsi" w:cstheme="minorBidi"/>
+              <w:iCs w:val="0"/>
               <w:noProof/>
+              <w:kern w:val="0"/>
+              <w:sz w:val="22"/>
+              <w:szCs w:val="22"/>
+              <w:lang w:eastAsia="en-GB"/>
             </w:rPr>
           </w:pPr>
-          <w:hyperlink w:anchor="_Toc68708168" w:history="1">
+          <w:hyperlink w:anchor="_Toc68792286" w:history="1">
             <w:r>
               <w:rPr>
                 <w:rStyle w:val="Hyperlink"/>
@@ -624,7 +754,7 @@
                 <w:noProof/>
                 <w:webHidden/>
               </w:rPr>
-              <w:instrText xml:space="preserve"> PAGEREF _Toc68708168 \h </w:instrText>
+              <w:instrText xml:space="preserve"> PAGEREF _Toc68792286 \h </w:instrText>
             </w:r>
             <w:r>
               <w:rPr>
@@ -662,10 +792,16 @@
               <w:tab w:val="right" w:leader="dot" w:pos="9016"/>
             </w:tabs>
             <w:rPr>
+              <w:rFonts w:asciiTheme="minorHAnsi" w:eastAsiaTheme="minorEastAsia" w:hAnsiTheme="minorHAnsi" w:cstheme="minorBidi"/>
+              <w:iCs w:val="0"/>
               <w:noProof/>
+              <w:kern w:val="0"/>
+              <w:sz w:val="22"/>
+              <w:szCs w:val="22"/>
+              <w:lang w:eastAsia="en-GB"/>
             </w:rPr>
           </w:pPr>
-          <w:hyperlink w:anchor="_Toc68708169" w:history="1">
+          <w:hyperlink w:anchor="_Toc68792287" w:history="1">
             <w:r>
               <w:rPr>
                 <w:rStyle w:val="Hyperlink"/>
@@ -692,7 +828,7 @@
                 <w:noProof/>
                 <w:webHidden/>
               </w:rPr>
-              <w:instrText xml:space="preserve"> PAGEREF _Toc68708169 \h </w:instrText>
+              <w:instrText xml:space="preserve"> PAGEREF _Toc68792287 \h </w:instrText>
             </w:r>
             <w:r>
               <w:rPr>
@@ -730,10 +866,16 @@
               <w:tab w:val="right" w:leader="dot" w:pos="9016"/>
             </w:tabs>
             <w:rPr>
+              <w:rFonts w:asciiTheme="minorHAnsi" w:eastAsiaTheme="minorEastAsia" w:hAnsiTheme="minorHAnsi" w:cstheme="minorBidi"/>
+              <w:iCs w:val="0"/>
               <w:noProof/>
+              <w:kern w:val="0"/>
+              <w:sz w:val="22"/>
+              <w:szCs w:val="22"/>
+              <w:lang w:eastAsia="en-GB"/>
             </w:rPr>
           </w:pPr>
-          <w:hyperlink w:anchor="_Toc68708170" w:history="1">
+          <w:hyperlink w:anchor="_Toc68792288" w:history="1">
             <w:r>
               <w:rPr>
                 <w:rStyle w:val="Hyperlink"/>
@@ -760,7 +902,7 @@
                 <w:noProof/>
                 <w:webHidden/>
               </w:rPr>
-              <w:instrText xml:space="preserve"> PAGEREF _Toc68708170 \h </w:instrText>
+              <w:instrText xml:space="preserve"> PAGEREF _Toc68792288 \h </w:instrText>
             </w:r>
             <w:r>
               <w:rPr>
@@ -798,10 +940,16 @@
               <w:tab w:val="right" w:leader="dot" w:pos="9016"/>
             </w:tabs>
             <w:rPr>
+              <w:rFonts w:asciiTheme="minorHAnsi" w:eastAsiaTheme="minorEastAsia" w:hAnsiTheme="minorHAnsi" w:cstheme="minorBidi"/>
+              <w:iCs w:val="0"/>
               <w:noProof/>
+              <w:kern w:val="0"/>
+              <w:sz w:val="22"/>
+              <w:szCs w:val="22"/>
+              <w:lang w:eastAsia="en-GB"/>
             </w:rPr>
           </w:pPr>
-          <w:hyperlink w:anchor="_Toc68708171" w:history="1">
+          <w:hyperlink w:anchor="_Toc68792289" w:history="1">
             <w:r>
               <w:rPr>
                 <w:rStyle w:val="Hyperlink"/>
@@ -828,7 +976,7 @@
                 <w:noProof/>
                 <w:webHidden/>
               </w:rPr>
-              <w:instrText xml:space="preserve"> PAGEREF _Toc68708171 \h </w:instrText>
+              <w:instrText xml:space="preserve"> PAGEREF _Toc68792289 \h </w:instrText>
             </w:r>
             <w:r>
               <w:rPr>
@@ -866,10 +1014,16 @@
               <w:tab w:val="right" w:leader="dot" w:pos="9016"/>
             </w:tabs>
             <w:rPr>
+              <w:rFonts w:asciiTheme="minorHAnsi" w:eastAsiaTheme="minorEastAsia" w:hAnsiTheme="minorHAnsi" w:cstheme="minorBidi"/>
+              <w:iCs w:val="0"/>
               <w:noProof/>
+              <w:kern w:val="0"/>
+              <w:sz w:val="22"/>
+              <w:szCs w:val="22"/>
+              <w:lang w:eastAsia="en-GB"/>
             </w:rPr>
           </w:pPr>
-          <w:hyperlink w:anchor="_Toc68708172" w:history="1">
+          <w:hyperlink w:anchor="_Toc68792290" w:history="1">
             <w:r>
               <w:rPr>
                 <w:rStyle w:val="Hyperlink"/>
@@ -896,7 +1050,7 @@
                 <w:noProof/>
                 <w:webHidden/>
               </w:rPr>
-              <w:instrText xml:space="preserve"> PAGEREF _Toc68708172 \h </w:instrText>
+              <w:instrText xml:space="preserve"> PAGEREF _Toc68792290 \h </w:instrText>
             </w:r>
             <w:r>
               <w:rPr>
@@ -934,10 +1088,16 @@
               <w:tab w:val="right" w:leader="dot" w:pos="9016"/>
             </w:tabs>
             <w:rPr>
+              <w:rFonts w:asciiTheme="minorHAnsi" w:eastAsiaTheme="minorEastAsia" w:hAnsiTheme="minorHAnsi" w:cstheme="minorBidi"/>
+              <w:iCs w:val="0"/>
               <w:noProof/>
+              <w:kern w:val="0"/>
+              <w:sz w:val="22"/>
+              <w:szCs w:val="22"/>
+              <w:lang w:eastAsia="en-GB"/>
             </w:rPr>
           </w:pPr>
-          <w:hyperlink w:anchor="_Toc68708173" w:history="1">
+          <w:hyperlink w:anchor="_Toc68792291" w:history="1">
             <w:r>
               <w:rPr>
                 <w:rStyle w:val="Hyperlink"/>
@@ -964,7 +1124,7 @@
                 <w:noProof/>
                 <w:webHidden/>
               </w:rPr>
-              <w:instrText xml:space="preserve"> PAGEREF _Toc68708173 \h </w:instrText>
+              <w:instrText xml:space="preserve"> PAGEREF _Toc68792291 \h </w:instrText>
             </w:r>
             <w:r>
               <w:rPr>
@@ -1002,10 +1162,16 @@
               <w:tab w:val="right" w:leader="dot" w:pos="9016"/>
             </w:tabs>
             <w:rPr>
+              <w:rFonts w:asciiTheme="minorHAnsi" w:eastAsiaTheme="minorEastAsia" w:hAnsiTheme="minorHAnsi" w:cstheme="minorBidi"/>
+              <w:iCs w:val="0"/>
               <w:noProof/>
+              <w:kern w:val="0"/>
+              <w:sz w:val="22"/>
+              <w:szCs w:val="22"/>
+              <w:lang w:eastAsia="en-GB"/>
             </w:rPr>
           </w:pPr>
-          <w:hyperlink w:anchor="_Toc68708174" w:history="1">
+          <w:hyperlink w:anchor="_Toc68792292" w:history="1">
             <w:r>
               <w:rPr>
                 <w:rStyle w:val="Hyperlink"/>
@@ -1032,7 +1198,7 @@
                 <w:noProof/>
                 <w:webHidden/>
               </w:rPr>
-              <w:instrText xml:space="preserve"> PAGEREF _Toc68708174 \h </w:instrText>
+              <w:instrText xml:space="preserve"> PAGEREF _Toc68792292 \h </w:instrText>
             </w:r>
             <w:r>
               <w:rPr>
@@ -1070,10 +1236,16 @@
               <w:tab w:val="right" w:leader="dot" w:pos="9016"/>
             </w:tabs>
             <w:rPr>
+              <w:rFonts w:asciiTheme="minorHAnsi" w:eastAsiaTheme="minorEastAsia" w:hAnsiTheme="minorHAnsi" w:cstheme="minorBidi"/>
+              <w:iCs w:val="0"/>
               <w:noProof/>
+              <w:kern w:val="0"/>
+              <w:sz w:val="22"/>
+              <w:szCs w:val="22"/>
+              <w:lang w:eastAsia="en-GB"/>
             </w:rPr>
           </w:pPr>
-          <w:hyperlink w:anchor="_Toc68708175" w:history="1">
+          <w:hyperlink w:anchor="_Toc68792293" w:history="1">
             <w:r>
               <w:rPr>
                 <w:rStyle w:val="Hyperlink"/>
@@ -1100,7 +1272,7 @@
                 <w:noProof/>
                 <w:webHidden/>
               </w:rPr>
-              <w:instrText xml:space="preserve"> PAGEREF _Toc68708175 \h </w:instrText>
+              <w:instrText xml:space="preserve"> PAGEREF _Toc68792293 \h </w:instrText>
             </w:r>
             <w:r>
               <w:rPr>
@@ -1138,10 +1310,16 @@
               <w:tab w:val="right" w:leader="dot" w:pos="9016"/>
             </w:tabs>
             <w:rPr>
+              <w:rFonts w:asciiTheme="minorHAnsi" w:eastAsiaTheme="minorEastAsia" w:hAnsiTheme="minorHAnsi" w:cstheme="minorBidi"/>
+              <w:iCs w:val="0"/>
               <w:noProof/>
+              <w:kern w:val="0"/>
+              <w:sz w:val="22"/>
+              <w:szCs w:val="22"/>
+              <w:lang w:eastAsia="en-GB"/>
             </w:rPr>
           </w:pPr>
-          <w:hyperlink w:anchor="_Toc68708176" w:history="1">
+          <w:hyperlink w:anchor="_Toc68792294" w:history="1">
             <w:r>
               <w:rPr>
                 <w:rStyle w:val="Hyperlink"/>
@@ -1168,7 +1346,7 @@
                 <w:noProof/>
                 <w:webHidden/>
               </w:rPr>
-              <w:instrText xml:space="preserve"> PAGEREF _Toc68708176 \h </w:instrText>
+              <w:instrText xml:space="preserve"> PAGEREF _Toc68792294 \h </w:instrText>
             </w:r>
             <w:r>
               <w:rPr>
@@ -1206,10 +1384,16 @@
               <w:tab w:val="right" w:leader="dot" w:pos="9016"/>
             </w:tabs>
             <w:rPr>
+              <w:rFonts w:asciiTheme="minorHAnsi" w:eastAsiaTheme="minorEastAsia" w:hAnsiTheme="minorHAnsi" w:cstheme="minorBidi"/>
+              <w:iCs w:val="0"/>
               <w:noProof/>
+              <w:kern w:val="0"/>
+              <w:sz w:val="22"/>
+              <w:szCs w:val="22"/>
+              <w:lang w:eastAsia="en-GB"/>
             </w:rPr>
           </w:pPr>
-          <w:hyperlink w:anchor="_Toc68708177" w:history="1">
+          <w:hyperlink w:anchor="_Toc68792295" w:history="1">
             <w:r>
               <w:rPr>
                 <w:rStyle w:val="Hyperlink"/>
@@ -1236,7 +1420,7 @@
                 <w:noProof/>
                 <w:webHidden/>
               </w:rPr>
-              <w:instrText xml:space="preserve"> PAGEREF _Toc68708177 \h </w:instrText>
+              <w:instrText xml:space="preserve"> PAGEREF _Toc68792295 \h </w:instrText>
             </w:r>
             <w:r>
               <w:rPr>
@@ -1274,10 +1458,16 @@
               <w:tab w:val="right" w:leader="dot" w:pos="9016"/>
             </w:tabs>
             <w:rPr>
+              <w:rFonts w:asciiTheme="minorHAnsi" w:eastAsiaTheme="minorEastAsia" w:hAnsiTheme="minorHAnsi" w:cstheme="minorBidi"/>
+              <w:iCs w:val="0"/>
               <w:noProof/>
+              <w:kern w:val="0"/>
+              <w:sz w:val="22"/>
+              <w:szCs w:val="22"/>
+              <w:lang w:eastAsia="en-GB"/>
             </w:rPr>
           </w:pPr>
-          <w:hyperlink w:anchor="_Toc68708178" w:history="1">
+          <w:hyperlink w:anchor="_Toc68792296" w:history="1">
             <w:r>
               <w:rPr>
                 <w:rStyle w:val="Hyperlink"/>
@@ -1304,7 +1494,7 @@
                 <w:noProof/>
                 <w:webHidden/>
               </w:rPr>
-              <w:instrText xml:space="preserve"> PAGEREF _Toc68708178 \h </w:instrText>
+              <w:instrText xml:space="preserve"> PAGEREF _Toc68792296 \h </w:instrText>
             </w:r>
             <w:r>
               <w:rPr>
@@ -1342,10 +1532,16 @@
               <w:tab w:val="right" w:leader="dot" w:pos="9016"/>
             </w:tabs>
             <w:rPr>
+              <w:rFonts w:asciiTheme="minorHAnsi" w:eastAsiaTheme="minorEastAsia" w:hAnsiTheme="minorHAnsi" w:cstheme="minorBidi"/>
+              <w:iCs w:val="0"/>
               <w:noProof/>
+              <w:kern w:val="0"/>
+              <w:sz w:val="22"/>
+              <w:szCs w:val="22"/>
+              <w:lang w:eastAsia="en-GB"/>
             </w:rPr>
           </w:pPr>
-          <w:hyperlink w:anchor="_Toc68708179" w:history="1">
+          <w:hyperlink w:anchor="_Toc68792297" w:history="1">
             <w:r>
               <w:rPr>
                 <w:rStyle w:val="Hyperlink"/>
@@ -1372,7 +1568,7 @@
                 <w:noProof/>
                 <w:webHidden/>
               </w:rPr>
-              <w:instrText xml:space="preserve"> PAGEREF _Toc68708179 \h </w:instrText>
+              <w:instrText xml:space="preserve"> PAGEREF _Toc68792297 \h </w:instrText>
             </w:r>
             <w:r>
               <w:rPr>
@@ -1410,10 +1606,16 @@
               <w:tab w:val="right" w:leader="dot" w:pos="9016"/>
             </w:tabs>
             <w:rPr>
+              <w:rFonts w:asciiTheme="minorHAnsi" w:eastAsiaTheme="minorEastAsia" w:hAnsiTheme="minorHAnsi" w:cstheme="minorBidi"/>
+              <w:iCs w:val="0"/>
               <w:noProof/>
+              <w:kern w:val="0"/>
+              <w:sz w:val="22"/>
+              <w:szCs w:val="22"/>
+              <w:lang w:eastAsia="en-GB"/>
             </w:rPr>
           </w:pPr>
-          <w:hyperlink w:anchor="_Toc68708180" w:history="1">
+          <w:hyperlink w:anchor="_Toc68792298" w:history="1">
             <w:r>
               <w:rPr>
                 <w:rStyle w:val="Hyperlink"/>
@@ -1440,7 +1642,7 @@
                 <w:noProof/>
                 <w:webHidden/>
               </w:rPr>
-              <w:instrText xml:space="preserve"> PAGEREF _Toc68708180 \h </w:instrText>
+              <w:instrText xml:space="preserve"> PAGEREF _Toc68792298 \h </w:instrText>
             </w:r>
             <w:r>
               <w:rPr>
@@ -1478,10 +1680,16 @@
               <w:tab w:val="right" w:leader="dot" w:pos="9016"/>
             </w:tabs>
             <w:rPr>
+              <w:rFonts w:asciiTheme="minorHAnsi" w:eastAsiaTheme="minorEastAsia" w:hAnsiTheme="minorHAnsi" w:cstheme="minorBidi"/>
+              <w:iCs w:val="0"/>
               <w:noProof/>
+              <w:kern w:val="0"/>
+              <w:sz w:val="22"/>
+              <w:szCs w:val="22"/>
+              <w:lang w:eastAsia="en-GB"/>
             </w:rPr>
           </w:pPr>
-          <w:hyperlink w:anchor="_Toc68708181" w:history="1">
+          <w:hyperlink w:anchor="_Toc68792299" w:history="1">
             <w:r>
               <w:rPr>
                 <w:rStyle w:val="Hyperlink"/>
@@ -1508,7 +1716,7 @@
                 <w:noProof/>
                 <w:webHidden/>
               </w:rPr>
-              <w:instrText xml:space="preserve"> PAGEREF _Toc68708181 \h </w:instrText>
+              <w:instrText xml:space="preserve"> PAGEREF _Toc68792299 \h </w:instrText>
             </w:r>
             <w:r>
               <w:rPr>
@@ -1529,6 +1737,80 @@
                 <w:webHidden/>
               </w:rPr>
               <w:t>13</w:t>
+            </w:r>
+            <w:r>
+              <w:rPr>
+                <w:noProof/>
+                <w:webHidden/>
+              </w:rPr>
+              <w:fldChar w:fldCharType="end"/>
+            </w:r>
+          </w:hyperlink>
+        </w:p>
+        <w:p>
+          <w:pPr>
+            <w:pStyle w:val="TOC1"/>
+            <w:tabs>
+              <w:tab w:val="right" w:leader="dot" w:pos="9016"/>
+            </w:tabs>
+            <w:rPr>
+              <w:rFonts w:asciiTheme="minorHAnsi" w:eastAsiaTheme="minorEastAsia" w:hAnsiTheme="minorHAnsi" w:cstheme="minorBidi"/>
+              <w:iCs w:val="0"/>
+              <w:noProof/>
+              <w:kern w:val="0"/>
+              <w:sz w:val="22"/>
+              <w:szCs w:val="22"/>
+              <w:lang w:eastAsia="en-GB"/>
+            </w:rPr>
+          </w:pPr>
+          <w:hyperlink w:anchor="_Toc68792300" w:history="1">
+            <w:r>
+              <w:rPr>
+                <w:rStyle w:val="Hyperlink"/>
+                <w:noProof/>
+              </w:rPr>
+              <w:t>Advanced Use</w:t>
+            </w:r>
+            <w:r>
+              <w:rPr>
+                <w:noProof/>
+                <w:webHidden/>
+              </w:rPr>
+              <w:tab/>
+            </w:r>
+            <w:r>
+              <w:rPr>
+                <w:noProof/>
+                <w:webHidden/>
+              </w:rPr>
+              <w:fldChar w:fldCharType="begin"/>
+            </w:r>
+            <w:r>
+              <w:rPr>
+                <w:noProof/>
+                <w:webHidden/>
+              </w:rPr>
+              <w:instrText xml:space="preserve"> PAGEREF _Toc68792300 \h </w:instrText>
+            </w:r>
+            <w:r>
+              <w:rPr>
+                <w:noProof/>
+                <w:webHidden/>
+              </w:rPr>
+            </w:r>
+            <w:r>
+              <w:rPr>
+                <w:noProof/>
+                <w:webHidden/>
+              </w:rPr>
+              <w:fldChar w:fldCharType="separate"/>
+            </w:r>
+            <w:r>
+              <w:rPr>
+                <w:noProof/>
+                <w:webHidden/>
+              </w:rPr>
+              <w:t>14</w:t>
             </w:r>
             <w:r>
               <w:rPr>
@@ -1567,7 +1849,7 @@
           <w:noProof/>
         </w:rPr>
       </w:pPr>
-      <w:bookmarkStart w:id="0" w:name="_Toc68708160"/>
+      <w:bookmarkStart w:id="0" w:name="_Toc68792277"/>
       <w:r>
         <w:rPr>
           <w:noProof/>
@@ -1647,7 +1929,7 @@
       <w:pPr>
         <w:pStyle w:val="Heading2"/>
       </w:pPr>
-      <w:bookmarkStart w:id="1" w:name="_Toc68708161"/>
+      <w:bookmarkStart w:id="1" w:name="_Toc68792278"/>
       <w:r>
         <w:t>Deposit</w:t>
       </w:r>
@@ -1655,22 +1937,60 @@
     </w:p>
     <w:p>
       <w:r>
-        <w:t>This operation is for uploading SBOL files into new or existing collections, and updating or overwriting the objects in existing collections. This is the operation used in Use Cases 1-4.</w:t>
+        <w:t xml:space="preserve">This operation is for uploading SBOL files into new or existing </w:t>
+      </w:r>
+      <w:proofErr w:type="gramStart"/>
+      <w:r>
+        <w:t>collections, and</w:t>
+      </w:r>
+      <w:proofErr w:type="gramEnd"/>
+      <w:r>
+        <w:t xml:space="preserve"> updating or overwriting the objects in existing collections. This is the operation used in Use Cases 1-4.</w:t>
+      </w:r>
+    </w:p>
+    <w:p>
+      <w:pPr>
+        <w:pStyle w:val="Heading3"/>
+      </w:pPr>
+      <w:bookmarkStart w:id="2" w:name="_Toc68792279"/>
+      <w:r>
+        <w:t>General Notes on Deposit Operation</w:t>
+      </w:r>
+      <w:bookmarkEnd w:id="2"/>
+    </w:p>
+    <w:p>
+      <w:pPr>
+        <w:pStyle w:val="ListParagraph"/>
+        <w:numPr>
+          <w:ilvl w:val="0"/>
+          <w:numId w:val="9"/>
+        </w:numPr>
+      </w:pPr>
+      <w:r>
+        <w:t>If no files are detected in the specified directory either because there are none present, or they are filtered out because of the file extension filter, then a new collection will still be created for Use Cases 1 and 2</w:t>
       </w:r>
     </w:p>
     <w:p>
       <w:pPr>
         <w:pStyle w:val="Heading2"/>
       </w:pPr>
-      <w:bookmarkStart w:id="2" w:name="_Toc68708162"/>
+      <w:bookmarkStart w:id="3" w:name="_Toc68792280"/>
       <w:r>
         <w:t>Update</w:t>
       </w:r>
-      <w:bookmarkEnd w:id="2"/>
-    </w:p>
-    <w:p>
-      <w:r>
-        <w:t xml:space="preserve">The update operation is for adding more metadata and file attachments to designs that already exist in a collection on a target SynBioHub server. This operation is </w:t>
+      <w:bookmarkEnd w:id="3"/>
+    </w:p>
+    <w:p>
+      <w:r>
+        <w:t xml:space="preserve">The update operation is for adding more metadata and file attachments to designs that already exist in a collection on a target </w:t>
+      </w:r>
+      <w:proofErr w:type="spellStart"/>
+      <w:r>
+        <w:t>SynBioHub</w:t>
+      </w:r>
+      <w:proofErr w:type="spellEnd"/>
+      <w:r>
+        <w:t xml:space="preserve"> server. This operation is </w:t>
       </w:r>
       <w:r>
         <w:t>described</w:t>
@@ -1686,39 +2006,38 @@
       <w:pPr>
         <w:pStyle w:val="Heading1"/>
       </w:pPr>
-      <w:bookmarkStart w:id="3" w:name="_Toc68708163"/>
+      <w:bookmarkStart w:id="4" w:name="_Toc68792281"/>
       <w:r>
         <w:lastRenderedPageBreak/>
         <w:t>Use Case 1 – Deposit SBOL Files to a Single New Collection</w:t>
       </w:r>
-      <w:bookmarkEnd w:id="3"/>
-    </w:p>
-    <w:p>
-      <w:r>
-        <w:t xml:space="preserve">In this common use case, the user intends to upload all files in a specified directory into a new collection on the target SynBioHub server. The user can specify a file extension filter </w:t>
-      </w:r>
-      <w:r>
-        <w:t xml:space="preserve">to select </w:t>
-      </w:r>
-      <w:r>
-        <w:t>only particular types of files in the director</w:t>
-      </w:r>
-      <w:r>
-        <w:t>y</w:t>
-      </w:r>
-      <w:r>
-        <w:t xml:space="preserve"> that they wish to deposit.</w:t>
+      <w:bookmarkEnd w:id="4"/>
+    </w:p>
+    <w:p>
+      <w:r>
+        <w:t xml:space="preserve">In this common use case, the user intends to upload all files in a specified directory into a new collection on the target </w:t>
+      </w:r>
+      <w:proofErr w:type="spellStart"/>
+      <w:r>
+        <w:t>SynBioHub</w:t>
+      </w:r>
+      <w:proofErr w:type="spellEnd"/>
+      <w:r>
+        <w:t xml:space="preserve"> server. The user can specify a file extension filter </w:t>
+      </w:r>
+      <w:r>
+        <w:t>to select only particular types of files in the directory that they wish to deposit.</w:t>
       </w:r>
     </w:p>
     <w:p>
       <w:pPr>
         <w:pStyle w:val="Heading2"/>
       </w:pPr>
-      <w:bookmarkStart w:id="4" w:name="_Toc68708164"/>
+      <w:bookmarkStart w:id="5" w:name="_Toc68792282"/>
       <w:r>
         <w:t>Inputs</w:t>
       </w:r>
-      <w:bookmarkEnd w:id="4"/>
+      <w:bookmarkEnd w:id="5"/>
     </w:p>
     <w:p>
       <w:pPr>
@@ -1741,7 +2060,23 @@
         </w:numPr>
       </w:pPr>
       <w:r>
-        <w:t>Enter the path to the directory containing the files you wish to upload, e.g. ‘C:\my_data\cyano_source’. Alternatively, if your data are in the same directory as where the application was launched, press &lt;ENTER&gt;</w:t>
+        <w:t>Enter the path to the directory containing the files you wish to upload, e.g. ‘C:\</w:t>
+      </w:r>
+      <w:proofErr w:type="spellStart"/>
+      <w:r>
+        <w:t>my_data</w:t>
+      </w:r>
+      <w:proofErr w:type="spellEnd"/>
+      <w:r>
+        <w:t>\</w:t>
+      </w:r>
+      <w:proofErr w:type="spellStart"/>
+      <w:r>
+        <w:t>cyano_source</w:t>
+      </w:r>
+      <w:proofErr w:type="spellEnd"/>
+      <w:r>
+        <w:t>’. Alternatively, if your data are in the same directory as where the application was launched, press &lt;ENTER&gt;</w:t>
       </w:r>
     </w:p>
     <w:p>
@@ -1801,7 +2136,15 @@
         </w:numPr>
       </w:pPr>
       <w:r>
-        <w:t>Enter the URL for the target SynBioHub server, or press &lt;ENTER&gt; to specify the default ‘https://synbiohub.org’</w:t>
+        <w:t xml:space="preserve">Enter the URL for the target </w:t>
+      </w:r>
+      <w:proofErr w:type="spellStart"/>
+      <w:r>
+        <w:t>SynBioHub</w:t>
+      </w:r>
+      <w:proofErr w:type="spellEnd"/>
+      <w:r>
+        <w:t xml:space="preserve"> server, or press &lt;ENTER&gt; to specify the default ‘https://synbiohub.org’</w:t>
       </w:r>
     </w:p>
     <w:p>
@@ -1825,7 +2168,15 @@
         </w:numPr>
       </w:pPr>
       <w:r>
-        <w:t>Enter your SynBioHub username, usually your email address</w:t>
+        <w:t xml:space="preserve">Enter your </w:t>
+      </w:r>
+      <w:proofErr w:type="spellStart"/>
+      <w:r>
+        <w:t>SynBioHub</w:t>
+      </w:r>
+      <w:proofErr w:type="spellEnd"/>
+      <w:r>
+        <w:t xml:space="preserve"> username, usually your email address</w:t>
       </w:r>
     </w:p>
     <w:p>
@@ -1837,18 +2188,26 @@
         </w:numPr>
       </w:pPr>
       <w:r>
-        <w:t>Enter your SynBioHub password</w:t>
+        <w:t xml:space="preserve">Enter your </w:t>
+      </w:r>
+      <w:proofErr w:type="spellStart"/>
+      <w:r>
+        <w:t>SynBioHub</w:t>
+      </w:r>
+      <w:proofErr w:type="spellEnd"/>
+      <w:r>
+        <w:t xml:space="preserve"> password</w:t>
       </w:r>
     </w:p>
     <w:p>
       <w:pPr>
         <w:pStyle w:val="Heading2"/>
       </w:pPr>
-      <w:bookmarkStart w:id="5" w:name="_Toc68708165"/>
+      <w:bookmarkStart w:id="6" w:name="_Toc68792283"/>
       <w:r>
         <w:t>Outputs</w:t>
       </w:r>
-      <w:bookmarkEnd w:id="5"/>
+      <w:bookmarkEnd w:id="6"/>
     </w:p>
     <w:p>
       <w:pPr>
@@ -1859,13 +2218,7 @@
         </w:numPr>
       </w:pPr>
       <w:r>
-        <w:t xml:space="preserve">The program will report the URL for </w:t>
-      </w:r>
-      <w:r>
-        <w:t>the newly created</w:t>
-      </w:r>
-      <w:r>
-        <w:t xml:space="preserve"> </w:t>
+        <w:t xml:space="preserve">The program will report the URL for the newly created </w:t>
       </w:r>
     </w:p>
     <w:p>
@@ -1899,10 +2252,10 @@
         </w:rPr>
         <w:lastRenderedPageBreak/>
         <w:drawing>
-          <wp:inline distT="0" distB="0" distL="0" distR="0" wp14:anchorId="7E46ADC9" wp14:editId="4230FCEB">
-            <wp:extent cx="5731510" cy="3573780"/>
-            <wp:effectExtent l="0" t="0" r="2540" b="7620"/>
-            <wp:docPr id="2" name="Picture 2"/>
+          <wp:inline distT="0" distB="0" distL="0" distR="0" wp14:anchorId="328FA6CF" wp14:editId="72EE884B">
+            <wp:extent cx="5731510" cy="4257040"/>
+            <wp:effectExtent l="0" t="0" r="2540" b="0"/>
+            <wp:docPr id="4" name="Picture 4"/>
             <wp:cNvGraphicFramePr>
               <a:graphicFrameLocks xmlns:a="http://schemas.openxmlformats.org/drawingml/2006/main" noChangeAspect="1"/>
             </wp:cNvGraphicFramePr>
@@ -1922,7 +2275,7 @@
                   <pic:spPr>
                     <a:xfrm>
                       <a:off x="0" y="0"/>
-                      <a:ext cx="5731510" cy="3573780"/>
+                      <a:ext cx="5731510" cy="4257040"/>
                     </a:xfrm>
                     <a:prstGeom prst="rect">
                       <a:avLst/>
@@ -1939,21 +2292,21 @@
       <w:pPr>
         <w:pStyle w:val="Heading2"/>
       </w:pPr>
-      <w:bookmarkStart w:id="6" w:name="_Toc68708166"/>
+      <w:bookmarkStart w:id="7" w:name="_Toc68792284"/>
       <w:r>
         <w:t>Typical Errors</w:t>
       </w:r>
-      <w:bookmarkEnd w:id="6"/>
+      <w:bookmarkEnd w:id="7"/>
     </w:p>
     <w:p>
       <w:pPr>
         <w:pStyle w:val="Heading3"/>
       </w:pPr>
-      <w:bookmarkStart w:id="7" w:name="_Toc68708167"/>
+      <w:bookmarkStart w:id="8" w:name="_Toc68792285"/>
       <w:r>
         <w:t>Collection Already Exists</w:t>
       </w:r>
-      <w:bookmarkEnd w:id="7"/>
+      <w:bookmarkEnd w:id="8"/>
     </w:p>
     <w:p>
       <w:r>
@@ -1962,7 +2315,23 @@
     </w:p>
     <w:p>
       <w:r>
-        <w:t xml:space="preserve">N.B. The arguments for ‘new collection name’ and ‘version’ are case sensitive: therefore, a collection named “JHay Cyano </w:t>
+        <w:t>N.B. The arguments for ‘new collection name’ and ‘version’ are case sensitive: therefore, a collection named “</w:t>
+      </w:r>
+      <w:proofErr w:type="spellStart"/>
+      <w:r>
+        <w:t>JHay</w:t>
+      </w:r>
+      <w:proofErr w:type="spellEnd"/>
+      <w:r>
+        <w:t xml:space="preserve"> </w:t>
+      </w:r>
+      <w:proofErr w:type="spellStart"/>
+      <w:r>
+        <w:t>Cyano</w:t>
+      </w:r>
+      <w:proofErr w:type="spellEnd"/>
+      <w:r>
+        <w:t xml:space="preserve"> </w:t>
       </w:r>
       <w:r>
         <w:rPr>
@@ -1977,7 +2346,23 @@
         <w:t>than</w:t>
       </w:r>
       <w:r>
-        <w:t xml:space="preserve"> one named “JHay Cyano </w:t>
+        <w:t xml:space="preserve"> one named “</w:t>
+      </w:r>
+      <w:proofErr w:type="spellStart"/>
+      <w:r>
+        <w:t>JHay</w:t>
+      </w:r>
+      <w:proofErr w:type="spellEnd"/>
+      <w:r>
+        <w:t xml:space="preserve"> </w:t>
+      </w:r>
+      <w:proofErr w:type="spellStart"/>
+      <w:r>
+        <w:t>Cyano</w:t>
+      </w:r>
+      <w:proofErr w:type="spellEnd"/>
+      <w:r>
+        <w:t xml:space="preserve"> </w:t>
       </w:r>
       <w:r>
         <w:rPr>
@@ -2038,10 +2423,10 @@
         </w:rPr>
         <w:lastRenderedPageBreak/>
         <w:drawing>
-          <wp:inline distT="0" distB="0" distL="0" distR="0" wp14:anchorId="636F7F09" wp14:editId="270B5E7B">
-            <wp:extent cx="5731510" cy="3573780"/>
-            <wp:effectExtent l="0" t="0" r="2540" b="7620"/>
-            <wp:docPr id="3" name="Picture 3"/>
+          <wp:inline distT="0" distB="0" distL="0" distR="0" wp14:anchorId="6F92D55E" wp14:editId="757E2BB4">
+            <wp:extent cx="5731510" cy="4257040"/>
+            <wp:effectExtent l="0" t="0" r="2540" b="0"/>
+            <wp:docPr id="9" name="Picture 9"/>
             <wp:cNvGraphicFramePr>
               <a:graphicFrameLocks xmlns:a="http://schemas.openxmlformats.org/drawingml/2006/main" noChangeAspect="1"/>
             </wp:cNvGraphicFramePr>
@@ -2061,7 +2446,7 @@
                   <pic:spPr>
                     <a:xfrm>
                       <a:off x="0" y="0"/>
-                      <a:ext cx="5731510" cy="3573780"/>
+                      <a:ext cx="5731510" cy="4257040"/>
                     </a:xfrm>
                     <a:prstGeom prst="rect">
                       <a:avLst/>
@@ -2093,61 +2478,30 @@
       <w:pPr>
         <w:pStyle w:val="Heading1"/>
       </w:pPr>
-      <w:bookmarkStart w:id="8" w:name="_Toc68708168"/>
+      <w:bookmarkStart w:id="9" w:name="_Toc68792286"/>
       <w:r>
         <w:lastRenderedPageBreak/>
         <w:t>Use Case 2 – Deposit Files to Multiple New Collections</w:t>
       </w:r>
-      <w:bookmarkEnd w:id="8"/>
-    </w:p>
-    <w:p>
-      <w:r>
-        <w:t xml:space="preserve">In this use case, the user intends to upload </w:t>
-      </w:r>
-      <w:r>
-        <w:t>the contents of each</w:t>
-      </w:r>
-      <w:r>
-        <w:t xml:space="preserve"> </w:t>
-      </w:r>
-      <w:r>
-        <w:t>sub-directory</w:t>
-      </w:r>
-      <w:r>
-        <w:t xml:space="preserve"> in a specified directory into </w:t>
-      </w:r>
-      <w:r>
-        <w:t xml:space="preserve">a </w:t>
-      </w:r>
-      <w:r>
-        <w:t xml:space="preserve">new collection on the target SynBioHub server. The user can specify a file extension filter </w:t>
-      </w:r>
-      <w:r>
-        <w:t>to select only particular types of files</w:t>
-      </w:r>
-      <w:r>
-        <w:t xml:space="preserve"> in the </w:t>
-      </w:r>
-      <w:r>
-        <w:t>sub-</w:t>
-      </w:r>
-      <w:r>
-        <w:t>director</w:t>
-      </w:r>
-      <w:r>
-        <w:t>ies</w:t>
+      <w:bookmarkEnd w:id="9"/>
+    </w:p>
+    <w:p>
+      <w:r>
+        <w:t xml:space="preserve">In this use case, the user intends to upload the contents of each sub-directory in a specified directory into a new collection on the target </w:t>
+      </w:r>
+      <w:proofErr w:type="spellStart"/>
+      <w:r>
+        <w:t>SynBioHub</w:t>
+      </w:r>
+      <w:proofErr w:type="spellEnd"/>
+      <w:r>
+        <w:t xml:space="preserve"> server. The user can specify a file extension filter to select only particular types of files in the sub-directories</w:t>
       </w:r>
       <w:r>
         <w:t xml:space="preserve"> that</w:t>
       </w:r>
       <w:r>
-        <w:t xml:space="preserve"> </w:t>
-      </w:r>
-      <w:r>
-        <w:t xml:space="preserve">they </w:t>
-      </w:r>
-      <w:r>
-        <w:t>wish to deposit.</w:t>
+        <w:t xml:space="preserve"> they wish to deposit.</w:t>
       </w:r>
       <w:r>
         <w:t xml:space="preserve"> This feature is non-recursive, so only sub-directories that are immediate children of the specified parent directory will be traversed for their file contents</w:t>
@@ -2160,11 +2514,11 @@
       <w:pPr>
         <w:pStyle w:val="Heading2"/>
       </w:pPr>
-      <w:bookmarkStart w:id="9" w:name="_Toc68708169"/>
+      <w:bookmarkStart w:id="10" w:name="_Toc68792287"/>
       <w:r>
         <w:t>Inputs</w:t>
       </w:r>
-      <w:bookmarkEnd w:id="9"/>
+      <w:bookmarkEnd w:id="10"/>
     </w:p>
     <w:p>
       <w:pPr>
@@ -2187,7 +2541,23 @@
         </w:numPr>
       </w:pPr>
       <w:r>
-        <w:t>Enter the path to the directory containing the files you wish to upload, e.g. ‘C:\my_data\cyano_source’. Alternatively, if your data are in the same directory as where the application was launched, press &lt;ENTER&gt;</w:t>
+        <w:t>Enter the path to the directory containing the files you wish to upload, e.g. ‘C:\</w:t>
+      </w:r>
+      <w:proofErr w:type="spellStart"/>
+      <w:r>
+        <w:t>my_data</w:t>
+      </w:r>
+      <w:proofErr w:type="spellEnd"/>
+      <w:r>
+        <w:t>\</w:t>
+      </w:r>
+      <w:proofErr w:type="spellStart"/>
+      <w:r>
+        <w:t>cyano_source</w:t>
+      </w:r>
+      <w:proofErr w:type="spellEnd"/>
+      <w:r>
+        <w:t>’. Alternatively, if your data are in the same directory as where the application was launched, press &lt;ENTER&gt;</w:t>
       </w:r>
     </w:p>
     <w:p>
@@ -2253,7 +2623,15 @@
         </w:numPr>
       </w:pPr>
       <w:r>
-        <w:t>Enter the URL for the target SynBioHub server, or press &lt;ENTER&gt; to specify the default ‘https://synbiohub.org’</w:t>
+        <w:t xml:space="preserve">Enter the URL for the target </w:t>
+      </w:r>
+      <w:proofErr w:type="spellStart"/>
+      <w:r>
+        <w:t>SynBioHub</w:t>
+      </w:r>
+      <w:proofErr w:type="spellEnd"/>
+      <w:r>
+        <w:t xml:space="preserve"> server, or press &lt;ENTER&gt; to specify the default ‘https://synbiohub.org’</w:t>
       </w:r>
     </w:p>
     <w:p>
@@ -2277,7 +2655,15 @@
         </w:numPr>
       </w:pPr>
       <w:r>
-        <w:t>Enter your SynBioHub username, usually your email address</w:t>
+        <w:t xml:space="preserve">Enter your </w:t>
+      </w:r>
+      <w:proofErr w:type="spellStart"/>
+      <w:r>
+        <w:t>SynBioHub</w:t>
+      </w:r>
+      <w:proofErr w:type="spellEnd"/>
+      <w:r>
+        <w:t xml:space="preserve"> username, usually your email address</w:t>
       </w:r>
     </w:p>
     <w:p>
@@ -2289,18 +2675,26 @@
         </w:numPr>
       </w:pPr>
       <w:r>
-        <w:t>Enter your SynBioHub password</w:t>
+        <w:t xml:space="preserve">Enter your </w:t>
+      </w:r>
+      <w:proofErr w:type="spellStart"/>
+      <w:r>
+        <w:t>SynBioHub</w:t>
+      </w:r>
+      <w:proofErr w:type="spellEnd"/>
+      <w:r>
+        <w:t xml:space="preserve"> password</w:t>
       </w:r>
     </w:p>
     <w:p>
       <w:pPr>
         <w:pStyle w:val="Heading2"/>
       </w:pPr>
-      <w:bookmarkStart w:id="10" w:name="_Toc68708170"/>
+      <w:bookmarkStart w:id="11" w:name="_Toc68792288"/>
       <w:r>
         <w:t>Outputs</w:t>
       </w:r>
-      <w:bookmarkEnd w:id="10"/>
+      <w:bookmarkEnd w:id="11"/>
     </w:p>
     <w:p>
       <w:pPr>
@@ -2351,10 +2745,10 @@
         </w:rPr>
         <w:lastRenderedPageBreak/>
         <w:drawing>
-          <wp:inline distT="0" distB="0" distL="0" distR="0" wp14:anchorId="08B54FDA" wp14:editId="7ECCEE4C">
-            <wp:extent cx="5731510" cy="3573780"/>
-            <wp:effectExtent l="0" t="0" r="2540" b="7620"/>
-            <wp:docPr id="5" name="Picture 5"/>
+          <wp:inline distT="0" distB="0" distL="0" distR="0" wp14:anchorId="18363CCF" wp14:editId="16EA7D28">
+            <wp:extent cx="5731510" cy="4257040"/>
+            <wp:effectExtent l="0" t="0" r="2540" b="0"/>
+            <wp:docPr id="12" name="Picture 12"/>
             <wp:cNvGraphicFramePr>
               <a:graphicFrameLocks xmlns:a="http://schemas.openxmlformats.org/drawingml/2006/main" noChangeAspect="1"/>
             </wp:cNvGraphicFramePr>
@@ -2374,7 +2768,7 @@
                   <pic:spPr>
                     <a:xfrm>
                       <a:off x="0" y="0"/>
-                      <a:ext cx="5731510" cy="3573780"/>
+                      <a:ext cx="5731510" cy="4257040"/>
                     </a:xfrm>
                     <a:prstGeom prst="rect">
                       <a:avLst/>
@@ -2391,27 +2785,21 @@
       <w:pPr>
         <w:pStyle w:val="Heading2"/>
       </w:pPr>
-      <w:bookmarkStart w:id="11" w:name="_Toc68708171"/>
+      <w:bookmarkStart w:id="12" w:name="_Toc68792289"/>
       <w:r>
         <w:t>Typical Errors</w:t>
       </w:r>
-      <w:bookmarkEnd w:id="11"/>
+      <w:bookmarkEnd w:id="12"/>
     </w:p>
     <w:p>
       <w:pPr>
         <w:pStyle w:val="Heading3"/>
       </w:pPr>
-      <w:bookmarkStart w:id="12" w:name="_Toc68708172"/>
-      <w:r>
-        <w:t>Collection</w:t>
-      </w:r>
-      <w:r>
-        <w:t>(s)</w:t>
-      </w:r>
-      <w:r>
-        <w:t xml:space="preserve"> Already Exists</w:t>
-      </w:r>
-      <w:bookmarkEnd w:id="12"/>
+      <w:bookmarkStart w:id="13" w:name="_Toc68792290"/>
+      <w:r>
+        <w:t>Collection(s) Already Exists</w:t>
+      </w:r>
+      <w:bookmarkEnd w:id="13"/>
     </w:p>
     <w:p>
       <w:r>
@@ -2444,13 +2832,26 @@
         <w:t>prefix</w:t>
       </w:r>
       <w:r>
-        <w:t xml:space="preserve"> named “JHay</w:t>
-      </w:r>
+        <w:t xml:space="preserve"> named “</w:t>
+      </w:r>
+      <w:proofErr w:type="spellStart"/>
+      <w:r>
+        <w:t>JHay</w:t>
+      </w:r>
+      <w:proofErr w:type="spellEnd"/>
       <w:r>
         <w:t xml:space="preserve"> Multi</w:t>
       </w:r>
       <w:r>
-        <w:t xml:space="preserve"> Cyano </w:t>
+        <w:t xml:space="preserve"> </w:t>
+      </w:r>
+      <w:proofErr w:type="spellStart"/>
+      <w:r>
+        <w:t>Cyano</w:t>
+      </w:r>
+      <w:proofErr w:type="spellEnd"/>
+      <w:r>
+        <w:t xml:space="preserve"> </w:t>
       </w:r>
       <w:r>
         <w:rPr>
@@ -2465,13 +2866,26 @@
         <w:t>than</w:t>
       </w:r>
       <w:r>
-        <w:t xml:space="preserve"> one named “JHay </w:t>
+        <w:t xml:space="preserve"> one named “</w:t>
+      </w:r>
+      <w:proofErr w:type="spellStart"/>
+      <w:r>
+        <w:t>JHay</w:t>
+      </w:r>
+      <w:proofErr w:type="spellEnd"/>
+      <w:r>
+        <w:t xml:space="preserve"> </w:t>
       </w:r>
       <w:r>
         <w:t xml:space="preserve">Multi </w:t>
       </w:r>
-      <w:r>
-        <w:t xml:space="preserve">Cyano </w:t>
+      <w:proofErr w:type="spellStart"/>
+      <w:r>
+        <w:t>Cyano</w:t>
+      </w:r>
+      <w:proofErr w:type="spellEnd"/>
+      <w:r>
+        <w:t xml:space="preserve"> </w:t>
       </w:r>
       <w:r>
         <w:rPr>
@@ -2517,45 +2931,41 @@
       <w:pPr>
         <w:pStyle w:val="Heading1"/>
       </w:pPr>
-      <w:bookmarkStart w:id="13" w:name="_Toc68708173"/>
+      <w:bookmarkStart w:id="14" w:name="_Toc68792291"/>
       <w:r>
         <w:lastRenderedPageBreak/>
-        <w:t xml:space="preserve">Use Case </w:t>
-      </w:r>
-      <w:r>
-        <w:t>3</w:t>
-      </w:r>
-      <w:r>
-        <w:t xml:space="preserve"> – Deposit </w:t>
+        <w:t xml:space="preserve">Use Case 3 – Deposit </w:t>
       </w:r>
       <w:r>
         <w:t xml:space="preserve">New </w:t>
       </w:r>
       <w:r>
-        <w:t>SBOL Files to a</w:t>
-      </w:r>
-      <w:r>
-        <w:t xml:space="preserve">n Existing </w:t>
-      </w:r>
-      <w:r>
-        <w:t>Collection</w:t>
-      </w:r>
-      <w:bookmarkEnd w:id="13"/>
-    </w:p>
-    <w:p>
-      <w:r>
-        <w:t>In this use case, the user intends to deposit new SBOL files in the specified directory into an existing collection on the target SynBioHub server. Any SBOL files that contain objects which already exist on the server will not be overwritten, but the objects contained in new files will be uploaded if they do not conflict with any existing objects.</w:t>
+        <w:t>SBOL Files to an Existing Collection</w:t>
+      </w:r>
+      <w:bookmarkEnd w:id="14"/>
+    </w:p>
+    <w:p>
+      <w:r>
+        <w:t xml:space="preserve">In this use case, the user intends to deposit new SBOL files in the specified directory into an existing collection on the target </w:t>
+      </w:r>
+      <w:proofErr w:type="spellStart"/>
+      <w:r>
+        <w:t>SynBioHub</w:t>
+      </w:r>
+      <w:proofErr w:type="spellEnd"/>
+      <w:r>
+        <w:t xml:space="preserve"> server. Any SBOL files that contain objects which already exist on the server will not be overwritten, but the objects contained in new files will be uploaded if they do not conflict with any existing objects.</w:t>
       </w:r>
     </w:p>
     <w:p>
       <w:pPr>
         <w:pStyle w:val="Heading2"/>
       </w:pPr>
-      <w:bookmarkStart w:id="14" w:name="_Toc68708174"/>
+      <w:bookmarkStart w:id="15" w:name="_Toc68792292"/>
       <w:r>
         <w:t>Inputs</w:t>
       </w:r>
-      <w:bookmarkEnd w:id="14"/>
+      <w:bookmarkEnd w:id="15"/>
     </w:p>
     <w:p>
       <w:pPr>
@@ -2578,7 +2988,23 @@
         </w:numPr>
       </w:pPr>
       <w:r>
-        <w:t>Enter the path to the directory containing the files you wish to upload, e.g. ‘C:\my_data\cyano_source’. Alternatively, if your data are in the same directory as where the application was launched, press &lt;ENTER&gt;</w:t>
+        <w:t>Enter the path to the directory containing the files you wish to upload, e.g. ‘C:\</w:t>
+      </w:r>
+      <w:proofErr w:type="spellStart"/>
+      <w:r>
+        <w:t>my_data</w:t>
+      </w:r>
+      <w:proofErr w:type="spellEnd"/>
+      <w:r>
+        <w:t>\</w:t>
+      </w:r>
+      <w:proofErr w:type="spellStart"/>
+      <w:r>
+        <w:t>cyano_source</w:t>
+      </w:r>
+      <w:proofErr w:type="spellEnd"/>
+      <w:r>
+        <w:t>’. Alternatively, if your data are in the same directory as where the application was launched, press &lt;ENTER&gt;</w:t>
       </w:r>
     </w:p>
     <w:p>
@@ -2665,7 +3091,15 @@
         </w:numPr>
       </w:pPr>
       <w:r>
-        <w:t>Enter your SynBioHub username, usually your email address</w:t>
+        <w:t xml:space="preserve">Enter your </w:t>
+      </w:r>
+      <w:proofErr w:type="spellStart"/>
+      <w:r>
+        <w:t>SynBioHub</w:t>
+      </w:r>
+      <w:proofErr w:type="spellEnd"/>
+      <w:r>
+        <w:t xml:space="preserve"> username, usually your email address</w:t>
       </w:r>
     </w:p>
     <w:p>
@@ -2677,18 +3111,26 @@
         </w:numPr>
       </w:pPr>
       <w:r>
-        <w:t>Enter your SynBioHub password</w:t>
+        <w:t xml:space="preserve">Enter your </w:t>
+      </w:r>
+      <w:proofErr w:type="spellStart"/>
+      <w:r>
+        <w:t>SynBioHub</w:t>
+      </w:r>
+      <w:proofErr w:type="spellEnd"/>
+      <w:r>
+        <w:t xml:space="preserve"> password</w:t>
       </w:r>
     </w:p>
     <w:p>
       <w:pPr>
         <w:pStyle w:val="Heading2"/>
       </w:pPr>
-      <w:bookmarkStart w:id="15" w:name="_Toc68708175"/>
+      <w:bookmarkStart w:id="16" w:name="_Toc68792293"/>
       <w:r>
         <w:t>Outputs</w:t>
       </w:r>
-      <w:bookmarkEnd w:id="15"/>
+      <w:bookmarkEnd w:id="16"/>
     </w:p>
     <w:p>
       <w:pPr>
@@ -2730,10 +3172,10 @@
         </w:rPr>
         <w:lastRenderedPageBreak/>
         <w:drawing>
-          <wp:inline distT="0" distB="0" distL="0" distR="0" wp14:anchorId="0A182EE9" wp14:editId="2D3E424F">
-            <wp:extent cx="5731510" cy="3573780"/>
-            <wp:effectExtent l="0" t="0" r="2540" b="7620"/>
-            <wp:docPr id="6" name="Picture 6"/>
+          <wp:inline distT="0" distB="0" distL="0" distR="0" wp14:anchorId="7EBAE689" wp14:editId="3EA7747F">
+            <wp:extent cx="5731510" cy="4257040"/>
+            <wp:effectExtent l="0" t="0" r="2540" b="0"/>
+            <wp:docPr id="13" name="Picture 13"/>
             <wp:cNvGraphicFramePr>
               <a:graphicFrameLocks xmlns:a="http://schemas.openxmlformats.org/drawingml/2006/main" noChangeAspect="1"/>
             </wp:cNvGraphicFramePr>
@@ -2753,7 +3195,7 @@
                   <pic:spPr>
                     <a:xfrm>
                       <a:off x="0" y="0"/>
-                      <a:ext cx="5731510" cy="3573780"/>
+                      <a:ext cx="5731510" cy="4257040"/>
                     </a:xfrm>
                     <a:prstGeom prst="rect">
                       <a:avLst/>
@@ -2778,7 +3220,7 @@
       <w:pPr>
         <w:pStyle w:val="Heading1"/>
       </w:pPr>
-      <w:bookmarkStart w:id="16" w:name="_Toc68708176"/>
+      <w:bookmarkStart w:id="17" w:name="_Toc68792294"/>
       <w:r>
         <w:lastRenderedPageBreak/>
         <w:t xml:space="preserve">Use Case </w:t>
@@ -2787,25 +3229,21 @@
         <w:t>4</w:t>
       </w:r>
       <w:r>
-        <w:t xml:space="preserve"> – </w:t>
-      </w:r>
-      <w:r>
-        <w:t xml:space="preserve">Deposit </w:t>
-      </w:r>
-      <w:r>
-        <w:t xml:space="preserve">SBOL Files </w:t>
-      </w:r>
-      <w:r>
-        <w:t xml:space="preserve">to Update </w:t>
-      </w:r>
-      <w:r>
-        <w:t>an Existing Collection</w:t>
-      </w:r>
-      <w:bookmarkEnd w:id="16"/>
-    </w:p>
-    <w:p>
-      <w:r>
-        <w:t>In this use case, the user intends to deposit SBOL files in the specified directory into an existing collection on the target SynBioHub server. A</w:t>
+        <w:t xml:space="preserve"> – Deposit SBOL Files to Update an Existing Collection</w:t>
+      </w:r>
+      <w:bookmarkEnd w:id="17"/>
+    </w:p>
+    <w:p>
+      <w:r>
+        <w:t xml:space="preserve">In this use case, the user intends to deposit SBOL files in the specified directory into an existing collection on the target </w:t>
+      </w:r>
+      <w:proofErr w:type="spellStart"/>
+      <w:r>
+        <w:t>SynBioHub</w:t>
+      </w:r>
+      <w:proofErr w:type="spellEnd"/>
+      <w:r>
+        <w:t xml:space="preserve"> server. A</w:t>
       </w:r>
       <w:r>
         <w:t xml:space="preserve">ll </w:t>
@@ -2824,11 +3262,11 @@
       <w:pPr>
         <w:pStyle w:val="Heading2"/>
       </w:pPr>
-      <w:bookmarkStart w:id="17" w:name="_Toc68708177"/>
+      <w:bookmarkStart w:id="18" w:name="_Toc68792295"/>
       <w:r>
         <w:t>Inputs</w:t>
       </w:r>
-      <w:bookmarkEnd w:id="17"/>
+      <w:bookmarkEnd w:id="18"/>
     </w:p>
     <w:p>
       <w:pPr>
@@ -2851,7 +3289,23 @@
         </w:numPr>
       </w:pPr>
       <w:r>
-        <w:t>Enter the path to the directory containing the files you wish to upload, e.g. ‘C:\my_data\cyano_source’. Alternatively, if your data are in the same directory as where the application was launched, press &lt;ENTER&gt;</w:t>
+        <w:t>Enter the path to the directory containing the files you wish to upload, e.g. ‘C:\</w:t>
+      </w:r>
+      <w:proofErr w:type="spellStart"/>
+      <w:r>
+        <w:t>my_data</w:t>
+      </w:r>
+      <w:proofErr w:type="spellEnd"/>
+      <w:r>
+        <w:t>\</w:t>
+      </w:r>
+      <w:proofErr w:type="spellStart"/>
+      <w:r>
+        <w:t>cyano_source</w:t>
+      </w:r>
+      <w:proofErr w:type="spellEnd"/>
+      <w:r>
+        <w:t>’. Alternatively, if your data are in the same directory as where the application was launched, press &lt;ENTER&gt;</w:t>
       </w:r>
     </w:p>
     <w:p>
@@ -2935,7 +3389,15 @@
         </w:numPr>
       </w:pPr>
       <w:r>
-        <w:t>Enter your SynBioHub username, usually your email address</w:t>
+        <w:t xml:space="preserve">Enter your </w:t>
+      </w:r>
+      <w:proofErr w:type="spellStart"/>
+      <w:r>
+        <w:t>SynBioHub</w:t>
+      </w:r>
+      <w:proofErr w:type="spellEnd"/>
+      <w:r>
+        <w:t xml:space="preserve"> username, usually your email address</w:t>
       </w:r>
     </w:p>
     <w:p>
@@ -2947,18 +3409,26 @@
         </w:numPr>
       </w:pPr>
       <w:r>
-        <w:t>Enter your SynBioHub password</w:t>
+        <w:t xml:space="preserve">Enter your </w:t>
+      </w:r>
+      <w:proofErr w:type="spellStart"/>
+      <w:r>
+        <w:t>SynBioHub</w:t>
+      </w:r>
+      <w:proofErr w:type="spellEnd"/>
+      <w:r>
+        <w:t xml:space="preserve"> password</w:t>
       </w:r>
     </w:p>
     <w:p>
       <w:pPr>
         <w:pStyle w:val="Heading2"/>
       </w:pPr>
-      <w:bookmarkStart w:id="18" w:name="_Toc68708178"/>
+      <w:bookmarkStart w:id="19" w:name="_Toc68792296"/>
       <w:r>
         <w:t>Outputs</w:t>
       </w:r>
-      <w:bookmarkEnd w:id="18"/>
+      <w:bookmarkEnd w:id="19"/>
     </w:p>
     <w:p>
       <w:pPr>
@@ -2991,10 +3461,10 @@
         </w:rPr>
         <w:lastRenderedPageBreak/>
         <w:drawing>
-          <wp:inline distT="0" distB="0" distL="0" distR="0" wp14:anchorId="4DA750E4" wp14:editId="55363609">
-            <wp:extent cx="5731510" cy="3573780"/>
-            <wp:effectExtent l="0" t="0" r="2540" b="7620"/>
-            <wp:docPr id="7" name="Picture 7"/>
+          <wp:inline distT="0" distB="0" distL="0" distR="0" wp14:anchorId="389EB90D" wp14:editId="48C1C0EC">
+            <wp:extent cx="5731510" cy="4257040"/>
+            <wp:effectExtent l="0" t="0" r="2540" b="0"/>
+            <wp:docPr id="14" name="Picture 14"/>
             <wp:cNvGraphicFramePr>
               <a:graphicFrameLocks xmlns:a="http://schemas.openxmlformats.org/drawingml/2006/main" noChangeAspect="1"/>
             </wp:cNvGraphicFramePr>
@@ -3014,7 +3484,7 @@
                   <pic:spPr>
                     <a:xfrm>
                       <a:off x="0" y="0"/>
-                      <a:ext cx="5731510" cy="3573780"/>
+                      <a:ext cx="5731510" cy="4257040"/>
                     </a:xfrm>
                     <a:prstGeom prst="rect">
                       <a:avLst/>
@@ -3038,25 +3508,32 @@
       <w:pPr>
         <w:pStyle w:val="Heading1"/>
       </w:pPr>
-      <w:bookmarkStart w:id="19" w:name="_Toc68708179"/>
+      <w:bookmarkStart w:id="20" w:name="_Toc68792297"/>
       <w:r>
         <w:lastRenderedPageBreak/>
-        <w:t xml:space="preserve">Use Case </w:t>
-      </w:r>
-      <w:r>
-        <w:t>5</w:t>
-      </w:r>
-      <w:r>
-        <w:t xml:space="preserve"> – </w:t>
-      </w:r>
-      <w:r>
-        <w:t>Updating Existing Designs in an Existing Collection</w:t>
-      </w:r>
-      <w:bookmarkEnd w:id="19"/>
-    </w:p>
-    <w:p>
-      <w:r>
-        <w:t xml:space="preserve">In this use case, the user intends to update existing designs in an existing collection on the target SynBioHub server. There are three elements of the designs in SynBioHub that can be updated </w:t>
+        <w:t>Use Case 5 – Updating Existing Designs in an Existing Collection</w:t>
+      </w:r>
+      <w:bookmarkEnd w:id="20"/>
+    </w:p>
+    <w:p>
+      <w:r>
+        <w:t xml:space="preserve">In this use case, the user intends to update existing designs in an existing collection on the target </w:t>
+      </w:r>
+      <w:proofErr w:type="spellStart"/>
+      <w:r>
+        <w:t>SynBioHub</w:t>
+      </w:r>
+      <w:proofErr w:type="spellEnd"/>
+      <w:r>
+        <w:t xml:space="preserve"> server. There are three elements of the designs in </w:t>
+      </w:r>
+      <w:proofErr w:type="spellStart"/>
+      <w:r>
+        <w:t>SynBioHub</w:t>
+      </w:r>
+      <w:proofErr w:type="spellEnd"/>
+      <w:r>
+        <w:t xml:space="preserve"> that can be updated </w:t>
       </w:r>
       <w:r>
         <w:t>using</w:t>
@@ -3065,7 +3542,31 @@
         <w:t xml:space="preserve"> this feature: files can be attached, </w:t>
       </w:r>
       <w:r>
-        <w:t>and the ‘description’ and ‘notes’ text fields can be appended to. It is anticipated that users may wish to attach sequence data in other formats such as GenBank files, and append extra text metadata to enhance the FAIRness of their data in SynBioHub.</w:t>
+        <w:t xml:space="preserve">and the ‘description’ and ‘notes’ text fields can be appended to. It is anticipated that users may wish to attach sequence data in other formats such as GenBank </w:t>
+      </w:r>
+      <w:proofErr w:type="gramStart"/>
+      <w:r>
+        <w:t>files, and</w:t>
+      </w:r>
+      <w:proofErr w:type="gramEnd"/>
+      <w:r>
+        <w:t xml:space="preserve"> append extra text metadata to enhance the </w:t>
+      </w:r>
+      <w:proofErr w:type="spellStart"/>
+      <w:r>
+        <w:t>FAIRness</w:t>
+      </w:r>
+      <w:proofErr w:type="spellEnd"/>
+      <w:r>
+        <w:t xml:space="preserve"> of their data in </w:t>
+      </w:r>
+      <w:proofErr w:type="spellStart"/>
+      <w:r>
+        <w:t>SynBioHub</w:t>
+      </w:r>
+      <w:proofErr w:type="spellEnd"/>
+      <w:r>
+        <w:t>.</w:t>
       </w:r>
     </w:p>
     <w:p>
@@ -3076,13 +3577,61 @@
         <w:t>comprised</w:t>
       </w:r>
       <w:r>
-        <w:t xml:space="preserve"> of one mandatory column and at least one of three optional columns. The mandatory column is ‘display_id’, while the other three columns are ‘attachment_filename’, ‘description’ and ‘notes’</w:t>
-      </w:r>
-      <w:r>
-        <w:t xml:space="preserve">. The columns can be in any order but they must be adjacent to each other (i.e. in a contiguous block) and begin at column A of the worksheet. </w:t>
-      </w:r>
-      <w:r>
-        <w:t xml:space="preserve">The values in the ‘display_id’ column must match the ‘displayId’ attribute of existing designs in a collection on the target server. The ‘attachment_filename’ column’s values can be either absolute file paths to files on the user’s local machine, or simply file names of files that are relative to the current working directory. </w:t>
+        <w:t xml:space="preserve"> of one mandatory column and at least one of three optional columns. The mandatory column is ‘</w:t>
+      </w:r>
+      <w:proofErr w:type="spellStart"/>
+      <w:r>
+        <w:t>display_id</w:t>
+      </w:r>
+      <w:proofErr w:type="spellEnd"/>
+      <w:r>
+        <w:t>’, while the other three columns are ‘</w:t>
+      </w:r>
+      <w:proofErr w:type="spellStart"/>
+      <w:r>
+        <w:t>attachment_filename</w:t>
+      </w:r>
+      <w:proofErr w:type="spellEnd"/>
+      <w:r>
+        <w:t>’, ‘description’ and ‘notes’</w:t>
+      </w:r>
+      <w:r>
+        <w:t xml:space="preserve">. The columns can be in any </w:t>
+      </w:r>
+      <w:proofErr w:type="gramStart"/>
+      <w:r>
+        <w:t>order</w:t>
+      </w:r>
+      <w:proofErr w:type="gramEnd"/>
+      <w:r>
+        <w:t xml:space="preserve"> but they must be adjacent to each other (i.e. in a contiguous block) and begin at column A of the worksheet. </w:t>
+      </w:r>
+      <w:r>
+        <w:t>The values in the ‘</w:t>
+      </w:r>
+      <w:proofErr w:type="spellStart"/>
+      <w:r>
+        <w:t>display_id</w:t>
+      </w:r>
+      <w:proofErr w:type="spellEnd"/>
+      <w:r>
+        <w:t>’ column must match the ‘</w:t>
+      </w:r>
+      <w:proofErr w:type="spellStart"/>
+      <w:r>
+        <w:t>displayId</w:t>
+      </w:r>
+      <w:proofErr w:type="spellEnd"/>
+      <w:r>
+        <w:t>’ attribute of existing designs in a collection on the target server. The ‘</w:t>
+      </w:r>
+      <w:proofErr w:type="spellStart"/>
+      <w:r>
+        <w:t>attachment_filename</w:t>
+      </w:r>
+      <w:proofErr w:type="spellEnd"/>
+      <w:r>
+        <w:t xml:space="preserve">’ column’s values can be either absolute file paths to files on the user’s local machine, or simply file names of files that are relative to the current working directory. </w:t>
       </w:r>
       <w:r>
         <w:t>An example is shown below.</w:t>
@@ -3134,11 +3683,11 @@
       <w:pPr>
         <w:pStyle w:val="Heading2"/>
       </w:pPr>
-      <w:bookmarkStart w:id="20" w:name="_Toc68708180"/>
+      <w:bookmarkStart w:id="21" w:name="_Toc68792298"/>
       <w:r>
         <w:t>Inputs</w:t>
       </w:r>
-      <w:bookmarkEnd w:id="20"/>
+      <w:bookmarkEnd w:id="21"/>
     </w:p>
     <w:p>
       <w:pPr>
@@ -3182,8 +3731,21 @@
         <w:t>entity display IDs, file attachments and metadata</w:t>
       </w:r>
       <w:r>
-        <w:t xml:space="preserve"> you wish to upload, e.g. ‘C:\my_data\cyano_source</w:t>
-      </w:r>
+        <w:t xml:space="preserve"> you wish to upload, e.g. ‘C:\</w:t>
+      </w:r>
+      <w:proofErr w:type="spellStart"/>
+      <w:r>
+        <w:t>my_data</w:t>
+      </w:r>
+      <w:proofErr w:type="spellEnd"/>
+      <w:r>
+        <w:t>\</w:t>
+      </w:r>
+      <w:proofErr w:type="spellStart"/>
+      <w:r>
+        <w:t>cyano_source</w:t>
+      </w:r>
+      <w:proofErr w:type="spellEnd"/>
       <w:r>
         <w:t>\update_designs.xlsx</w:t>
       </w:r>
@@ -3236,7 +3798,15 @@
         </w:numPr>
       </w:pPr>
       <w:r>
-        <w:t>Enter your SynBioHub username, usually your email address</w:t>
+        <w:t xml:space="preserve">Enter your </w:t>
+      </w:r>
+      <w:proofErr w:type="spellStart"/>
+      <w:r>
+        <w:t>SynBioHub</w:t>
+      </w:r>
+      <w:proofErr w:type="spellEnd"/>
+      <w:r>
+        <w:t xml:space="preserve"> username, usually your email address</w:t>
       </w:r>
     </w:p>
     <w:p>
@@ -3248,19 +3818,27 @@
         </w:numPr>
       </w:pPr>
       <w:r>
-        <w:t>Enter your SynBioHub password</w:t>
+        <w:t xml:space="preserve">Enter your </w:t>
+      </w:r>
+      <w:proofErr w:type="spellStart"/>
+      <w:r>
+        <w:t>SynBioHub</w:t>
+      </w:r>
+      <w:proofErr w:type="spellEnd"/>
+      <w:r>
+        <w:t xml:space="preserve"> password</w:t>
       </w:r>
     </w:p>
     <w:p>
       <w:pPr>
         <w:pStyle w:val="Heading2"/>
       </w:pPr>
-      <w:bookmarkStart w:id="21" w:name="_Toc68708181"/>
+      <w:bookmarkStart w:id="22" w:name="_Toc68792299"/>
       <w:r>
         <w:lastRenderedPageBreak/>
         <w:t>Outputs</w:t>
       </w:r>
-      <w:bookmarkEnd w:id="21"/>
+      <w:bookmarkEnd w:id="22"/>
     </w:p>
     <w:p>
       <w:pPr>
@@ -3274,7 +3852,15 @@
         <w:t xml:space="preserve">The program will report which </w:t>
       </w:r>
       <w:r>
-        <w:t>designs it found in the specified collection with display IDs matching those in the ‘display_id’ column of the spreadsheet</w:t>
+        <w:t>designs it found in the specified collection with display IDs matching those in the ‘</w:t>
+      </w:r>
+      <w:proofErr w:type="spellStart"/>
+      <w:r>
+        <w:t>display_id</w:t>
+      </w:r>
+      <w:proofErr w:type="spellEnd"/>
+      <w:r>
+        <w:t>’ column of the spreadsheet</w:t>
       </w:r>
     </w:p>
     <w:p>
@@ -3296,10 +3882,10 @@
           <w:noProof/>
         </w:rPr>
         <w:drawing>
-          <wp:inline distT="0" distB="0" distL="0" distR="0" wp14:anchorId="3B246A24" wp14:editId="290C7F61">
-            <wp:extent cx="5731510" cy="3573780"/>
-            <wp:effectExtent l="0" t="0" r="2540" b="7620"/>
-            <wp:docPr id="10" name="Picture 10"/>
+          <wp:inline distT="0" distB="0" distL="0" distR="0" wp14:anchorId="6B02AAD9" wp14:editId="02C7ED2D">
+            <wp:extent cx="5731510" cy="4257040"/>
+            <wp:effectExtent l="0" t="0" r="2540" b="0"/>
+            <wp:docPr id="15" name="Picture 15"/>
             <wp:cNvGraphicFramePr>
               <a:graphicFrameLocks xmlns:a="http://schemas.openxmlformats.org/drawingml/2006/main" noChangeAspect="1"/>
             </wp:cNvGraphicFramePr>
@@ -3319,7 +3905,7 @@
                   <pic:spPr>
                     <a:xfrm>
                       <a:off x="0" y="0"/>
-                      <a:ext cx="5731510" cy="3573780"/>
+                      <a:ext cx="5731510" cy="4257040"/>
                     </a:xfrm>
                     <a:prstGeom prst="rect">
                       <a:avLst/>
@@ -3334,110 +3920,1369 @@
     </w:p>
     <w:p/>
     <w:p/>
-    <w:p>
-      <w:pPr>
-        <w:pStyle w:val="ListParagraph"/>
-        <w:ind w:left="360"/>
-      </w:pPr>
-    </w:p>
-    <w:p>
-      <w:pPr>
-        <w:pStyle w:val="ListParagraph"/>
-      </w:pPr>
-    </w:p>
-    <w:p>
-      <w:pPr>
-        <w:pStyle w:val="ListParagraph"/>
-      </w:pPr>
-    </w:p>
-    <w:p>
-      <w:pPr>
-        <w:pStyle w:val="ListParagraph"/>
-      </w:pPr>
-    </w:p>
-    <w:p>
-      <w:pPr>
-        <w:pStyle w:val="ListParagraph"/>
-      </w:pPr>
-    </w:p>
-    <w:p>
-      <w:pPr>
-        <w:pStyle w:val="ListParagraph"/>
-      </w:pPr>
-    </w:p>
-    <w:p>
-      <w:pPr>
-        <w:pStyle w:val="ListParagraph"/>
-      </w:pPr>
-    </w:p>
-    <w:p>
-      <w:pPr>
-        <w:pStyle w:val="ListParagraph"/>
-      </w:pPr>
-    </w:p>
-    <w:p>
-      <w:pPr>
-        <w:pStyle w:val="ListParagraph"/>
-      </w:pPr>
-    </w:p>
-    <w:p>
-      <w:pPr>
-        <w:pStyle w:val="ListParagraph"/>
-      </w:pPr>
-    </w:p>
-    <w:p>
-      <w:pPr>
-        <w:pStyle w:val="ListParagraph"/>
-      </w:pPr>
-    </w:p>
-    <w:p>
-      <w:pPr>
-        <w:pStyle w:val="ListParagraph"/>
-      </w:pPr>
-    </w:p>
-    <w:p>
-      <w:pPr>
-        <w:pStyle w:val="ListParagraph"/>
-      </w:pPr>
-    </w:p>
-    <w:p>
-      <w:pPr>
-        <w:pStyle w:val="ListParagraph"/>
-      </w:pPr>
-    </w:p>
-    <w:p>
-      <w:pPr>
-        <w:pStyle w:val="ListParagraph"/>
-      </w:pPr>
-    </w:p>
-    <w:p>
-      <w:pPr>
-        <w:pStyle w:val="ListParagraph"/>
-      </w:pPr>
-    </w:p>
-    <w:p>
-      <w:pPr>
-        <w:pStyle w:val="ListParagraph"/>
-        <w:numPr>
-          <w:ilvl w:val="0"/>
-          <w:numId w:val="4"/>
-        </w:numPr>
-        <w:rPr>
-          <w:noProof/>
-        </w:rPr>
-      </w:pPr>
-      <w:r>
-        <w:rPr>
-          <w:noProof/>
-        </w:rPr>
-        <w:t>Screenshots are 165 wide by 50 high</w:t>
-      </w:r>
-    </w:p>
-    <w:p>
-      <w:pPr>
-        <w:pStyle w:val="ListParagraph"/>
-      </w:pPr>
-    </w:p>
+    <w:p/>
+    <w:p/>
+    <w:p/>
+    <w:p/>
+    <w:p/>
+    <w:p/>
+    <w:p>
+      <w:r>
+        <w:br w:type="page"/>
+      </w:r>
+    </w:p>
+    <w:p>
+      <w:pPr>
+        <w:pStyle w:val="Heading1"/>
+      </w:pPr>
+      <w:bookmarkStart w:id="23" w:name="_Toc68792300"/>
+      <w:r>
+        <w:lastRenderedPageBreak/>
+        <w:t>Advanced Use</w:t>
+      </w:r>
+      <w:bookmarkEnd w:id="23"/>
+    </w:p>
+    <w:p>
+      <w:r>
+        <w:t xml:space="preserve">Users who know precisely which parameters they require can invoke the </w:t>
+      </w:r>
+      <w:proofErr w:type="spellStart"/>
+      <w:r>
+        <w:t>SynBioHub</w:t>
+      </w:r>
+      <w:proofErr w:type="spellEnd"/>
+      <w:r>
+        <w:t xml:space="preserve"> Client with those arguments in a prepared statement. For instance, to skip the initial operation selection step, the user can simply start the client with the ‘deposit’ or ‘update’ argument. If any required parameters are missing from those supplied by the user for the specified task, the user will be prompted for them.</w:t>
+      </w:r>
+      <w:r>
+        <w:t xml:space="preserve"> The CLI commands that are equivalent to the user input prompt for each use case </w:t>
+      </w:r>
+      <w:r>
+        <w:t xml:space="preserve">demonstrated above </w:t>
+      </w:r>
+      <w:r>
+        <w:t xml:space="preserve">are shown </w:t>
+      </w:r>
+      <w:r>
+        <w:t xml:space="preserve">in the table </w:t>
+      </w:r>
+      <w:r>
+        <w:t>below.</w:t>
+      </w:r>
+    </w:p>
+    <w:tbl>
+      <w:tblPr>
+        <w:tblStyle w:val="TableGrid"/>
+        <w:tblW w:w="5000" w:type="pct"/>
+        <w:tblLook w:val="04A0" w:firstRow="1" w:lastRow="0" w:firstColumn="1" w:lastColumn="0" w:noHBand="0" w:noVBand="1"/>
+      </w:tblPr>
+      <w:tblGrid>
+        <w:gridCol w:w="1271"/>
+        <w:gridCol w:w="7745"/>
+      </w:tblGrid>
+      <w:tr>
+        <w:tc>
+          <w:tcPr>
+            <w:tcW w:w="705" w:type="pct"/>
+          </w:tcPr>
+          <w:p>
+            <w:r>
+              <w:t>Use Case</w:t>
+            </w:r>
+          </w:p>
+        </w:tc>
+        <w:tc>
+          <w:tcPr>
+            <w:tcW w:w="4295" w:type="pct"/>
+          </w:tcPr>
+          <w:p>
+            <w:r>
+              <w:t>CLI Command</w:t>
+            </w:r>
+          </w:p>
+        </w:tc>
+      </w:tr>
+      <w:tr>
+        <w:tc>
+          <w:tcPr>
+            <w:tcW w:w="705" w:type="pct"/>
+          </w:tcPr>
+          <w:p>
+            <w:r>
+              <w:t>1</w:t>
+            </w:r>
+          </w:p>
+        </w:tc>
+        <w:tc>
+          <w:tcPr>
+            <w:tcW w:w="4295" w:type="pct"/>
+          </w:tcPr>
+          <w:p>
+            <w:pPr>
+              <w:rPr>
+                <w:rFonts w:ascii="Courier New" w:hAnsi="Courier New" w:cs="Courier New"/>
+                <w:sz w:val="20"/>
+                <w:szCs w:val="20"/>
+              </w:rPr>
+            </w:pPr>
+            <w:r>
+              <w:rPr>
+                <w:rFonts w:ascii="Courier New" w:hAnsi="Courier New" w:cs="Courier New"/>
+                <w:sz w:val="20"/>
+                <w:szCs w:val="20"/>
+              </w:rPr>
+              <w:t xml:space="preserve">java -jar SynBioHub-CLI.jar deposit </w:t>
+            </w:r>
+          </w:p>
+          <w:p>
+            <w:pPr>
+              <w:rPr>
+                <w:rFonts w:ascii="Courier New" w:hAnsi="Courier New" w:cs="Courier New"/>
+                <w:sz w:val="20"/>
+                <w:szCs w:val="20"/>
+              </w:rPr>
+            </w:pPr>
+            <w:r>
+              <w:rPr>
+                <w:rFonts w:ascii="Courier New" w:hAnsi="Courier New" w:cs="Courier New"/>
+                <w:sz w:val="20"/>
+                <w:szCs w:val="20"/>
+              </w:rPr>
+              <w:t>--</w:t>
+            </w:r>
+            <w:proofErr w:type="spellStart"/>
+            <w:r>
+              <w:rPr>
+                <w:rFonts w:ascii="Courier New" w:hAnsi="Courier New" w:cs="Courier New"/>
+                <w:sz w:val="20"/>
+                <w:szCs w:val="20"/>
+              </w:rPr>
+              <w:t>d</w:t>
+            </w:r>
+            <w:r>
+              <w:rPr>
+                <w:rFonts w:ascii="Courier New" w:hAnsi="Courier New" w:cs="Courier New"/>
+                <w:sz w:val="20"/>
+                <w:szCs w:val="20"/>
+              </w:rPr>
+              <w:t>ir</w:t>
+            </w:r>
+            <w:proofErr w:type="spellEnd"/>
+            <w:r>
+              <w:rPr>
+                <w:rFonts w:ascii="Courier New" w:hAnsi="Courier New" w:cs="Courier New"/>
+                <w:sz w:val="20"/>
+                <w:szCs w:val="20"/>
+              </w:rPr>
+              <w:t xml:space="preserve">=D:\temp\sbol\cyano_subset --file-extension=.xml </w:t>
+            </w:r>
+          </w:p>
+          <w:p>
+            <w:pPr>
+              <w:rPr>
+                <w:rFonts w:ascii="Courier New" w:hAnsi="Courier New" w:cs="Courier New"/>
+                <w:sz w:val="20"/>
+                <w:szCs w:val="20"/>
+              </w:rPr>
+            </w:pPr>
+            <w:r>
+              <w:rPr>
+                <w:rFonts w:ascii="Courier New" w:hAnsi="Courier New" w:cs="Courier New"/>
+                <w:sz w:val="20"/>
+                <w:szCs w:val="20"/>
+              </w:rPr>
+              <w:t>--multi=false --create-new=true --name="</w:t>
+            </w:r>
+            <w:proofErr w:type="spellStart"/>
+            <w:r>
+              <w:rPr>
+                <w:rFonts w:ascii="Courier New" w:hAnsi="Courier New" w:cs="Courier New"/>
+                <w:sz w:val="20"/>
+                <w:szCs w:val="20"/>
+              </w:rPr>
+              <w:t>JHay</w:t>
+            </w:r>
+            <w:proofErr w:type="spellEnd"/>
+            <w:r>
+              <w:rPr>
+                <w:rFonts w:ascii="Courier New" w:hAnsi="Courier New" w:cs="Courier New"/>
+                <w:sz w:val="20"/>
+                <w:szCs w:val="20"/>
+              </w:rPr>
+              <w:t xml:space="preserve"> </w:t>
+            </w:r>
+            <w:proofErr w:type="spellStart"/>
+            <w:r>
+              <w:rPr>
+                <w:rFonts w:ascii="Courier New" w:hAnsi="Courier New" w:cs="Courier New"/>
+                <w:sz w:val="20"/>
+                <w:szCs w:val="20"/>
+              </w:rPr>
+              <w:t>Cyano</w:t>
+            </w:r>
+            <w:proofErr w:type="spellEnd"/>
+            <w:r>
+              <w:rPr>
+                <w:rFonts w:ascii="Courier New" w:hAnsi="Courier New" w:cs="Courier New"/>
+                <w:sz w:val="20"/>
+                <w:szCs w:val="20"/>
+              </w:rPr>
+              <w:t xml:space="preserve"> Source" </w:t>
+            </w:r>
+          </w:p>
+          <w:p>
+            <w:pPr>
+              <w:rPr>
+                <w:rFonts w:ascii="Courier New" w:hAnsi="Courier New" w:cs="Courier New"/>
+                <w:sz w:val="20"/>
+                <w:szCs w:val="20"/>
+              </w:rPr>
+            </w:pPr>
+            <w:r>
+              <w:rPr>
+                <w:rFonts w:ascii="Courier New" w:hAnsi="Courier New" w:cs="Courier New"/>
+                <w:sz w:val="20"/>
+                <w:szCs w:val="20"/>
+              </w:rPr>
+              <w:t>--</w:t>
+            </w:r>
+            <w:proofErr w:type="spellStart"/>
+            <w:r>
+              <w:rPr>
+                <w:rFonts w:ascii="Courier New" w:hAnsi="Courier New" w:cs="Courier New"/>
+                <w:sz w:val="20"/>
+                <w:szCs w:val="20"/>
+              </w:rPr>
+              <w:t>url</w:t>
+            </w:r>
+            <w:proofErr w:type="spellEnd"/>
+            <w:r>
+              <w:rPr>
+                <w:rFonts w:ascii="Courier New" w:hAnsi="Courier New" w:cs="Courier New"/>
+                <w:sz w:val="20"/>
+                <w:szCs w:val="20"/>
+              </w:rPr>
+              <w:t xml:space="preserve">=https://synbiohub.org --version=1.0 </w:t>
+            </w:r>
+          </w:p>
+          <w:p>
+            <w:pPr>
+              <w:rPr>
+                <w:sz w:val="20"/>
+                <w:szCs w:val="20"/>
+              </w:rPr>
+            </w:pPr>
+            <w:r>
+              <w:rPr>
+                <w:rFonts w:ascii="Courier New" w:hAnsi="Courier New" w:cs="Courier New"/>
+                <w:sz w:val="20"/>
+                <w:szCs w:val="20"/>
+              </w:rPr>
+              <w:t>--username=j.hay@epcc.ed.ac.uk</w:t>
+            </w:r>
+          </w:p>
+        </w:tc>
+      </w:tr>
+      <w:tr>
+        <w:tc>
+          <w:tcPr>
+            <w:tcW w:w="705" w:type="pct"/>
+          </w:tcPr>
+          <w:p>
+            <w:r>
+              <w:t>2</w:t>
+            </w:r>
+          </w:p>
+        </w:tc>
+        <w:tc>
+          <w:tcPr>
+            <w:tcW w:w="4295" w:type="pct"/>
+          </w:tcPr>
+          <w:p>
+            <w:pPr>
+              <w:rPr>
+                <w:rFonts w:ascii="Courier New" w:hAnsi="Courier New" w:cs="Courier New"/>
+                <w:sz w:val="20"/>
+                <w:szCs w:val="20"/>
+              </w:rPr>
+            </w:pPr>
+            <w:r>
+              <w:rPr>
+                <w:rFonts w:ascii="Courier New" w:hAnsi="Courier New" w:cs="Courier New"/>
+                <w:sz w:val="20"/>
+                <w:szCs w:val="20"/>
+              </w:rPr>
+              <w:t>java -jar SynBioHub-CLI.jar deposit --</w:t>
+            </w:r>
+            <w:proofErr w:type="spellStart"/>
+            <w:r>
+              <w:rPr>
+                <w:rFonts w:ascii="Courier New" w:hAnsi="Courier New" w:cs="Courier New"/>
+                <w:sz w:val="20"/>
+                <w:szCs w:val="20"/>
+              </w:rPr>
+              <w:t>dir</w:t>
+            </w:r>
+            <w:proofErr w:type="spellEnd"/>
+            <w:r>
+              <w:rPr>
+                <w:rFonts w:ascii="Courier New" w:hAnsi="Courier New" w:cs="Courier New"/>
+                <w:sz w:val="20"/>
+                <w:szCs w:val="20"/>
+              </w:rPr>
+              <w:t>=D:\temp\sbol --file-extension=.xml --multi=true --create-new=true --name="</w:t>
+            </w:r>
+            <w:proofErr w:type="spellStart"/>
+            <w:r>
+              <w:rPr>
+                <w:rFonts w:ascii="Courier New" w:hAnsi="Courier New" w:cs="Courier New"/>
+                <w:sz w:val="20"/>
+                <w:szCs w:val="20"/>
+              </w:rPr>
+              <w:t>JHay</w:t>
+            </w:r>
+            <w:proofErr w:type="spellEnd"/>
+            <w:r>
+              <w:rPr>
+                <w:rFonts w:ascii="Courier New" w:hAnsi="Courier New" w:cs="Courier New"/>
+                <w:sz w:val="20"/>
+                <w:szCs w:val="20"/>
+              </w:rPr>
+              <w:t xml:space="preserve"> Multi </w:t>
+            </w:r>
+            <w:proofErr w:type="spellStart"/>
+            <w:r>
+              <w:rPr>
+                <w:rFonts w:ascii="Courier New" w:hAnsi="Courier New" w:cs="Courier New"/>
+                <w:sz w:val="20"/>
+                <w:szCs w:val="20"/>
+              </w:rPr>
+              <w:t>Cyano</w:t>
+            </w:r>
+            <w:proofErr w:type="spellEnd"/>
+            <w:r>
+              <w:rPr>
+                <w:rFonts w:ascii="Courier New" w:hAnsi="Courier New" w:cs="Courier New"/>
+                <w:sz w:val="20"/>
+                <w:szCs w:val="20"/>
+              </w:rPr>
+              <w:t xml:space="preserve"> Source" --</w:t>
+            </w:r>
+            <w:proofErr w:type="spellStart"/>
+            <w:r>
+              <w:rPr>
+                <w:rFonts w:ascii="Courier New" w:hAnsi="Courier New" w:cs="Courier New"/>
+                <w:sz w:val="20"/>
+                <w:szCs w:val="20"/>
+              </w:rPr>
+              <w:t>url</w:t>
+            </w:r>
+            <w:proofErr w:type="spellEnd"/>
+            <w:r>
+              <w:rPr>
+                <w:rFonts w:ascii="Courier New" w:hAnsi="Courier New" w:cs="Courier New"/>
+                <w:sz w:val="20"/>
+                <w:szCs w:val="20"/>
+              </w:rPr>
+              <w:t>=https://synbiohub.or</w:t>
+            </w:r>
+            <w:r>
+              <w:rPr>
+                <w:rFonts w:ascii="Courier New" w:hAnsi="Courier New" w:cs="Courier New"/>
+                <w:sz w:val="20"/>
+                <w:szCs w:val="20"/>
+              </w:rPr>
+              <w:t>g</w:t>
+            </w:r>
+            <w:r>
+              <w:rPr>
+                <w:rFonts w:ascii="Courier New" w:hAnsi="Courier New" w:cs="Courier New"/>
+                <w:sz w:val="20"/>
+                <w:szCs w:val="20"/>
+              </w:rPr>
+              <w:t xml:space="preserve"> --version=1.0 --username=j.hay@epcc.ed.ac.uk</w:t>
+            </w:r>
+          </w:p>
+        </w:tc>
+      </w:tr>
+      <w:tr>
+        <w:tc>
+          <w:tcPr>
+            <w:tcW w:w="705" w:type="pct"/>
+          </w:tcPr>
+          <w:p>
+            <w:r>
+              <w:t>3</w:t>
+            </w:r>
+          </w:p>
+        </w:tc>
+        <w:tc>
+          <w:tcPr>
+            <w:tcW w:w="4295" w:type="pct"/>
+          </w:tcPr>
+          <w:p>
+            <w:pPr>
+              <w:rPr>
+                <w:rFonts w:ascii="Courier New" w:hAnsi="Courier New" w:cs="Courier New"/>
+                <w:sz w:val="20"/>
+                <w:szCs w:val="20"/>
+              </w:rPr>
+            </w:pPr>
+            <w:r>
+              <w:rPr>
+                <w:rFonts w:ascii="Courier New" w:hAnsi="Courier New" w:cs="Courier New"/>
+                <w:sz w:val="20"/>
+                <w:szCs w:val="20"/>
+              </w:rPr>
+              <w:t>java -jar SynBioHub-CLI.jar deposit --</w:t>
+            </w:r>
+            <w:proofErr w:type="spellStart"/>
+            <w:r>
+              <w:rPr>
+                <w:rFonts w:ascii="Courier New" w:hAnsi="Courier New" w:cs="Courier New"/>
+                <w:sz w:val="20"/>
+                <w:szCs w:val="20"/>
+              </w:rPr>
+              <w:t>dir</w:t>
+            </w:r>
+            <w:proofErr w:type="spellEnd"/>
+            <w:r>
+              <w:rPr>
+                <w:rFonts w:ascii="Courier New" w:hAnsi="Courier New" w:cs="Courier New"/>
+                <w:sz w:val="20"/>
+                <w:szCs w:val="20"/>
+              </w:rPr>
+              <w:t>=D:\temp\sbol --file-extension=.xml</w:t>
+            </w:r>
+            <w:r>
+              <w:rPr>
+                <w:rFonts w:ascii="Courier New" w:hAnsi="Courier New" w:cs="Courier New"/>
+                <w:sz w:val="20"/>
+                <w:szCs w:val="20"/>
+              </w:rPr>
+              <w:t xml:space="preserve"> </w:t>
+            </w:r>
+            <w:r>
+              <w:rPr>
+                <w:rFonts w:ascii="Courier New" w:hAnsi="Courier New" w:cs="Courier New"/>
+                <w:sz w:val="20"/>
+                <w:szCs w:val="20"/>
+              </w:rPr>
+              <w:t xml:space="preserve">--multi=false --create-new=false </w:t>
+            </w:r>
+          </w:p>
+          <w:p>
+            <w:pPr>
+              <w:rPr>
+                <w:rFonts w:ascii="Courier New" w:hAnsi="Courier New" w:cs="Courier New"/>
+                <w:sz w:val="20"/>
+                <w:szCs w:val="20"/>
+              </w:rPr>
+            </w:pPr>
+            <w:r>
+              <w:rPr>
+                <w:rFonts w:ascii="Courier New" w:hAnsi="Courier New" w:cs="Courier New"/>
+                <w:sz w:val="20"/>
+                <w:szCs w:val="20"/>
+              </w:rPr>
+              <w:t>--</w:t>
+            </w:r>
+            <w:proofErr w:type="spellStart"/>
+            <w:r>
+              <w:rPr>
+                <w:rFonts w:ascii="Courier New" w:hAnsi="Courier New" w:cs="Courier New"/>
+                <w:sz w:val="20"/>
+                <w:szCs w:val="20"/>
+              </w:rPr>
+              <w:t>url</w:t>
+            </w:r>
+            <w:proofErr w:type="spellEnd"/>
+            <w:r>
+              <w:rPr>
+                <w:rFonts w:ascii="Courier New" w:hAnsi="Courier New" w:cs="Courier New"/>
+                <w:sz w:val="20"/>
+                <w:szCs w:val="20"/>
+              </w:rPr>
+              <w:t>=</w:t>
+            </w:r>
+            <w:hyperlink r:id="rId14" w:history="1">
+              <w:r>
+                <w:rPr>
+                  <w:rFonts w:ascii="Courier New" w:hAnsi="Courier New" w:cs="Courier New"/>
+                  <w:sz w:val="20"/>
+                  <w:szCs w:val="20"/>
+                </w:rPr>
+                <w:t>https://synbiohub.org/user/jhay/</w:t>
+              </w:r>
+              <w:r>
+                <w:rPr>
+                  <w:rFonts w:ascii="Courier New" w:hAnsi="Courier New" w:cs="Courier New"/>
+                  <w:sz w:val="20"/>
+                  <w:szCs w:val="20"/>
+                </w:rPr>
+                <w:br/>
+              </w:r>
+              <w:proofErr w:type="spellStart"/>
+              <w:r>
+                <w:rPr>
+                  <w:rFonts w:ascii="Courier New" w:hAnsi="Courier New" w:cs="Courier New"/>
+                  <w:sz w:val="20"/>
+                  <w:szCs w:val="20"/>
+                </w:rPr>
+                <w:t>JHay_Cyano_Source</w:t>
+              </w:r>
+              <w:proofErr w:type="spellEnd"/>
+              <w:r>
+                <w:rPr>
+                  <w:rFonts w:ascii="Courier New" w:hAnsi="Courier New" w:cs="Courier New"/>
+                  <w:sz w:val="20"/>
+                  <w:szCs w:val="20"/>
+                </w:rPr>
+                <w:t>/</w:t>
+              </w:r>
+              <w:proofErr w:type="spellStart"/>
+              <w:r>
+                <w:rPr>
+                  <w:rFonts w:ascii="Courier New" w:hAnsi="Courier New" w:cs="Courier New"/>
+                  <w:sz w:val="20"/>
+                  <w:szCs w:val="20"/>
+                </w:rPr>
+                <w:t>JHay_Cyano_Source_collection</w:t>
+              </w:r>
+              <w:proofErr w:type="spellEnd"/>
+              <w:r>
+                <w:rPr>
+                  <w:rFonts w:ascii="Courier New" w:hAnsi="Courier New" w:cs="Courier New"/>
+                  <w:sz w:val="20"/>
+                  <w:szCs w:val="20"/>
+                </w:rPr>
+                <w:t>/1.0</w:t>
+              </w:r>
+            </w:hyperlink>
+            <w:r>
+              <w:rPr>
+                <w:rFonts w:ascii="Courier New" w:hAnsi="Courier New" w:cs="Courier New"/>
+                <w:sz w:val="20"/>
+                <w:szCs w:val="20"/>
+              </w:rPr>
+              <w:t xml:space="preserve"> </w:t>
+            </w:r>
+          </w:p>
+          <w:p>
+            <w:pPr>
+              <w:rPr>
+                <w:rFonts w:ascii="Courier New" w:hAnsi="Courier New" w:cs="Courier New"/>
+                <w:sz w:val="20"/>
+                <w:szCs w:val="20"/>
+              </w:rPr>
+            </w:pPr>
+            <w:r>
+              <w:rPr>
+                <w:rFonts w:ascii="Courier New" w:hAnsi="Courier New" w:cs="Courier New"/>
+                <w:sz w:val="20"/>
+                <w:szCs w:val="20"/>
+              </w:rPr>
+              <w:t>--username=j.hay@epcc.ed.ac.uk --overwrite=false</w:t>
+            </w:r>
+          </w:p>
+        </w:tc>
+      </w:tr>
+      <w:tr>
+        <w:tc>
+          <w:tcPr>
+            <w:tcW w:w="705" w:type="pct"/>
+          </w:tcPr>
+          <w:p>
+            <w:r>
+              <w:t>4</w:t>
+            </w:r>
+          </w:p>
+        </w:tc>
+        <w:tc>
+          <w:tcPr>
+            <w:tcW w:w="4295" w:type="pct"/>
+          </w:tcPr>
+          <w:p>
+            <w:pPr>
+              <w:rPr>
+                <w:rFonts w:ascii="Courier New" w:hAnsi="Courier New" w:cs="Courier New"/>
+                <w:sz w:val="20"/>
+                <w:szCs w:val="20"/>
+              </w:rPr>
+            </w:pPr>
+            <w:r>
+              <w:rPr>
+                <w:rFonts w:ascii="Courier New" w:hAnsi="Courier New" w:cs="Courier New"/>
+                <w:sz w:val="20"/>
+                <w:szCs w:val="20"/>
+              </w:rPr>
+              <w:t>java -jar SynBioHub-CLI.jar deposit --</w:t>
+            </w:r>
+            <w:proofErr w:type="spellStart"/>
+            <w:r>
+              <w:rPr>
+                <w:rFonts w:ascii="Courier New" w:hAnsi="Courier New" w:cs="Courier New"/>
+                <w:sz w:val="20"/>
+                <w:szCs w:val="20"/>
+              </w:rPr>
+              <w:t>dir</w:t>
+            </w:r>
+            <w:proofErr w:type="spellEnd"/>
+            <w:r>
+              <w:rPr>
+                <w:rFonts w:ascii="Courier New" w:hAnsi="Courier New" w:cs="Courier New"/>
+                <w:sz w:val="20"/>
+                <w:szCs w:val="20"/>
+              </w:rPr>
+              <w:t>=D:\temp\sbol --file-extension=.xml</w:t>
+            </w:r>
+            <w:r>
+              <w:rPr>
+                <w:rFonts w:ascii="Courier New" w:hAnsi="Courier New" w:cs="Courier New"/>
+                <w:sz w:val="20"/>
+                <w:szCs w:val="20"/>
+              </w:rPr>
+              <w:t xml:space="preserve"> </w:t>
+            </w:r>
+            <w:r>
+              <w:rPr>
+                <w:rFonts w:ascii="Courier New" w:hAnsi="Courier New" w:cs="Courier New"/>
+                <w:sz w:val="20"/>
+                <w:szCs w:val="20"/>
+              </w:rPr>
+              <w:t>--multi=false --create-new=false --</w:t>
+            </w:r>
+            <w:proofErr w:type="spellStart"/>
+            <w:r>
+              <w:rPr>
+                <w:rFonts w:ascii="Courier New" w:hAnsi="Courier New" w:cs="Courier New"/>
+                <w:sz w:val="20"/>
+                <w:szCs w:val="20"/>
+              </w:rPr>
+              <w:t>url</w:t>
+            </w:r>
+            <w:proofErr w:type="spellEnd"/>
+            <w:r>
+              <w:rPr>
+                <w:rFonts w:ascii="Courier New" w:hAnsi="Courier New" w:cs="Courier New"/>
+                <w:sz w:val="20"/>
+                <w:szCs w:val="20"/>
+              </w:rPr>
+              <w:t>=</w:t>
+            </w:r>
+          </w:p>
+          <w:p>
+            <w:pPr>
+              <w:rPr>
+                <w:rFonts w:ascii="Courier New" w:hAnsi="Courier New" w:cs="Courier New"/>
+                <w:sz w:val="20"/>
+                <w:szCs w:val="20"/>
+              </w:rPr>
+            </w:pPr>
+            <w:hyperlink r:id="rId15" w:history="1">
+              <w:r>
+                <w:rPr>
+                  <w:rFonts w:ascii="Courier New" w:hAnsi="Courier New" w:cs="Courier New"/>
+                  <w:sz w:val="20"/>
+                  <w:szCs w:val="20"/>
+                </w:rPr>
+                <w:t>https://synbiohub.org/user/jhay/JHay_Cyano_Source/</w:t>
+              </w:r>
+              <w:r>
+                <w:rPr>
+                  <w:rFonts w:ascii="Courier New" w:hAnsi="Courier New" w:cs="Courier New"/>
+                  <w:sz w:val="20"/>
+                  <w:szCs w:val="20"/>
+                </w:rPr>
+                <w:br/>
+              </w:r>
+              <w:r>
+                <w:rPr>
+                  <w:rFonts w:ascii="Courier New" w:hAnsi="Courier New" w:cs="Courier New"/>
+                  <w:sz w:val="20"/>
+                  <w:szCs w:val="20"/>
+                </w:rPr>
+                <w:t>JHay_Cyano_Source_collection/1.0</w:t>
+              </w:r>
+            </w:hyperlink>
+            <w:r>
+              <w:rPr>
+                <w:rFonts w:ascii="Courier New" w:hAnsi="Courier New" w:cs="Courier New"/>
+                <w:sz w:val="20"/>
+                <w:szCs w:val="20"/>
+              </w:rPr>
+              <w:t xml:space="preserve"> </w:t>
+            </w:r>
+          </w:p>
+          <w:p>
+            <w:pPr>
+              <w:rPr>
+                <w:rFonts w:ascii="Courier New" w:hAnsi="Courier New" w:cs="Courier New"/>
+                <w:sz w:val="20"/>
+                <w:szCs w:val="20"/>
+              </w:rPr>
+            </w:pPr>
+            <w:r>
+              <w:rPr>
+                <w:rFonts w:ascii="Courier New" w:hAnsi="Courier New" w:cs="Courier New"/>
+                <w:sz w:val="20"/>
+                <w:szCs w:val="20"/>
+              </w:rPr>
+              <w:t>--username=j.hay@epcc.ed.ac.uk --overwrite=true</w:t>
+            </w:r>
+          </w:p>
+        </w:tc>
+      </w:tr>
+      <w:tr>
+        <w:tc>
+          <w:tcPr>
+            <w:tcW w:w="705" w:type="pct"/>
+          </w:tcPr>
+          <w:p>
+            <w:r>
+              <w:t>5</w:t>
+            </w:r>
+          </w:p>
+        </w:tc>
+        <w:tc>
+          <w:tcPr>
+            <w:tcW w:w="4295" w:type="pct"/>
+          </w:tcPr>
+          <w:p>
+            <w:pPr>
+              <w:rPr>
+                <w:rFonts w:ascii="Courier New" w:hAnsi="Courier New" w:cs="Courier New"/>
+                <w:sz w:val="20"/>
+                <w:szCs w:val="20"/>
+              </w:rPr>
+            </w:pPr>
+            <w:r>
+              <w:rPr>
+                <w:rFonts w:ascii="Courier New" w:hAnsi="Courier New" w:cs="Courier New"/>
+                <w:sz w:val="20"/>
+                <w:szCs w:val="20"/>
+              </w:rPr>
+              <w:t>java -jar SynBioHub-CLI.jar update --excel-file=update_designs.xlsx  --</w:t>
+            </w:r>
+            <w:proofErr w:type="spellStart"/>
+            <w:r>
+              <w:rPr>
+                <w:rFonts w:ascii="Courier New" w:hAnsi="Courier New" w:cs="Courier New"/>
+                <w:sz w:val="20"/>
+                <w:szCs w:val="20"/>
+              </w:rPr>
+              <w:t>url</w:t>
+            </w:r>
+            <w:proofErr w:type="spellEnd"/>
+            <w:r>
+              <w:rPr>
+                <w:rFonts w:ascii="Courier New" w:hAnsi="Courier New" w:cs="Courier New"/>
+                <w:sz w:val="20"/>
+                <w:szCs w:val="20"/>
+              </w:rPr>
+              <w:t>=</w:t>
+            </w:r>
+            <w:hyperlink r:id="rId16" w:history="1">
+              <w:r>
+                <w:rPr>
+                  <w:rFonts w:ascii="Courier New" w:hAnsi="Courier New" w:cs="Courier New"/>
+                  <w:sz w:val="20"/>
+                  <w:szCs w:val="20"/>
+                </w:rPr>
+                <w:t>https://synbiohub.org/user/</w:t>
+              </w:r>
+              <w:r>
+                <w:rPr>
+                  <w:rFonts w:ascii="Courier New" w:hAnsi="Courier New" w:cs="Courier New"/>
+                  <w:sz w:val="20"/>
+                  <w:szCs w:val="20"/>
+                </w:rPr>
+                <w:br/>
+              </w:r>
+              <w:r>
+                <w:rPr>
+                  <w:rFonts w:ascii="Courier New" w:hAnsi="Courier New" w:cs="Courier New"/>
+                  <w:sz w:val="20"/>
+                  <w:szCs w:val="20"/>
+                </w:rPr>
+                <w:t>jhay/JHay_Cyano_Source/JHay_Cyano_Source_collection/1.0</w:t>
+              </w:r>
+            </w:hyperlink>
+            <w:r>
+              <w:rPr>
+                <w:rFonts w:ascii="Courier New" w:hAnsi="Courier New" w:cs="Courier New"/>
+                <w:sz w:val="20"/>
+                <w:szCs w:val="20"/>
+              </w:rPr>
+              <w:t xml:space="preserve"> </w:t>
+            </w:r>
+          </w:p>
+          <w:p>
+            <w:pPr>
+              <w:rPr>
+                <w:rFonts w:ascii="Courier New" w:hAnsi="Courier New" w:cs="Courier New"/>
+                <w:sz w:val="20"/>
+                <w:szCs w:val="20"/>
+              </w:rPr>
+            </w:pPr>
+            <w:r>
+              <w:rPr>
+                <w:rFonts w:ascii="Courier New" w:hAnsi="Courier New" w:cs="Courier New"/>
+                <w:sz w:val="20"/>
+                <w:szCs w:val="20"/>
+              </w:rPr>
+              <w:t>--username=j.hay@epcc.ed.ac.uk</w:t>
+            </w:r>
+          </w:p>
+        </w:tc>
+      </w:tr>
+    </w:tbl>
+    <w:p>
+      <w:pPr>
+        <w:pStyle w:val="Caption"/>
+      </w:pPr>
+      <w:r>
+        <w:t xml:space="preserve">Table </w:t>
+      </w:r>
+      <w:fldSimple w:instr=" SEQ Table \* ARABIC ">
+        <w:r>
+          <w:rPr>
+            <w:noProof/>
+          </w:rPr>
+          <w:t>1</w:t>
+        </w:r>
+      </w:fldSimple>
+      <w:r>
+        <w:t>: All-in-one CLI commands for running the example use cases</w:t>
+      </w:r>
+    </w:p>
+    <w:tbl>
+      <w:tblPr>
+        <w:tblStyle w:val="TableGrid"/>
+        <w:tblW w:w="0" w:type="auto"/>
+        <w:tblLook w:val="04A0" w:firstRow="1" w:lastRow="0" w:firstColumn="1" w:lastColumn="0" w:noHBand="0" w:noVBand="1"/>
+      </w:tblPr>
+      <w:tblGrid>
+        <w:gridCol w:w="2122"/>
+        <w:gridCol w:w="3260"/>
+        <w:gridCol w:w="3634"/>
+      </w:tblGrid>
+      <w:tr>
+        <w:tc>
+          <w:tcPr>
+            <w:tcW w:w="2122" w:type="dxa"/>
+          </w:tcPr>
+          <w:p>
+            <w:r>
+              <w:t>Command Option</w:t>
+            </w:r>
+          </w:p>
+        </w:tc>
+        <w:tc>
+          <w:tcPr>
+            <w:tcW w:w="3260" w:type="dxa"/>
+          </w:tcPr>
+          <w:p>
+            <w:r>
+              <w:t>Description</w:t>
+            </w:r>
+          </w:p>
+        </w:tc>
+        <w:tc>
+          <w:tcPr>
+            <w:tcW w:w="3634" w:type="dxa"/>
+          </w:tcPr>
+          <w:p>
+            <w:r>
+              <w:t>Example</w:t>
+            </w:r>
+            <w:r>
+              <w:t>s</w:t>
+            </w:r>
+          </w:p>
+        </w:tc>
+      </w:tr>
+      <w:tr>
+        <w:tc>
+          <w:tcPr>
+            <w:tcW w:w="2122" w:type="dxa"/>
+          </w:tcPr>
+          <w:p>
+            <w:r>
+              <w:t>--</w:t>
+            </w:r>
+            <w:proofErr w:type="spellStart"/>
+            <w:r>
+              <w:t>dir</w:t>
+            </w:r>
+            <w:proofErr w:type="spellEnd"/>
+            <w:r>
+              <w:t>, --d</w:t>
+            </w:r>
+          </w:p>
+        </w:tc>
+        <w:tc>
+          <w:tcPr>
+            <w:tcW w:w="3260" w:type="dxa"/>
+          </w:tcPr>
+          <w:p>
+            <w:r>
+              <w:t>Directory to upload</w:t>
+            </w:r>
+          </w:p>
+        </w:tc>
+        <w:tc>
+          <w:tcPr>
+            <w:tcW w:w="3634" w:type="dxa"/>
+          </w:tcPr>
+          <w:p>
+            <w:r>
+              <w:t>--</w:t>
+            </w:r>
+            <w:proofErr w:type="spellStart"/>
+            <w:r>
+              <w:t>dir</w:t>
+            </w:r>
+            <w:proofErr w:type="spellEnd"/>
+            <w:r>
+              <w:t>=</w:t>
+            </w:r>
+            <w:r>
+              <w:t>C:\my_data\cyano_source</w:t>
+            </w:r>
+          </w:p>
+        </w:tc>
+      </w:tr>
+      <w:tr>
+        <w:tc>
+          <w:tcPr>
+            <w:tcW w:w="2122" w:type="dxa"/>
+          </w:tcPr>
+          <w:p>
+            <w:r>
+              <w:t>--file-extension, --f</w:t>
+            </w:r>
+          </w:p>
+        </w:tc>
+        <w:tc>
+          <w:tcPr>
+            <w:tcW w:w="3260" w:type="dxa"/>
+          </w:tcPr>
+          <w:p>
+            <w:r>
+              <w:t>File extension with which to filter files in upload directory</w:t>
+            </w:r>
+          </w:p>
+        </w:tc>
+        <w:tc>
+          <w:tcPr>
+            <w:tcW w:w="3634" w:type="dxa"/>
+          </w:tcPr>
+          <w:p>
+            <w:r>
+              <w:t>--f=.xml</w:t>
+            </w:r>
+          </w:p>
+          <w:p>
+            <w:r>
+              <w:t>--file-extension</w:t>
+            </w:r>
+            <w:proofErr w:type="gramStart"/>
+            <w:r>
+              <w:t>=.*</w:t>
+            </w:r>
+            <w:proofErr w:type="gramEnd"/>
+          </w:p>
+        </w:tc>
+      </w:tr>
+      <w:tr>
+        <w:tc>
+          <w:tcPr>
+            <w:tcW w:w="2122" w:type="dxa"/>
+          </w:tcPr>
+          <w:p>
+            <w:r>
+              <w:t>--multi, --m</w:t>
+            </w:r>
+          </w:p>
+        </w:tc>
+        <w:tc>
+          <w:tcPr>
+            <w:tcW w:w="3260" w:type="dxa"/>
+          </w:tcPr>
+          <w:p>
+            <w:r>
+              <w:t>Flag to indicate whether to upload child directories as multiple collections</w:t>
+            </w:r>
+          </w:p>
+        </w:tc>
+        <w:tc>
+          <w:tcPr>
+            <w:tcW w:w="3634" w:type="dxa"/>
+          </w:tcPr>
+          <w:p>
+            <w:r>
+              <w:t>--multi=true</w:t>
+            </w:r>
+          </w:p>
+          <w:p>
+            <w:r>
+              <w:t>--m=false</w:t>
+            </w:r>
+          </w:p>
+        </w:tc>
+      </w:tr>
+      <w:tr>
+        <w:tc>
+          <w:tcPr>
+            <w:tcW w:w="2122" w:type="dxa"/>
+          </w:tcPr>
+          <w:p>
+            <w:r>
+              <w:t>--create-new, --c</w:t>
+            </w:r>
+          </w:p>
+        </w:tc>
+        <w:tc>
+          <w:tcPr>
+            <w:tcW w:w="3260" w:type="dxa"/>
+          </w:tcPr>
+          <w:p>
+            <w:r>
+              <w:t>Whether to create a new collection</w:t>
+            </w:r>
+          </w:p>
+        </w:tc>
+        <w:tc>
+          <w:tcPr>
+            <w:tcW w:w="3634" w:type="dxa"/>
+          </w:tcPr>
+          <w:p>
+            <w:r>
+              <w:t>--create-new=true</w:t>
+            </w:r>
+          </w:p>
+          <w:p>
+            <w:r>
+              <w:t>--c=false</w:t>
+            </w:r>
+          </w:p>
+        </w:tc>
+      </w:tr>
+      <w:tr>
+        <w:tc>
+          <w:tcPr>
+            <w:tcW w:w="2122" w:type="dxa"/>
+          </w:tcPr>
+          <w:p>
+            <w:r>
+              <w:t>--</w:t>
+            </w:r>
+            <w:proofErr w:type="spellStart"/>
+            <w:r>
+              <w:t>url</w:t>
+            </w:r>
+            <w:proofErr w:type="spellEnd"/>
+            <w:r>
+              <w:t>, --l</w:t>
+            </w:r>
+          </w:p>
+        </w:tc>
+        <w:tc>
+          <w:tcPr>
+            <w:tcW w:w="3260" w:type="dxa"/>
+          </w:tcPr>
+          <w:p>
+            <w:r>
+              <w:t xml:space="preserve">URL of the target </w:t>
+            </w:r>
+            <w:proofErr w:type="spellStart"/>
+            <w:r>
+              <w:t>SynBioHub</w:t>
+            </w:r>
+            <w:proofErr w:type="spellEnd"/>
+            <w:r>
+              <w:t xml:space="preserve"> server or the existing collection</w:t>
+            </w:r>
+          </w:p>
+        </w:tc>
+        <w:tc>
+          <w:tcPr>
+            <w:tcW w:w="3634" w:type="dxa"/>
+          </w:tcPr>
+          <w:p>
+            <w:r>
+              <w:t>--</w:t>
+            </w:r>
+            <w:proofErr w:type="spellStart"/>
+            <w:r>
+              <w:t>url</w:t>
+            </w:r>
+            <w:proofErr w:type="spellEnd"/>
+            <w:r>
+              <w:t>=https://synbiohub.org</w:t>
+            </w:r>
+          </w:p>
+          <w:p>
+            <w:r>
+              <w:t>--</w:t>
+            </w:r>
+            <w:r>
+              <w:t>l</w:t>
+            </w:r>
+            <w:r>
+              <w:t>=</w:t>
+            </w:r>
+            <w:hyperlink r:id="rId17" w:history="1">
+              <w:r>
+                <w:t>https://synbiohub.org/user/</w:t>
+              </w:r>
+              <w:r>
+                <w:br/>
+              </w:r>
+              <w:proofErr w:type="spellStart"/>
+              <w:r>
+                <w:t>jhay</w:t>
+              </w:r>
+              <w:proofErr w:type="spellEnd"/>
+              <w:r>
+                <w:t>/</w:t>
+              </w:r>
+              <w:proofErr w:type="spellStart"/>
+              <w:r>
+                <w:t>JHay_Cyano_Source</w:t>
+              </w:r>
+              <w:proofErr w:type="spellEnd"/>
+              <w:r>
+                <w:t>/</w:t>
+              </w:r>
+              <w:r>
+                <w:br/>
+              </w:r>
+              <w:proofErr w:type="spellStart"/>
+              <w:r>
+                <w:t>JHay_Cyano_Source_collection</w:t>
+              </w:r>
+              <w:proofErr w:type="spellEnd"/>
+              <w:r>
+                <w:t>/1.0</w:t>
+              </w:r>
+            </w:hyperlink>
+          </w:p>
+        </w:tc>
+      </w:tr>
+      <w:tr>
+        <w:tc>
+          <w:tcPr>
+            <w:tcW w:w="2122" w:type="dxa"/>
+          </w:tcPr>
+          <w:p>
+            <w:r>
+              <w:t>--username, --u</w:t>
+            </w:r>
+          </w:p>
+        </w:tc>
+        <w:tc>
+          <w:tcPr>
+            <w:tcW w:w="3260" w:type="dxa"/>
+          </w:tcPr>
+          <w:p>
+            <w:proofErr w:type="gramStart"/>
+            <w:r>
+              <w:t>User name</w:t>
+            </w:r>
+            <w:proofErr w:type="gramEnd"/>
+            <w:r>
+              <w:t xml:space="preserve"> of the </w:t>
+            </w:r>
+            <w:proofErr w:type="spellStart"/>
+            <w:r>
+              <w:t>SynBioHub</w:t>
+            </w:r>
+            <w:proofErr w:type="spellEnd"/>
+            <w:r>
+              <w:t xml:space="preserve"> user (typically email address)</w:t>
+            </w:r>
+          </w:p>
+        </w:tc>
+        <w:tc>
+          <w:tcPr>
+            <w:tcW w:w="3634" w:type="dxa"/>
+          </w:tcPr>
+          <w:p>
+            <w:hyperlink r:id="rId18" w:history="1">
+              <w:r>
+                <w:t>--username=j.hay@epcc.ed.ac.uk</w:t>
+              </w:r>
+            </w:hyperlink>
+          </w:p>
+          <w:p>
+            <w:r>
+              <w:t>-u=jo.bloggs@ac.uk</w:t>
+            </w:r>
+          </w:p>
+        </w:tc>
+      </w:tr>
+      <w:tr>
+        <w:tc>
+          <w:tcPr>
+            <w:tcW w:w="2122" w:type="dxa"/>
+          </w:tcPr>
+          <w:p>
+            <w:r>
+              <w:t>--version, --v</w:t>
+            </w:r>
+          </w:p>
+        </w:tc>
+        <w:tc>
+          <w:tcPr>
+            <w:tcW w:w="3260" w:type="dxa"/>
+          </w:tcPr>
+          <w:p>
+            <w:r>
+              <w:t>Version of the new collection to create</w:t>
+            </w:r>
+          </w:p>
+        </w:tc>
+        <w:tc>
+          <w:tcPr>
+            <w:tcW w:w="3634" w:type="dxa"/>
+          </w:tcPr>
+          <w:p>
+            <w:pPr>
+              <w:keepNext/>
+            </w:pPr>
+            <w:r>
+              <w:t>--version=1.0</w:t>
+            </w:r>
+          </w:p>
+          <w:p>
+            <w:pPr>
+              <w:keepNext/>
+            </w:pPr>
+            <w:r>
+              <w:t>--v=v1.0.0-alpha</w:t>
+            </w:r>
+          </w:p>
+        </w:tc>
+      </w:tr>
+      <w:tr>
+        <w:tc>
+          <w:tcPr>
+            <w:tcW w:w="2122" w:type="dxa"/>
+          </w:tcPr>
+          <w:p>
+            <w:r>
+              <w:lastRenderedPageBreak/>
+              <w:t>--overwrite, --o</w:t>
+            </w:r>
+          </w:p>
+        </w:tc>
+        <w:tc>
+          <w:tcPr>
+            <w:tcW w:w="3260" w:type="dxa"/>
+          </w:tcPr>
+          <w:p>
+            <w:r>
+              <w:t>Whether to overwrite existing objects in the existing collection</w:t>
+            </w:r>
+          </w:p>
+        </w:tc>
+        <w:tc>
+          <w:tcPr>
+            <w:tcW w:w="3634" w:type="dxa"/>
+          </w:tcPr>
+          <w:p>
+            <w:pPr>
+              <w:keepNext/>
+            </w:pPr>
+            <w:r>
+              <w:t>--overwrite=true</w:t>
+            </w:r>
+          </w:p>
+          <w:p>
+            <w:pPr>
+              <w:keepNext/>
+            </w:pPr>
+            <w:r>
+              <w:t>--o=false</w:t>
+            </w:r>
+          </w:p>
+        </w:tc>
+      </w:tr>
+      <w:tr>
+        <w:tc>
+          <w:tcPr>
+            <w:tcW w:w="2122" w:type="dxa"/>
+          </w:tcPr>
+          <w:p>
+            <w:r>
+              <w:t>--excel-file, --e</w:t>
+            </w:r>
+          </w:p>
+        </w:tc>
+        <w:tc>
+          <w:tcPr>
+            <w:tcW w:w="3260" w:type="dxa"/>
+          </w:tcPr>
+          <w:p>
+            <w:r>
+              <w:t>The file path to the Excel file containing the metadata</w:t>
+            </w:r>
+            <w:r>
+              <w:t xml:space="preserve"> for existing objects to update</w:t>
+            </w:r>
+          </w:p>
+        </w:tc>
+        <w:tc>
+          <w:tcPr>
+            <w:tcW w:w="3634" w:type="dxa"/>
+          </w:tcPr>
+          <w:p>
+            <w:pPr>
+              <w:keepNext/>
+            </w:pPr>
+            <w:r>
+              <w:t>--excel-file=update_designs.xlsx</w:t>
+            </w:r>
+          </w:p>
+          <w:p>
+            <w:pPr>
+              <w:keepNext/>
+            </w:pPr>
+            <w:r>
+              <w:t>--e=new_metadata.xlsx</w:t>
+            </w:r>
+          </w:p>
+        </w:tc>
+      </w:tr>
+    </w:tbl>
+    <w:p>
+      <w:pPr>
+        <w:pStyle w:val="Caption"/>
+      </w:pPr>
+      <w:r>
+        <w:t xml:space="preserve">Table </w:t>
+      </w:r>
+      <w:fldSimple w:instr=" SEQ Table \* ARABIC ">
+        <w:r>
+          <w:rPr>
+            <w:noProof/>
+          </w:rPr>
+          <w:t>2</w:t>
+        </w:r>
+      </w:fldSimple>
+      <w:r>
+        <w:t xml:space="preserve">: Form and function of different command options </w:t>
+      </w:r>
+    </w:p>
+    <w:p/>
+    <w:p/>
+    <w:p/>
+    <w:p/>
+    <w:p/>
+    <w:p/>
+    <w:p/>
     <w:sectPr>
       <w:pgSz w:w="11906" w:h="16838"/>
       <w:pgMar w:top="1440" w:right="1440" w:bottom="1440" w:left="1440" w:header="708" w:footer="708" w:gutter="0"/>
@@ -3831,6 +5676,119 @@
     </w:lvl>
   </w:abstractNum>
   <w:abstractNum w:abstractNumId="4" w15:restartNumberingAfterBreak="0">
+    <w:nsid w:val="54FE5AA5"/>
+    <w:multiLevelType w:val="hybridMultilevel"/>
+    <w:tmpl w:val="68B8F36A"/>
+    <w:lvl w:ilvl="0" w:tplc="08090001">
+      <w:start w:val="1"/>
+      <w:numFmt w:val="bullet"/>
+      <w:lvlText w:val=""/>
+      <w:lvlJc w:val="left"/>
+      <w:pPr>
+        <w:ind w:left="720" w:hanging="360"/>
+      </w:pPr>
+      <w:rPr>
+        <w:rFonts w:ascii="Symbol" w:hAnsi="Symbol" w:hint="default"/>
+      </w:rPr>
+    </w:lvl>
+    <w:lvl w:ilvl="1" w:tplc="08090003" w:tentative="1">
+      <w:start w:val="1"/>
+      <w:numFmt w:val="bullet"/>
+      <w:lvlText w:val="o"/>
+      <w:lvlJc w:val="left"/>
+      <w:pPr>
+        <w:ind w:left="1440" w:hanging="360"/>
+      </w:pPr>
+      <w:rPr>
+        <w:rFonts w:ascii="Courier New" w:hAnsi="Courier New" w:cs="Courier New" w:hint="default"/>
+      </w:rPr>
+    </w:lvl>
+    <w:lvl w:ilvl="2" w:tplc="08090005" w:tentative="1">
+      <w:start w:val="1"/>
+      <w:numFmt w:val="bullet"/>
+      <w:lvlText w:val=""/>
+      <w:lvlJc w:val="left"/>
+      <w:pPr>
+        <w:ind w:left="2160" w:hanging="360"/>
+      </w:pPr>
+      <w:rPr>
+        <w:rFonts w:ascii="Wingdings" w:hAnsi="Wingdings" w:hint="default"/>
+      </w:rPr>
+    </w:lvl>
+    <w:lvl w:ilvl="3" w:tplc="08090001" w:tentative="1">
+      <w:start w:val="1"/>
+      <w:numFmt w:val="bullet"/>
+      <w:lvlText w:val=""/>
+      <w:lvlJc w:val="left"/>
+      <w:pPr>
+        <w:ind w:left="2880" w:hanging="360"/>
+      </w:pPr>
+      <w:rPr>
+        <w:rFonts w:ascii="Symbol" w:hAnsi="Symbol" w:hint="default"/>
+      </w:rPr>
+    </w:lvl>
+    <w:lvl w:ilvl="4" w:tplc="08090003" w:tentative="1">
+      <w:start w:val="1"/>
+      <w:numFmt w:val="bullet"/>
+      <w:lvlText w:val="o"/>
+      <w:lvlJc w:val="left"/>
+      <w:pPr>
+        <w:ind w:left="3600" w:hanging="360"/>
+      </w:pPr>
+      <w:rPr>
+        <w:rFonts w:ascii="Courier New" w:hAnsi="Courier New" w:cs="Courier New" w:hint="default"/>
+      </w:rPr>
+    </w:lvl>
+    <w:lvl w:ilvl="5" w:tplc="08090005" w:tentative="1">
+      <w:start w:val="1"/>
+      <w:numFmt w:val="bullet"/>
+      <w:lvlText w:val=""/>
+      <w:lvlJc w:val="left"/>
+      <w:pPr>
+        <w:ind w:left="4320" w:hanging="360"/>
+      </w:pPr>
+      <w:rPr>
+        <w:rFonts w:ascii="Wingdings" w:hAnsi="Wingdings" w:hint="default"/>
+      </w:rPr>
+    </w:lvl>
+    <w:lvl w:ilvl="6" w:tplc="08090001" w:tentative="1">
+      <w:start w:val="1"/>
+      <w:numFmt w:val="bullet"/>
+      <w:lvlText w:val=""/>
+      <w:lvlJc w:val="left"/>
+      <w:pPr>
+        <w:ind w:left="5040" w:hanging="360"/>
+      </w:pPr>
+      <w:rPr>
+        <w:rFonts w:ascii="Symbol" w:hAnsi="Symbol" w:hint="default"/>
+      </w:rPr>
+    </w:lvl>
+    <w:lvl w:ilvl="7" w:tplc="08090003" w:tentative="1">
+      <w:start w:val="1"/>
+      <w:numFmt w:val="bullet"/>
+      <w:lvlText w:val="o"/>
+      <w:lvlJc w:val="left"/>
+      <w:pPr>
+        <w:ind w:left="5760" w:hanging="360"/>
+      </w:pPr>
+      <w:rPr>
+        <w:rFonts w:ascii="Courier New" w:hAnsi="Courier New" w:cs="Courier New" w:hint="default"/>
+      </w:rPr>
+    </w:lvl>
+    <w:lvl w:ilvl="8" w:tplc="08090005" w:tentative="1">
+      <w:start w:val="1"/>
+      <w:numFmt w:val="bullet"/>
+      <w:lvlText w:val=""/>
+      <w:lvlJc w:val="left"/>
+      <w:pPr>
+        <w:ind w:left="6480" w:hanging="360"/>
+      </w:pPr>
+      <w:rPr>
+        <w:rFonts w:ascii="Wingdings" w:hAnsi="Wingdings" w:hint="default"/>
+      </w:rPr>
+    </w:lvl>
+  </w:abstractNum>
+  <w:abstractNum w:abstractNumId="5" w15:restartNumberingAfterBreak="0">
     <w:nsid w:val="6A1B4AAF"/>
     <w:multiLevelType w:val="hybridMultilevel"/>
     <w:tmpl w:val="E410F026"/>
@@ -3943,7 +5901,120 @@
       </w:rPr>
     </w:lvl>
   </w:abstractNum>
-  <w:abstractNum w:abstractNumId="5" w15:restartNumberingAfterBreak="0">
+  <w:abstractNum w:abstractNumId="6" w15:restartNumberingAfterBreak="0">
+    <w:nsid w:val="6F0F693D"/>
+    <w:multiLevelType w:val="hybridMultilevel"/>
+    <w:tmpl w:val="21DA1DF2"/>
+    <w:lvl w:ilvl="0" w:tplc="08090001">
+      <w:start w:val="1"/>
+      <w:numFmt w:val="bullet"/>
+      <w:lvlText w:val=""/>
+      <w:lvlJc w:val="left"/>
+      <w:pPr>
+        <w:ind w:left="720" w:hanging="360"/>
+      </w:pPr>
+      <w:rPr>
+        <w:rFonts w:ascii="Symbol" w:hAnsi="Symbol" w:hint="default"/>
+      </w:rPr>
+    </w:lvl>
+    <w:lvl w:ilvl="1" w:tplc="08090003" w:tentative="1">
+      <w:start w:val="1"/>
+      <w:numFmt w:val="bullet"/>
+      <w:lvlText w:val="o"/>
+      <w:lvlJc w:val="left"/>
+      <w:pPr>
+        <w:ind w:left="1440" w:hanging="360"/>
+      </w:pPr>
+      <w:rPr>
+        <w:rFonts w:ascii="Courier New" w:hAnsi="Courier New" w:cs="Courier New" w:hint="default"/>
+      </w:rPr>
+    </w:lvl>
+    <w:lvl w:ilvl="2" w:tplc="08090005" w:tentative="1">
+      <w:start w:val="1"/>
+      <w:numFmt w:val="bullet"/>
+      <w:lvlText w:val=""/>
+      <w:lvlJc w:val="left"/>
+      <w:pPr>
+        <w:ind w:left="2160" w:hanging="360"/>
+      </w:pPr>
+      <w:rPr>
+        <w:rFonts w:ascii="Wingdings" w:hAnsi="Wingdings" w:hint="default"/>
+      </w:rPr>
+    </w:lvl>
+    <w:lvl w:ilvl="3" w:tplc="08090001" w:tentative="1">
+      <w:start w:val="1"/>
+      <w:numFmt w:val="bullet"/>
+      <w:lvlText w:val=""/>
+      <w:lvlJc w:val="left"/>
+      <w:pPr>
+        <w:ind w:left="2880" w:hanging="360"/>
+      </w:pPr>
+      <w:rPr>
+        <w:rFonts w:ascii="Symbol" w:hAnsi="Symbol" w:hint="default"/>
+      </w:rPr>
+    </w:lvl>
+    <w:lvl w:ilvl="4" w:tplc="08090003" w:tentative="1">
+      <w:start w:val="1"/>
+      <w:numFmt w:val="bullet"/>
+      <w:lvlText w:val="o"/>
+      <w:lvlJc w:val="left"/>
+      <w:pPr>
+        <w:ind w:left="3600" w:hanging="360"/>
+      </w:pPr>
+      <w:rPr>
+        <w:rFonts w:ascii="Courier New" w:hAnsi="Courier New" w:cs="Courier New" w:hint="default"/>
+      </w:rPr>
+    </w:lvl>
+    <w:lvl w:ilvl="5" w:tplc="08090005" w:tentative="1">
+      <w:start w:val="1"/>
+      <w:numFmt w:val="bullet"/>
+      <w:lvlText w:val=""/>
+      <w:lvlJc w:val="left"/>
+      <w:pPr>
+        <w:ind w:left="4320" w:hanging="360"/>
+      </w:pPr>
+      <w:rPr>
+        <w:rFonts w:ascii="Wingdings" w:hAnsi="Wingdings" w:hint="default"/>
+      </w:rPr>
+    </w:lvl>
+    <w:lvl w:ilvl="6" w:tplc="08090001" w:tentative="1">
+      <w:start w:val="1"/>
+      <w:numFmt w:val="bullet"/>
+      <w:lvlText w:val=""/>
+      <w:lvlJc w:val="left"/>
+      <w:pPr>
+        <w:ind w:left="5040" w:hanging="360"/>
+      </w:pPr>
+      <w:rPr>
+        <w:rFonts w:ascii="Symbol" w:hAnsi="Symbol" w:hint="default"/>
+      </w:rPr>
+    </w:lvl>
+    <w:lvl w:ilvl="7" w:tplc="08090003" w:tentative="1">
+      <w:start w:val="1"/>
+      <w:numFmt w:val="bullet"/>
+      <w:lvlText w:val="o"/>
+      <w:lvlJc w:val="left"/>
+      <w:pPr>
+        <w:ind w:left="5760" w:hanging="360"/>
+      </w:pPr>
+      <w:rPr>
+        <w:rFonts w:ascii="Courier New" w:hAnsi="Courier New" w:cs="Courier New" w:hint="default"/>
+      </w:rPr>
+    </w:lvl>
+    <w:lvl w:ilvl="8" w:tplc="08090005" w:tentative="1">
+      <w:start w:val="1"/>
+      <w:numFmt w:val="bullet"/>
+      <w:lvlText w:val=""/>
+      <w:lvlJc w:val="left"/>
+      <w:pPr>
+        <w:ind w:left="6480" w:hanging="360"/>
+      </w:pPr>
+      <w:rPr>
+        <w:rFonts w:ascii="Wingdings" w:hAnsi="Wingdings" w:hint="default"/>
+      </w:rPr>
+    </w:lvl>
+  </w:abstractNum>
+  <w:abstractNum w:abstractNumId="7" w15:restartNumberingAfterBreak="0">
     <w:nsid w:val="75D52C7D"/>
     <w:multiLevelType w:val="hybridMultilevel"/>
     <w:tmpl w:val="4504FD1C"/>
@@ -4032,7 +6103,7 @@
       </w:pPr>
     </w:lvl>
   </w:abstractNum>
-  <w:abstractNum w:abstractNumId="6" w15:restartNumberingAfterBreak="0">
+  <w:abstractNum w:abstractNumId="8" w15:restartNumberingAfterBreak="0">
     <w:nsid w:val="76822B73"/>
     <w:multiLevelType w:val="hybridMultilevel"/>
     <w:tmpl w:val="4504FD1C"/>
@@ -4125,13 +6196,13 @@
     <w:abstractNumId w:val="1"/>
   </w:num>
   <w:num w:numId="2">
-    <w:abstractNumId w:val="6"/>
+    <w:abstractNumId w:val="8"/>
   </w:num>
   <w:num w:numId="3">
     <w:abstractNumId w:val="2"/>
   </w:num>
   <w:num w:numId="4">
-    <w:abstractNumId w:val="4"/>
+    <w:abstractNumId w:val="5"/>
   </w:num>
   <w:num w:numId="5">
     <w:abstractNumId w:val="3"/>
@@ -4140,7 +6211,13 @@
     <w:abstractNumId w:val="0"/>
   </w:num>
   <w:num w:numId="7">
-    <w:abstractNumId w:val="5"/>
+    <w:abstractNumId w:val="7"/>
+  </w:num>
+  <w:num w:numId="8">
+    <w:abstractNumId w:val="6"/>
+  </w:num>
+  <w:num w:numId="9">
+    <w:abstractNumId w:val="4"/>
   </w:num>
 </w:numbering>
 </file>
@@ -4758,6 +6835,128 @@
       <w:u w:val="single"/>
     </w:rPr>
   </w:style>
+  <w:style w:type="character" w:styleId="UnresolvedMention">
+    <w:name w:val="Unresolved Mention"/>
+    <w:basedOn w:val="DefaultParagraphFont"/>
+    <w:uiPriority w:val="99"/>
+    <w:semiHidden/>
+    <w:unhideWhenUsed/>
+    <w:rsid w:val="001B6A1F"/>
+    <w:rPr>
+      <w:color w:val="605E5C"/>
+      <w:shd w:val="clear" w:color="auto" w:fill="E1DFDD"/>
+    </w:rPr>
+  </w:style>
+  <w:style w:type="paragraph" w:styleId="HTMLPreformatted">
+    <w:name w:val="HTML Preformatted"/>
+    <w:basedOn w:val="Normal"/>
+    <w:link w:val="HTMLPreformattedChar"/>
+    <w:uiPriority w:val="99"/>
+    <w:semiHidden/>
+    <w:unhideWhenUsed/>
+    <w:rsid w:val="001B6A1F"/>
+    <w:pPr>
+      <w:tabs>
+        <w:tab w:val="left" w:pos="916"/>
+        <w:tab w:val="left" w:pos="1832"/>
+        <w:tab w:val="left" w:pos="2748"/>
+        <w:tab w:val="left" w:pos="3664"/>
+        <w:tab w:val="left" w:pos="4580"/>
+        <w:tab w:val="left" w:pos="5496"/>
+        <w:tab w:val="left" w:pos="6412"/>
+        <w:tab w:val="left" w:pos="7328"/>
+        <w:tab w:val="left" w:pos="8244"/>
+        <w:tab w:val="left" w:pos="9160"/>
+        <w:tab w:val="left" w:pos="10076"/>
+        <w:tab w:val="left" w:pos="10992"/>
+        <w:tab w:val="left" w:pos="11908"/>
+        <w:tab w:val="left" w:pos="12824"/>
+        <w:tab w:val="left" w:pos="13740"/>
+        <w:tab w:val="left" w:pos="14656"/>
+      </w:tabs>
+      <w:spacing w:after="0" w:line="240" w:lineRule="auto"/>
+    </w:pPr>
+    <w:rPr>
+      <w:rFonts w:ascii="Courier New" w:eastAsia="Times New Roman" w:hAnsi="Courier New" w:cs="Courier New"/>
+      <w:iCs w:val="0"/>
+      <w:kern w:val="0"/>
+      <w:sz w:val="20"/>
+      <w:szCs w:val="20"/>
+      <w:lang w:eastAsia="en-GB"/>
+    </w:rPr>
+  </w:style>
+  <w:style w:type="character" w:customStyle="1" w:styleId="HTMLPreformattedChar">
+    <w:name w:val="HTML Preformatted Char"/>
+    <w:basedOn w:val="DefaultParagraphFont"/>
+    <w:link w:val="HTMLPreformatted"/>
+    <w:uiPriority w:val="99"/>
+    <w:semiHidden/>
+    <w:rsid w:val="001B6A1F"/>
+    <w:rPr>
+      <w:rFonts w:ascii="Courier New" w:eastAsia="Times New Roman" w:hAnsi="Courier New" w:cs="Courier New"/>
+      <w:i w:val="0"/>
+      <w:iCs w:val="0"/>
+      <w:kern w:val="0"/>
+      <w:sz w:val="20"/>
+      <w:szCs w:val="20"/>
+      <w:lang w:eastAsia="en-GB"/>
+    </w:rPr>
+  </w:style>
+  <w:style w:type="character" w:customStyle="1" w:styleId="gq">
+    <w:name w:val="gq"/>
+    <w:basedOn w:val="DefaultParagraphFont"/>
+    <w:rsid w:val="001B6A1F"/>
+  </w:style>
+  <w:style w:type="table" w:styleId="TableGrid">
+    <w:name w:val="Table Grid"/>
+    <w:basedOn w:val="TableNormal"/>
+    <w:uiPriority w:val="39"/>
+    <w:rsid w:val="0021347E"/>
+    <w:pPr>
+      <w:spacing w:after="0" w:line="240" w:lineRule="auto"/>
+    </w:pPr>
+    <w:tblPr>
+      <w:tblBorders>
+        <w:top w:val="single" w:sz="4" w:space="0" w:color="auto"/>
+        <w:left w:val="single" w:sz="4" w:space="0" w:color="auto"/>
+        <w:bottom w:val="single" w:sz="4" w:space="0" w:color="auto"/>
+        <w:right w:val="single" w:sz="4" w:space="0" w:color="auto"/>
+        <w:insideH w:val="single" w:sz="4" w:space="0" w:color="auto"/>
+        <w:insideV w:val="single" w:sz="4" w:space="0" w:color="auto"/>
+      </w:tblBorders>
+    </w:tblPr>
+  </w:style>
+  <w:style w:type="paragraph" w:styleId="Caption">
+    <w:name w:val="caption"/>
+    <w:basedOn w:val="Normal"/>
+    <w:next w:val="Normal"/>
+    <w:uiPriority w:val="35"/>
+    <w:unhideWhenUsed/>
+    <w:qFormat/>
+    <w:rsid w:val="0021347E"/>
+    <w:pPr>
+      <w:spacing w:after="200" w:line="240" w:lineRule="auto"/>
+    </w:pPr>
+    <w:rPr>
+      <w:i/>
+      <w:iCs w:val="0"/>
+      <w:color w:val="44546A" w:themeColor="text2"/>
+      <w:sz w:val="18"/>
+      <w:szCs w:val="18"/>
+    </w:rPr>
+  </w:style>
+  <w:style w:type="character" w:styleId="FollowedHyperlink">
+    <w:name w:val="FollowedHyperlink"/>
+    <w:basedOn w:val="DefaultParagraphFont"/>
+    <w:uiPriority w:val="99"/>
+    <w:semiHidden/>
+    <w:unhideWhenUsed/>
+    <w:rsid w:val="000C1791"/>
+    <w:rPr>
+      <w:color w:val="954F72" w:themeColor="followedHyperlink"/>
+      <w:u w:val="single"/>
+    </w:rPr>
+  </w:style>
 </w:styles>
 </file>
 
@@ -5027,7 +7226,7 @@
 </file>
 
 <file path=customXml/itemProps1.xml><?xml version="1.0" encoding="utf-8"?>
-<ds:datastoreItem xmlns:ds="http://schemas.openxmlformats.org/officeDocument/2006/customXml" ds:itemID="{93F18192-8934-4736-A685-CAB4A8E5D250}">
+<ds:datastoreItem xmlns:ds="http://schemas.openxmlformats.org/officeDocument/2006/customXml" ds:itemID="{3315F502-6A19-41D0-AE5B-F27D7C30D094}">
   <ds:schemaRefs>
     <ds:schemaRef ds:uri="http://schemas.openxmlformats.org/officeDocument/2006/bibliography"/>
   </ds:schemaRefs>

</xml_diff>

<commit_message>
experimentation branch for Excel formulas update
</commit_message>
<xml_diff>
--- a/sbh_cli_user_guide.docx
+++ b/sbh_cli_user_guide.docx
@@ -1937,15 +1937,7 @@
     </w:p>
     <w:p>
       <w:r>
-        <w:t xml:space="preserve">This operation is for uploading SBOL files into new or existing </w:t>
-      </w:r>
-      <w:proofErr w:type="gramStart"/>
-      <w:r>
-        <w:t>collections, and</w:t>
-      </w:r>
-      <w:proofErr w:type="gramEnd"/>
-      <w:r>
-        <w:t xml:space="preserve"> updating or overwriting the objects in existing collections. This is the operation used in Use Cases 1-4.</w:t>
+        <w:t>This operation is for uploading SBOL files into new or existing collections, and updating or overwriting the objects in existing collections. This is the operation used in Use Cases 1-4.</w:t>
       </w:r>
     </w:p>
     <w:p>
@@ -1982,15 +1974,7 @@
     </w:p>
     <w:p>
       <w:r>
-        <w:t xml:space="preserve">The update operation is for adding more metadata and file attachments to designs that already exist in a collection on a target </w:t>
-      </w:r>
-      <w:proofErr w:type="spellStart"/>
-      <w:r>
-        <w:t>SynBioHub</w:t>
-      </w:r>
-      <w:proofErr w:type="spellEnd"/>
-      <w:r>
-        <w:t xml:space="preserve"> server. This operation is </w:t>
+        <w:t xml:space="preserve">The update operation is for adding more metadata and file attachments to designs that already exist in a collection on a target SynBioHub server. This operation is </w:t>
       </w:r>
       <w:r>
         <w:t>described</w:t>
@@ -2015,15 +1999,7 @@
     </w:p>
     <w:p>
       <w:r>
-        <w:t xml:space="preserve">In this common use case, the user intends to upload all files in a specified directory into a new collection on the target </w:t>
-      </w:r>
-      <w:proofErr w:type="spellStart"/>
-      <w:r>
-        <w:t>SynBioHub</w:t>
-      </w:r>
-      <w:proofErr w:type="spellEnd"/>
-      <w:r>
-        <w:t xml:space="preserve"> server. The user can specify a file extension filter </w:t>
+        <w:t xml:space="preserve">In this common use case, the user intends to upload all files in a specified directory into a new collection on the target SynBioHub server. The user can specify a file extension filter </w:t>
       </w:r>
       <w:r>
         <w:t>to select only particular types of files in the directory that they wish to deposit.</w:t>
@@ -2060,23 +2036,7 @@
         </w:numPr>
       </w:pPr>
       <w:r>
-        <w:t>Enter the path to the directory containing the files you wish to upload, e.g. ‘C:\</w:t>
-      </w:r>
-      <w:proofErr w:type="spellStart"/>
-      <w:r>
-        <w:t>my_data</w:t>
-      </w:r>
-      <w:proofErr w:type="spellEnd"/>
-      <w:r>
-        <w:t>\</w:t>
-      </w:r>
-      <w:proofErr w:type="spellStart"/>
-      <w:r>
-        <w:t>cyano_source</w:t>
-      </w:r>
-      <w:proofErr w:type="spellEnd"/>
-      <w:r>
-        <w:t>’. Alternatively, if your data are in the same directory as where the application was launched, press &lt;ENTER&gt;</w:t>
+        <w:t>Enter the path to the directory containing the files you wish to upload, e.g. ‘C:\my_data\cyano_source’. Alternatively, if your data are in the same directory as where the application was launched, press &lt;ENTER&gt;</w:t>
       </w:r>
     </w:p>
     <w:p>
@@ -2136,15 +2096,7 @@
         </w:numPr>
       </w:pPr>
       <w:r>
-        <w:t xml:space="preserve">Enter the URL for the target </w:t>
-      </w:r>
-      <w:proofErr w:type="spellStart"/>
-      <w:r>
-        <w:t>SynBioHub</w:t>
-      </w:r>
-      <w:proofErr w:type="spellEnd"/>
-      <w:r>
-        <w:t xml:space="preserve"> server, or press &lt;ENTER&gt; to specify the default ‘https://synbiohub.org’</w:t>
+        <w:t>Enter the URL for the target SynBioHub server, or press &lt;ENTER&gt; to specify the default ‘https://synbiohub.org’</w:t>
       </w:r>
     </w:p>
     <w:p>
@@ -2168,15 +2120,7 @@
         </w:numPr>
       </w:pPr>
       <w:r>
-        <w:t xml:space="preserve">Enter your </w:t>
-      </w:r>
-      <w:proofErr w:type="spellStart"/>
-      <w:r>
-        <w:t>SynBioHub</w:t>
-      </w:r>
-      <w:proofErr w:type="spellEnd"/>
-      <w:r>
-        <w:t xml:space="preserve"> username, usually your email address</w:t>
+        <w:t>Enter your SynBioHub username, usually your email address</w:t>
       </w:r>
     </w:p>
     <w:p>
@@ -2188,15 +2132,7 @@
         </w:numPr>
       </w:pPr>
       <w:r>
-        <w:t xml:space="preserve">Enter your </w:t>
-      </w:r>
-      <w:proofErr w:type="spellStart"/>
-      <w:r>
-        <w:t>SynBioHub</w:t>
-      </w:r>
-      <w:proofErr w:type="spellEnd"/>
-      <w:r>
-        <w:t xml:space="preserve"> password</w:t>
+        <w:t>Enter your SynBioHub password</w:t>
       </w:r>
     </w:p>
     <w:p>
@@ -2219,6 +2155,9 @@
       </w:pPr>
       <w:r>
         <w:t xml:space="preserve">The program will report the URL for the newly created </w:t>
+      </w:r>
+      <w:r>
+        <w:t>collection</w:t>
       </w:r>
     </w:p>
     <w:p>
@@ -2315,23 +2254,7 @@
     </w:p>
     <w:p>
       <w:r>
-        <w:t>N.B. The arguments for ‘new collection name’ and ‘version’ are case sensitive: therefore, a collection named “</w:t>
-      </w:r>
-      <w:proofErr w:type="spellStart"/>
-      <w:r>
-        <w:t>JHay</w:t>
-      </w:r>
-      <w:proofErr w:type="spellEnd"/>
-      <w:r>
-        <w:t xml:space="preserve"> </w:t>
-      </w:r>
-      <w:proofErr w:type="spellStart"/>
-      <w:r>
-        <w:t>Cyano</w:t>
-      </w:r>
-      <w:proofErr w:type="spellEnd"/>
-      <w:r>
-        <w:t xml:space="preserve"> </w:t>
+        <w:t xml:space="preserve">N.B. The arguments for ‘new collection name’ and ‘version’ are case sensitive: therefore, a collection named “JHay Cyano </w:t>
       </w:r>
       <w:r>
         <w:rPr>
@@ -2346,23 +2269,7 @@
         <w:t>than</w:t>
       </w:r>
       <w:r>
-        <w:t xml:space="preserve"> one named “</w:t>
-      </w:r>
-      <w:proofErr w:type="spellStart"/>
-      <w:r>
-        <w:t>JHay</w:t>
-      </w:r>
-      <w:proofErr w:type="spellEnd"/>
-      <w:r>
-        <w:t xml:space="preserve"> </w:t>
-      </w:r>
-      <w:proofErr w:type="spellStart"/>
-      <w:r>
-        <w:t>Cyano</w:t>
-      </w:r>
-      <w:proofErr w:type="spellEnd"/>
-      <w:r>
-        <w:t xml:space="preserve"> </w:t>
+        <w:t xml:space="preserve"> one named “JHay Cyano </w:t>
       </w:r>
       <w:r>
         <w:rPr>
@@ -2487,15 +2394,7 @@
     </w:p>
     <w:p>
       <w:r>
-        <w:t xml:space="preserve">In this use case, the user intends to upload the contents of each sub-directory in a specified directory into a new collection on the target </w:t>
-      </w:r>
-      <w:proofErr w:type="spellStart"/>
-      <w:r>
-        <w:t>SynBioHub</w:t>
-      </w:r>
-      <w:proofErr w:type="spellEnd"/>
-      <w:r>
-        <w:t xml:space="preserve"> server. The user can specify a file extension filter to select only particular types of files in the sub-directories</w:t>
+        <w:t>In this use case, the user intends to upload the contents of each sub-directory in a specified directory into a new collection on the target SynBioHub server. The user can specify a file extension filter to select only particular types of files in the sub-directories</w:t>
       </w:r>
       <w:r>
         <w:t xml:space="preserve"> that</w:t>
@@ -2541,23 +2440,7 @@
         </w:numPr>
       </w:pPr>
       <w:r>
-        <w:t>Enter the path to the directory containing the files you wish to upload, e.g. ‘C:\</w:t>
-      </w:r>
-      <w:proofErr w:type="spellStart"/>
-      <w:r>
-        <w:t>my_data</w:t>
-      </w:r>
-      <w:proofErr w:type="spellEnd"/>
-      <w:r>
-        <w:t>\</w:t>
-      </w:r>
-      <w:proofErr w:type="spellStart"/>
-      <w:r>
-        <w:t>cyano_source</w:t>
-      </w:r>
-      <w:proofErr w:type="spellEnd"/>
-      <w:r>
-        <w:t>’. Alternatively, if your data are in the same directory as where the application was launched, press &lt;ENTER&gt;</w:t>
+        <w:t>Enter the path to the directory containing the files you wish to upload, e.g. ‘C:\my_data\cyano_source’. Alternatively, if your data are in the same directory as where the application was launched, press &lt;ENTER&gt;</w:t>
       </w:r>
     </w:p>
     <w:p>
@@ -2623,15 +2506,7 @@
         </w:numPr>
       </w:pPr>
       <w:r>
-        <w:t xml:space="preserve">Enter the URL for the target </w:t>
-      </w:r>
-      <w:proofErr w:type="spellStart"/>
-      <w:r>
-        <w:t>SynBioHub</w:t>
-      </w:r>
-      <w:proofErr w:type="spellEnd"/>
-      <w:r>
-        <w:t xml:space="preserve"> server, or press &lt;ENTER&gt; to specify the default ‘https://synbiohub.org’</w:t>
+        <w:t>Enter the URL for the target SynBioHub server, or press &lt;ENTER&gt; to specify the default ‘https://synbiohub.org’</w:t>
       </w:r>
     </w:p>
     <w:p>
@@ -2655,15 +2530,7 @@
         </w:numPr>
       </w:pPr>
       <w:r>
-        <w:t xml:space="preserve">Enter your </w:t>
-      </w:r>
-      <w:proofErr w:type="spellStart"/>
-      <w:r>
-        <w:t>SynBioHub</w:t>
-      </w:r>
-      <w:proofErr w:type="spellEnd"/>
-      <w:r>
-        <w:t xml:space="preserve"> username, usually your email address</w:t>
+        <w:t>Enter your SynBioHub username, usually your email address</w:t>
       </w:r>
     </w:p>
     <w:p>
@@ -2675,15 +2542,7 @@
         </w:numPr>
       </w:pPr>
       <w:r>
-        <w:t xml:space="preserve">Enter your </w:t>
-      </w:r>
-      <w:proofErr w:type="spellStart"/>
-      <w:r>
-        <w:t>SynBioHub</w:t>
-      </w:r>
-      <w:proofErr w:type="spellEnd"/>
-      <w:r>
-        <w:t xml:space="preserve"> password</w:t>
+        <w:t>Enter your SynBioHub password</w:t>
       </w:r>
     </w:p>
     <w:p>
@@ -2832,26 +2691,13 @@
         <w:t>prefix</w:t>
       </w:r>
       <w:r>
-        <w:t xml:space="preserve"> named “</w:t>
-      </w:r>
-      <w:proofErr w:type="spellStart"/>
-      <w:r>
-        <w:t>JHay</w:t>
-      </w:r>
-      <w:proofErr w:type="spellEnd"/>
+        <w:t xml:space="preserve"> named “JHay</w:t>
+      </w:r>
       <w:r>
         <w:t xml:space="preserve"> Multi</w:t>
       </w:r>
       <w:r>
-        <w:t xml:space="preserve"> </w:t>
-      </w:r>
-      <w:proofErr w:type="spellStart"/>
-      <w:r>
-        <w:t>Cyano</w:t>
-      </w:r>
-      <w:proofErr w:type="spellEnd"/>
-      <w:r>
-        <w:t xml:space="preserve"> </w:t>
+        <w:t xml:space="preserve"> Cyano </w:t>
       </w:r>
       <w:r>
         <w:rPr>
@@ -2866,26 +2712,13 @@
         <w:t>than</w:t>
       </w:r>
       <w:r>
-        <w:t xml:space="preserve"> one named “</w:t>
-      </w:r>
-      <w:proofErr w:type="spellStart"/>
-      <w:r>
-        <w:t>JHay</w:t>
-      </w:r>
-      <w:proofErr w:type="spellEnd"/>
-      <w:r>
-        <w:t xml:space="preserve"> </w:t>
+        <w:t xml:space="preserve"> one named “JHay </w:t>
       </w:r>
       <w:r>
         <w:t xml:space="preserve">Multi </w:t>
       </w:r>
-      <w:proofErr w:type="spellStart"/>
-      <w:r>
-        <w:t>Cyano</w:t>
-      </w:r>
-      <w:proofErr w:type="spellEnd"/>
-      <w:r>
-        <w:t xml:space="preserve"> </w:t>
+      <w:r>
+        <w:t xml:space="preserve">Cyano </w:t>
       </w:r>
       <w:r>
         <w:rPr>
@@ -2946,15 +2779,7 @@
     </w:p>
     <w:p>
       <w:r>
-        <w:t xml:space="preserve">In this use case, the user intends to deposit new SBOL files in the specified directory into an existing collection on the target </w:t>
-      </w:r>
-      <w:proofErr w:type="spellStart"/>
-      <w:r>
-        <w:t>SynBioHub</w:t>
-      </w:r>
-      <w:proofErr w:type="spellEnd"/>
-      <w:r>
-        <w:t xml:space="preserve"> server. Any SBOL files that contain objects which already exist on the server will not be overwritten, but the objects contained in new files will be uploaded if they do not conflict with any existing objects.</w:t>
+        <w:t>In this use case, the user intends to deposit new SBOL files in the specified directory into an existing collection on the target SynBioHub server. Any SBOL files that contain objects which already exist on the server will not be overwritten, but the objects contained in new files will be uploaded if they do not conflict with any existing objects.</w:t>
       </w:r>
     </w:p>
     <w:p>
@@ -2988,23 +2813,7 @@
         </w:numPr>
       </w:pPr>
       <w:r>
-        <w:t>Enter the path to the directory containing the files you wish to upload, e.g. ‘C:\</w:t>
-      </w:r>
-      <w:proofErr w:type="spellStart"/>
-      <w:r>
-        <w:t>my_data</w:t>
-      </w:r>
-      <w:proofErr w:type="spellEnd"/>
-      <w:r>
-        <w:t>\</w:t>
-      </w:r>
-      <w:proofErr w:type="spellStart"/>
-      <w:r>
-        <w:t>cyano_source</w:t>
-      </w:r>
-      <w:proofErr w:type="spellEnd"/>
-      <w:r>
-        <w:t>’. Alternatively, if your data are in the same directory as where the application was launched, press &lt;ENTER&gt;</w:t>
+        <w:t>Enter the path to the directory containing the files you wish to upload, e.g. ‘C:\my_data\cyano_source’. Alternatively, if your data are in the same directory as where the application was launched, press &lt;ENTER&gt;</w:t>
       </w:r>
     </w:p>
     <w:p>
@@ -3091,15 +2900,7 @@
         </w:numPr>
       </w:pPr>
       <w:r>
-        <w:t xml:space="preserve">Enter your </w:t>
-      </w:r>
-      <w:proofErr w:type="spellStart"/>
-      <w:r>
-        <w:t>SynBioHub</w:t>
-      </w:r>
-      <w:proofErr w:type="spellEnd"/>
-      <w:r>
-        <w:t xml:space="preserve"> username, usually your email address</w:t>
+        <w:t>Enter your SynBioHub username, usually your email address</w:t>
       </w:r>
     </w:p>
     <w:p>
@@ -3111,15 +2912,7 @@
         </w:numPr>
       </w:pPr>
       <w:r>
-        <w:t xml:space="preserve">Enter your </w:t>
-      </w:r>
-      <w:proofErr w:type="spellStart"/>
-      <w:r>
-        <w:t>SynBioHub</w:t>
-      </w:r>
-      <w:proofErr w:type="spellEnd"/>
-      <w:r>
-        <w:t xml:space="preserve"> password</w:t>
+        <w:t>Enter your SynBioHub password</w:t>
       </w:r>
     </w:p>
     <w:p>
@@ -3235,15 +3028,7 @@
     </w:p>
     <w:p>
       <w:r>
-        <w:t xml:space="preserve">In this use case, the user intends to deposit SBOL files in the specified directory into an existing collection on the target </w:t>
-      </w:r>
-      <w:proofErr w:type="spellStart"/>
-      <w:r>
-        <w:t>SynBioHub</w:t>
-      </w:r>
-      <w:proofErr w:type="spellEnd"/>
-      <w:r>
-        <w:t xml:space="preserve"> server. A</w:t>
+        <w:t>In this use case, the user intends to deposit SBOL files in the specified directory into an existing collection on the target SynBioHub server. A</w:t>
       </w:r>
       <w:r>
         <w:t xml:space="preserve">ll </w:t>
@@ -3289,23 +3074,7 @@
         </w:numPr>
       </w:pPr>
       <w:r>
-        <w:t>Enter the path to the directory containing the files you wish to upload, e.g. ‘C:\</w:t>
-      </w:r>
-      <w:proofErr w:type="spellStart"/>
-      <w:r>
-        <w:t>my_data</w:t>
-      </w:r>
-      <w:proofErr w:type="spellEnd"/>
-      <w:r>
-        <w:t>\</w:t>
-      </w:r>
-      <w:proofErr w:type="spellStart"/>
-      <w:r>
-        <w:t>cyano_source</w:t>
-      </w:r>
-      <w:proofErr w:type="spellEnd"/>
-      <w:r>
-        <w:t>’. Alternatively, if your data are in the same directory as where the application was launched, press &lt;ENTER&gt;</w:t>
+        <w:t>Enter the path to the directory containing the files you wish to upload, e.g. ‘C:\my_data\cyano_source’. Alternatively, if your data are in the same directory as where the application was launched, press &lt;ENTER&gt;</w:t>
       </w:r>
     </w:p>
     <w:p>
@@ -3389,15 +3158,7 @@
         </w:numPr>
       </w:pPr>
       <w:r>
-        <w:t xml:space="preserve">Enter your </w:t>
-      </w:r>
-      <w:proofErr w:type="spellStart"/>
-      <w:r>
-        <w:t>SynBioHub</w:t>
-      </w:r>
-      <w:proofErr w:type="spellEnd"/>
-      <w:r>
-        <w:t xml:space="preserve"> username, usually your email address</w:t>
+        <w:t>Enter your SynBioHub username, usually your email address</w:t>
       </w:r>
     </w:p>
     <w:p>
@@ -3409,15 +3170,7 @@
         </w:numPr>
       </w:pPr>
       <w:r>
-        <w:t xml:space="preserve">Enter your </w:t>
-      </w:r>
-      <w:proofErr w:type="spellStart"/>
-      <w:r>
-        <w:t>SynBioHub</w:t>
-      </w:r>
-      <w:proofErr w:type="spellEnd"/>
-      <w:r>
-        <w:t xml:space="preserve"> password</w:t>
+        <w:t>Enter your SynBioHub password</w:t>
       </w:r>
     </w:p>
     <w:p>
@@ -3517,23 +3270,7 @@
     </w:p>
     <w:p>
       <w:r>
-        <w:t xml:space="preserve">In this use case, the user intends to update existing designs in an existing collection on the target </w:t>
-      </w:r>
-      <w:proofErr w:type="spellStart"/>
-      <w:r>
-        <w:t>SynBioHub</w:t>
-      </w:r>
-      <w:proofErr w:type="spellEnd"/>
-      <w:r>
-        <w:t xml:space="preserve"> server. There are three elements of the designs in </w:t>
-      </w:r>
-      <w:proofErr w:type="spellStart"/>
-      <w:r>
-        <w:t>SynBioHub</w:t>
-      </w:r>
-      <w:proofErr w:type="spellEnd"/>
-      <w:r>
-        <w:t xml:space="preserve"> that can be updated </w:t>
+        <w:t xml:space="preserve">In this use case, the user intends to update existing designs in an existing collection on the target SynBioHub server. There are three elements of the designs in SynBioHub that can be updated </w:t>
       </w:r>
       <w:r>
         <w:t>using</w:t>
@@ -3542,31 +3279,7 @@
         <w:t xml:space="preserve"> this feature: files can be attached, </w:t>
       </w:r>
       <w:r>
-        <w:t xml:space="preserve">and the ‘description’ and ‘notes’ text fields can be appended to. It is anticipated that users may wish to attach sequence data in other formats such as GenBank </w:t>
-      </w:r>
-      <w:proofErr w:type="gramStart"/>
-      <w:r>
-        <w:t>files, and</w:t>
-      </w:r>
-      <w:proofErr w:type="gramEnd"/>
-      <w:r>
-        <w:t xml:space="preserve"> append extra text metadata to enhance the </w:t>
-      </w:r>
-      <w:proofErr w:type="spellStart"/>
-      <w:r>
-        <w:t>FAIRness</w:t>
-      </w:r>
-      <w:proofErr w:type="spellEnd"/>
-      <w:r>
-        <w:t xml:space="preserve"> of their data in </w:t>
-      </w:r>
-      <w:proofErr w:type="spellStart"/>
-      <w:r>
-        <w:t>SynBioHub</w:t>
-      </w:r>
-      <w:proofErr w:type="spellEnd"/>
-      <w:r>
-        <w:t>.</w:t>
+        <w:t>and the ‘description’ and ‘notes’ text fields can be appended to. It is anticipated that users may wish to attach sequence data in other formats such as GenBank files, and append extra text metadata to enhance the FAIRness of their data in SynBioHub.</w:t>
       </w:r>
     </w:p>
     <w:p>
@@ -3577,61 +3290,13 @@
         <w:t>comprised</w:t>
       </w:r>
       <w:r>
-        <w:t xml:space="preserve"> of one mandatory column and at least one of three optional columns. The mandatory column is ‘</w:t>
-      </w:r>
-      <w:proofErr w:type="spellStart"/>
-      <w:r>
-        <w:t>display_id</w:t>
-      </w:r>
-      <w:proofErr w:type="spellEnd"/>
-      <w:r>
-        <w:t>’, while the other three columns are ‘</w:t>
-      </w:r>
-      <w:proofErr w:type="spellStart"/>
-      <w:r>
-        <w:t>attachment_filename</w:t>
-      </w:r>
-      <w:proofErr w:type="spellEnd"/>
-      <w:r>
-        <w:t>’, ‘description’ and ‘notes’</w:t>
-      </w:r>
-      <w:r>
-        <w:t xml:space="preserve">. The columns can be in any </w:t>
-      </w:r>
-      <w:proofErr w:type="gramStart"/>
-      <w:r>
-        <w:t>order</w:t>
-      </w:r>
-      <w:proofErr w:type="gramEnd"/>
-      <w:r>
-        <w:t xml:space="preserve"> but they must be adjacent to each other (i.e. in a contiguous block) and begin at column A of the worksheet. </w:t>
-      </w:r>
-      <w:r>
-        <w:t>The values in the ‘</w:t>
-      </w:r>
-      <w:proofErr w:type="spellStart"/>
-      <w:r>
-        <w:t>display_id</w:t>
-      </w:r>
-      <w:proofErr w:type="spellEnd"/>
-      <w:r>
-        <w:t>’ column must match the ‘</w:t>
-      </w:r>
-      <w:proofErr w:type="spellStart"/>
-      <w:r>
-        <w:t>displayId</w:t>
-      </w:r>
-      <w:proofErr w:type="spellEnd"/>
-      <w:r>
-        <w:t>’ attribute of existing designs in a collection on the target server. The ‘</w:t>
-      </w:r>
-      <w:proofErr w:type="spellStart"/>
-      <w:r>
-        <w:t>attachment_filename</w:t>
-      </w:r>
-      <w:proofErr w:type="spellEnd"/>
-      <w:r>
-        <w:t xml:space="preserve">’ column’s values can be either absolute file paths to files on the user’s local machine, or simply file names of files that are relative to the current working directory. </w:t>
+        <w:t xml:space="preserve"> of one mandatory column and at least one of three optional columns. The mandatory column is ‘display_id’, while the other three columns are ‘attachment_filename’, ‘description’ and ‘notes’</w:t>
+      </w:r>
+      <w:r>
+        <w:t xml:space="preserve">. The columns can be in any order but they must be adjacent to each other (i.e. in a contiguous block) and begin at column A of the worksheet. </w:t>
+      </w:r>
+      <w:r>
+        <w:t xml:space="preserve">The values in the ‘display_id’ column must match the ‘displayId’ attribute of existing designs in a collection on the target server. The ‘attachment_filename’ column’s values can be either absolute file paths to files on the user’s local machine, or simply file names of files that are relative to the current working directory. </w:t>
       </w:r>
       <w:r>
         <w:t>An example is shown below.</w:t>
@@ -3731,21 +3396,8 @@
         <w:t>entity display IDs, file attachments and metadata</w:t>
       </w:r>
       <w:r>
-        <w:t xml:space="preserve"> you wish to upload, e.g. ‘C:\</w:t>
-      </w:r>
-      <w:proofErr w:type="spellStart"/>
-      <w:r>
-        <w:t>my_data</w:t>
-      </w:r>
-      <w:proofErr w:type="spellEnd"/>
-      <w:r>
-        <w:t>\</w:t>
-      </w:r>
-      <w:proofErr w:type="spellStart"/>
-      <w:r>
-        <w:t>cyano_source</w:t>
-      </w:r>
-      <w:proofErr w:type="spellEnd"/>
+        <w:t xml:space="preserve"> you wish to upload, e.g. ‘C:\my_data\cyano_source</w:t>
+      </w:r>
       <w:r>
         <w:t>\update_designs.xlsx</w:t>
       </w:r>
@@ -3798,15 +3450,7 @@
         </w:numPr>
       </w:pPr>
       <w:r>
-        <w:t xml:space="preserve">Enter your </w:t>
-      </w:r>
-      <w:proofErr w:type="spellStart"/>
-      <w:r>
-        <w:t>SynBioHub</w:t>
-      </w:r>
-      <w:proofErr w:type="spellEnd"/>
-      <w:r>
-        <w:t xml:space="preserve"> username, usually your email address</w:t>
+        <w:t>Enter your SynBioHub username, usually your email address</w:t>
       </w:r>
     </w:p>
     <w:p>
@@ -3818,15 +3462,7 @@
         </w:numPr>
       </w:pPr>
       <w:r>
-        <w:t xml:space="preserve">Enter your </w:t>
-      </w:r>
-      <w:proofErr w:type="spellStart"/>
-      <w:r>
-        <w:t>SynBioHub</w:t>
-      </w:r>
-      <w:proofErr w:type="spellEnd"/>
-      <w:r>
-        <w:t xml:space="preserve"> password</w:t>
+        <w:t>Enter your SynBioHub password</w:t>
       </w:r>
     </w:p>
     <w:p>
@@ -3852,15 +3488,7 @@
         <w:t xml:space="preserve">The program will report which </w:t>
       </w:r>
       <w:r>
-        <w:t>designs it found in the specified collection with display IDs matching those in the ‘</w:t>
-      </w:r>
-      <w:proofErr w:type="spellStart"/>
-      <w:r>
-        <w:t>display_id</w:t>
-      </w:r>
-      <w:proofErr w:type="spellEnd"/>
-      <w:r>
-        <w:t>’ column of the spreadsheet</w:t>
+        <w:t>designs it found in the specified collection with display IDs matching those in the ‘display_id’ column of the spreadsheet</w:t>
       </w:r>
     </w:p>
     <w:p>
@@ -3944,15 +3572,7 @@
     </w:p>
     <w:p>
       <w:r>
-        <w:t xml:space="preserve">Users who know precisely which parameters they require can invoke the </w:t>
-      </w:r>
-      <w:proofErr w:type="spellStart"/>
-      <w:r>
-        <w:t>SynBioHub</w:t>
-      </w:r>
-      <w:proofErr w:type="spellEnd"/>
-      <w:r>
-        <w:t xml:space="preserve"> Client with those arguments in a prepared statement. For instance, to skip the initial operation selection step, the user can simply start the client with the ‘deposit’ or ‘update’ argument. If any required parameters are missing from those supplied by the user for the specified task, the user will be prompted for them.</w:t>
+        <w:t>Users who know precisely which parameters they require can invoke the SynBioHub Client with those arguments in a prepared statement. For instance, to skip the initial operation selection step, the user can simply start the client with the ‘deposit’ or ‘update’ argument. If any required parameters are missing from those supplied by the user for the specified task, the user will be prompted for them.</w:t>
       </w:r>
       <w:r>
         <w:t xml:space="preserve"> The CLI commands that are equivalent to the user input prompt for each use case </w:t>
@@ -4050,7 +3670,6 @@
               </w:rPr>
               <w:t>--</w:t>
             </w:r>
-            <w:proofErr w:type="spellStart"/>
             <w:r>
               <w:rPr>
                 <w:rFonts w:ascii="Courier New" w:hAnsi="Courier New" w:cs="Courier New"/>
@@ -4065,16 +3684,24 @@
                 <w:sz w:val="20"/>
                 <w:szCs w:val="20"/>
               </w:rPr>
-              <w:t>ir</w:t>
-            </w:r>
-            <w:proofErr w:type="spellEnd"/>
-            <w:r>
+              <w:t xml:space="preserve">ir=D:\temp\sbol\cyano_subset --file-extension=.xml </w:t>
+            </w:r>
+          </w:p>
+          <w:p>
+            <w:pPr>
               <w:rPr>
                 <w:rFonts w:ascii="Courier New" w:hAnsi="Courier New" w:cs="Courier New"/>
                 <w:sz w:val="20"/>
                 <w:szCs w:val="20"/>
               </w:rPr>
-              <w:t xml:space="preserve">=D:\temp\sbol\cyano_subset --file-extension=.xml </w:t>
+            </w:pPr>
+            <w:r>
+              <w:rPr>
+                <w:rFonts w:ascii="Courier New" w:hAnsi="Courier New" w:cs="Courier New"/>
+                <w:sz w:val="20"/>
+                <w:szCs w:val="20"/>
+              </w:rPr>
+              <w:t xml:space="preserve">--multi=false --create-new=true --name="JHay Cyano Source" </w:t>
             </w:r>
           </w:p>
           <w:p>
@@ -4091,78 +3718,7 @@
                 <w:sz w:val="20"/>
                 <w:szCs w:val="20"/>
               </w:rPr>
-              <w:t>--multi=false --create-new=true --name="</w:t>
-            </w:r>
-            <w:proofErr w:type="spellStart"/>
-            <w:r>
-              <w:rPr>
-                <w:rFonts w:ascii="Courier New" w:hAnsi="Courier New" w:cs="Courier New"/>
-                <w:sz w:val="20"/>
-                <w:szCs w:val="20"/>
-              </w:rPr>
-              <w:t>JHay</w:t>
-            </w:r>
-            <w:proofErr w:type="spellEnd"/>
-            <w:r>
-              <w:rPr>
-                <w:rFonts w:ascii="Courier New" w:hAnsi="Courier New" w:cs="Courier New"/>
-                <w:sz w:val="20"/>
-                <w:szCs w:val="20"/>
-              </w:rPr>
-              <w:t xml:space="preserve"> </w:t>
-            </w:r>
-            <w:proofErr w:type="spellStart"/>
-            <w:r>
-              <w:rPr>
-                <w:rFonts w:ascii="Courier New" w:hAnsi="Courier New" w:cs="Courier New"/>
-                <w:sz w:val="20"/>
-                <w:szCs w:val="20"/>
-              </w:rPr>
-              <w:t>Cyano</w:t>
-            </w:r>
-            <w:proofErr w:type="spellEnd"/>
-            <w:r>
-              <w:rPr>
-                <w:rFonts w:ascii="Courier New" w:hAnsi="Courier New" w:cs="Courier New"/>
-                <w:sz w:val="20"/>
-                <w:szCs w:val="20"/>
-              </w:rPr>
-              <w:t xml:space="preserve"> Source" </w:t>
-            </w:r>
-          </w:p>
-          <w:p>
-            <w:pPr>
-              <w:rPr>
-                <w:rFonts w:ascii="Courier New" w:hAnsi="Courier New" w:cs="Courier New"/>
-                <w:sz w:val="20"/>
-                <w:szCs w:val="20"/>
-              </w:rPr>
-            </w:pPr>
-            <w:r>
-              <w:rPr>
-                <w:rFonts w:ascii="Courier New" w:hAnsi="Courier New" w:cs="Courier New"/>
-                <w:sz w:val="20"/>
-                <w:szCs w:val="20"/>
-              </w:rPr>
-              <w:t>--</w:t>
-            </w:r>
-            <w:proofErr w:type="spellStart"/>
-            <w:r>
-              <w:rPr>
-                <w:rFonts w:ascii="Courier New" w:hAnsi="Courier New" w:cs="Courier New"/>
-                <w:sz w:val="20"/>
-                <w:szCs w:val="20"/>
-              </w:rPr>
-              <w:t>url</w:t>
-            </w:r>
-            <w:proofErr w:type="spellEnd"/>
-            <w:r>
-              <w:rPr>
-                <w:rFonts w:ascii="Courier New" w:hAnsi="Courier New" w:cs="Courier New"/>
-                <w:sz w:val="20"/>
-                <w:szCs w:val="20"/>
-              </w:rPr>
-              <w:t xml:space="preserve">=https://synbiohub.org --version=1.0 </w:t>
+              <w:t xml:space="preserve">--url=https://synbiohub.org --version=1.0 </w:t>
             </w:r>
           </w:p>
           <w:p>
@@ -4212,79 +3768,7 @@
                 <w:sz w:val="20"/>
                 <w:szCs w:val="20"/>
               </w:rPr>
-              <w:t>java -jar SynBioHub-CLI.jar deposit --</w:t>
-            </w:r>
-            <w:proofErr w:type="spellStart"/>
-            <w:r>
-              <w:rPr>
-                <w:rFonts w:ascii="Courier New" w:hAnsi="Courier New" w:cs="Courier New"/>
-                <w:sz w:val="20"/>
-                <w:szCs w:val="20"/>
-              </w:rPr>
-              <w:t>dir</w:t>
-            </w:r>
-            <w:proofErr w:type="spellEnd"/>
-            <w:r>
-              <w:rPr>
-                <w:rFonts w:ascii="Courier New" w:hAnsi="Courier New" w:cs="Courier New"/>
-                <w:sz w:val="20"/>
-                <w:szCs w:val="20"/>
-              </w:rPr>
-              <w:t>=D:\temp\sbol --file-extension=.xml --multi=true --create-new=true --name="</w:t>
-            </w:r>
-            <w:proofErr w:type="spellStart"/>
-            <w:r>
-              <w:rPr>
-                <w:rFonts w:ascii="Courier New" w:hAnsi="Courier New" w:cs="Courier New"/>
-                <w:sz w:val="20"/>
-                <w:szCs w:val="20"/>
-              </w:rPr>
-              <w:t>JHay</w:t>
-            </w:r>
-            <w:proofErr w:type="spellEnd"/>
-            <w:r>
-              <w:rPr>
-                <w:rFonts w:ascii="Courier New" w:hAnsi="Courier New" w:cs="Courier New"/>
-                <w:sz w:val="20"/>
-                <w:szCs w:val="20"/>
-              </w:rPr>
-              <w:t xml:space="preserve"> Multi </w:t>
-            </w:r>
-            <w:proofErr w:type="spellStart"/>
-            <w:r>
-              <w:rPr>
-                <w:rFonts w:ascii="Courier New" w:hAnsi="Courier New" w:cs="Courier New"/>
-                <w:sz w:val="20"/>
-                <w:szCs w:val="20"/>
-              </w:rPr>
-              <w:t>Cyano</w:t>
-            </w:r>
-            <w:proofErr w:type="spellEnd"/>
-            <w:r>
-              <w:rPr>
-                <w:rFonts w:ascii="Courier New" w:hAnsi="Courier New" w:cs="Courier New"/>
-                <w:sz w:val="20"/>
-                <w:szCs w:val="20"/>
-              </w:rPr>
-              <w:t xml:space="preserve"> Source" --</w:t>
-            </w:r>
-            <w:proofErr w:type="spellStart"/>
-            <w:r>
-              <w:rPr>
-                <w:rFonts w:ascii="Courier New" w:hAnsi="Courier New" w:cs="Courier New"/>
-                <w:sz w:val="20"/>
-                <w:szCs w:val="20"/>
-              </w:rPr>
-              <w:t>url</w:t>
-            </w:r>
-            <w:proofErr w:type="spellEnd"/>
-            <w:r>
-              <w:rPr>
-                <w:rFonts w:ascii="Courier New" w:hAnsi="Courier New" w:cs="Courier New"/>
-                <w:sz w:val="20"/>
-                <w:szCs w:val="20"/>
-              </w:rPr>
-              <w:t>=https://synbiohub.or</w:t>
+              <w:t>java -jar SynBioHub-CLI.jar deposit --dir=D:\temp\sbol --file-extension=.xml --multi=true --create-new=true --name="JHay Multi Cyano Source" --url=https://synbiohub.or</w:t>
             </w:r>
             <w:r>
               <w:rPr>
@@ -4334,76 +3818,40 @@
                 <w:sz w:val="20"/>
                 <w:szCs w:val="20"/>
               </w:rPr>
-              <w:t>java -jar SynBioHub-CLI.jar deposit --</w:t>
-            </w:r>
-            <w:proofErr w:type="spellStart"/>
+              <w:t>java -jar SynBioHub-CLI.jar deposit --dir=D:\temp\sbol --file-extension=.xml</w:t>
+            </w:r>
             <w:r>
               <w:rPr>
                 <w:rFonts w:ascii="Courier New" w:hAnsi="Courier New" w:cs="Courier New"/>
                 <w:sz w:val="20"/>
                 <w:szCs w:val="20"/>
               </w:rPr>
-              <w:t>dir</w:t>
-            </w:r>
-            <w:proofErr w:type="spellEnd"/>
+              <w:t xml:space="preserve"> </w:t>
+            </w:r>
             <w:r>
               <w:rPr>
                 <w:rFonts w:ascii="Courier New" w:hAnsi="Courier New" w:cs="Courier New"/>
                 <w:sz w:val="20"/>
                 <w:szCs w:val="20"/>
               </w:rPr>
-              <w:t>=D:\temp\sbol --file-extension=.xml</w:t>
-            </w:r>
-            <w:r>
+              <w:t xml:space="preserve">--multi=false --create-new=false </w:t>
+            </w:r>
+          </w:p>
+          <w:p>
+            <w:pPr>
               <w:rPr>
                 <w:rFonts w:ascii="Courier New" w:hAnsi="Courier New" w:cs="Courier New"/>
                 <w:sz w:val="20"/>
                 <w:szCs w:val="20"/>
               </w:rPr>
-              <w:t xml:space="preserve"> </w:t>
-            </w:r>
+            </w:pPr>
             <w:r>
               <w:rPr>
                 <w:rFonts w:ascii="Courier New" w:hAnsi="Courier New" w:cs="Courier New"/>
                 <w:sz w:val="20"/>
                 <w:szCs w:val="20"/>
               </w:rPr>
-              <w:t xml:space="preserve">--multi=false --create-new=false </w:t>
-            </w:r>
-          </w:p>
-          <w:p>
-            <w:pPr>
-              <w:rPr>
-                <w:rFonts w:ascii="Courier New" w:hAnsi="Courier New" w:cs="Courier New"/>
-                <w:sz w:val="20"/>
-                <w:szCs w:val="20"/>
-              </w:rPr>
-            </w:pPr>
-            <w:r>
-              <w:rPr>
-                <w:rFonts w:ascii="Courier New" w:hAnsi="Courier New" w:cs="Courier New"/>
-                <w:sz w:val="20"/>
-                <w:szCs w:val="20"/>
-              </w:rPr>
-              <w:t>--</w:t>
-            </w:r>
-            <w:proofErr w:type="spellStart"/>
-            <w:r>
-              <w:rPr>
-                <w:rFonts w:ascii="Courier New" w:hAnsi="Courier New" w:cs="Courier New"/>
-                <w:sz w:val="20"/>
-                <w:szCs w:val="20"/>
-              </w:rPr>
-              <w:t>url</w:t>
-            </w:r>
-            <w:proofErr w:type="spellEnd"/>
-            <w:r>
-              <w:rPr>
-                <w:rFonts w:ascii="Courier New" w:hAnsi="Courier New" w:cs="Courier New"/>
-                <w:sz w:val="20"/>
-                <w:szCs w:val="20"/>
-              </w:rPr>
-              <w:t>=</w:t>
+              <w:t>--url=</w:t>
             </w:r>
             <w:hyperlink r:id="rId14" w:history="1">
               <w:r>
@@ -4421,42 +3869,7 @@
                   <w:szCs w:val="20"/>
                 </w:rPr>
                 <w:br/>
-              </w:r>
-              <w:proofErr w:type="spellStart"/>
-              <w:r>
-                <w:rPr>
-                  <w:rFonts w:ascii="Courier New" w:hAnsi="Courier New" w:cs="Courier New"/>
-                  <w:sz w:val="20"/>
-                  <w:szCs w:val="20"/>
-                </w:rPr>
-                <w:t>JHay_Cyano_Source</w:t>
-              </w:r>
-              <w:proofErr w:type="spellEnd"/>
-              <w:r>
-                <w:rPr>
-                  <w:rFonts w:ascii="Courier New" w:hAnsi="Courier New" w:cs="Courier New"/>
-                  <w:sz w:val="20"/>
-                  <w:szCs w:val="20"/>
-                </w:rPr>
-                <w:t>/</w:t>
-              </w:r>
-              <w:proofErr w:type="spellStart"/>
-              <w:r>
-                <w:rPr>
-                  <w:rFonts w:ascii="Courier New" w:hAnsi="Courier New" w:cs="Courier New"/>
-                  <w:sz w:val="20"/>
-                  <w:szCs w:val="20"/>
-                </w:rPr>
-                <w:t>JHay_Cyano_Source_collection</w:t>
-              </w:r>
-              <w:proofErr w:type="spellEnd"/>
-              <w:r>
-                <w:rPr>
-                  <w:rFonts w:ascii="Courier New" w:hAnsi="Courier New" w:cs="Courier New"/>
-                  <w:sz w:val="20"/>
-                  <w:szCs w:val="20"/>
-                </w:rPr>
-                <w:t>/1.0</w:t>
+                <w:t>JHay_Cyano_Source/JHay_Cyano_Source_collection/1.0</w:t>
               </w:r>
             </w:hyperlink>
             <w:r>
@@ -4516,59 +3929,23 @@
                 <w:sz w:val="20"/>
                 <w:szCs w:val="20"/>
               </w:rPr>
-              <w:t>java -jar SynBioHub-CLI.jar deposit --</w:t>
-            </w:r>
-            <w:proofErr w:type="spellStart"/>
+              <w:t>java -jar SynBioHub-CLI.jar deposit --dir=D:\temp\sbol --file-extension=.xml</w:t>
+            </w:r>
             <w:r>
               <w:rPr>
                 <w:rFonts w:ascii="Courier New" w:hAnsi="Courier New" w:cs="Courier New"/>
                 <w:sz w:val="20"/>
                 <w:szCs w:val="20"/>
               </w:rPr>
-              <w:t>dir</w:t>
-            </w:r>
-            <w:proofErr w:type="spellEnd"/>
+              <w:t xml:space="preserve"> </w:t>
+            </w:r>
             <w:r>
               <w:rPr>
                 <w:rFonts w:ascii="Courier New" w:hAnsi="Courier New" w:cs="Courier New"/>
                 <w:sz w:val="20"/>
                 <w:szCs w:val="20"/>
               </w:rPr>
-              <w:t>=D:\temp\sbol --file-extension=.xml</w:t>
-            </w:r>
-            <w:r>
-              <w:rPr>
-                <w:rFonts w:ascii="Courier New" w:hAnsi="Courier New" w:cs="Courier New"/>
-                <w:sz w:val="20"/>
-                <w:szCs w:val="20"/>
-              </w:rPr>
-              <w:t xml:space="preserve"> </w:t>
-            </w:r>
-            <w:r>
-              <w:rPr>
-                <w:rFonts w:ascii="Courier New" w:hAnsi="Courier New" w:cs="Courier New"/>
-                <w:sz w:val="20"/>
-                <w:szCs w:val="20"/>
-              </w:rPr>
-              <w:t>--multi=false --create-new=false --</w:t>
-            </w:r>
-            <w:proofErr w:type="spellStart"/>
-            <w:r>
-              <w:rPr>
-                <w:rFonts w:ascii="Courier New" w:hAnsi="Courier New" w:cs="Courier New"/>
-                <w:sz w:val="20"/>
-                <w:szCs w:val="20"/>
-              </w:rPr>
-              <w:t>url</w:t>
-            </w:r>
-            <w:proofErr w:type="spellEnd"/>
-            <w:r>
-              <w:rPr>
-                <w:rFonts w:ascii="Courier New" w:hAnsi="Courier New" w:cs="Courier New"/>
-                <w:sz w:val="20"/>
-                <w:szCs w:val="20"/>
-              </w:rPr>
-              <w:t>=</w:t>
+              <w:t>--multi=false --create-new=false --url=</w:t>
             </w:r>
           </w:p>
           <w:p>
@@ -4595,13 +3972,6 @@
                   <w:szCs w:val="20"/>
                 </w:rPr>
                 <w:br/>
-              </w:r>
-              <w:r>
-                <w:rPr>
-                  <w:rFonts w:ascii="Courier New" w:hAnsi="Courier New" w:cs="Courier New"/>
-                  <w:sz w:val="20"/>
-                  <w:szCs w:val="20"/>
-                </w:rPr>
                 <w:t>JHay_Cyano_Source_collection/1.0</w:t>
               </w:r>
             </w:hyperlink>
@@ -4662,25 +4032,7 @@
                 <w:sz w:val="20"/>
                 <w:szCs w:val="20"/>
               </w:rPr>
-              <w:t>java -jar SynBioHub-CLI.jar update --excel-file=update_designs.xlsx  --</w:t>
-            </w:r>
-            <w:proofErr w:type="spellStart"/>
-            <w:r>
-              <w:rPr>
-                <w:rFonts w:ascii="Courier New" w:hAnsi="Courier New" w:cs="Courier New"/>
-                <w:sz w:val="20"/>
-                <w:szCs w:val="20"/>
-              </w:rPr>
-              <w:t>url</w:t>
-            </w:r>
-            <w:proofErr w:type="spellEnd"/>
-            <w:r>
-              <w:rPr>
-                <w:rFonts w:ascii="Courier New" w:hAnsi="Courier New" w:cs="Courier New"/>
-                <w:sz w:val="20"/>
-                <w:szCs w:val="20"/>
-              </w:rPr>
-              <w:t>=</w:t>
+              <w:t>java -jar SynBioHub-CLI.jar update --excel-file=update_designs.xlsx  --url=</w:t>
             </w:r>
             <w:hyperlink r:id="rId16" w:history="1">
               <w:r>
@@ -4698,13 +4050,6 @@
                   <w:szCs w:val="20"/>
                 </w:rPr>
                 <w:br/>
-              </w:r>
-              <w:r>
-                <w:rPr>
-                  <w:rFonts w:ascii="Courier New" w:hAnsi="Courier New" w:cs="Courier New"/>
-                  <w:sz w:val="20"/>
-                  <w:szCs w:val="20"/>
-                </w:rPr>
                 <w:t>jhay/JHay_Cyano_Source/JHay_Cyano_Source_collection/1.0</w:t>
               </w:r>
             </w:hyperlink>
@@ -4744,14 +4089,27 @@
       <w:r>
         <w:t xml:space="preserve">Table </w:t>
       </w:r>
-      <w:fldSimple w:instr=" SEQ Table \* ARABIC ">
-        <w:r>
-          <w:rPr>
-            <w:noProof/>
-          </w:rPr>
-          <w:t>1</w:t>
-        </w:r>
-      </w:fldSimple>
+      <w:r>
+        <w:fldChar w:fldCharType="begin"/>
+      </w:r>
+      <w:r>
+        <w:instrText xml:space="preserve"> SEQ Table \* ARABIC </w:instrText>
+      </w:r>
+      <w:r>
+        <w:fldChar w:fldCharType="separate"/>
+      </w:r>
+      <w:r>
+        <w:rPr>
+          <w:noProof/>
+        </w:rPr>
+        <w:t>1</w:t>
+      </w:r>
+      <w:r>
+        <w:rPr>
+          <w:noProof/>
+        </w:rPr>
+        <w:fldChar w:fldCharType="end"/>
+      </w:r>
       <w:r>
         <w:t>: All-in-one CLI commands for running the example use cases</w:t>
       </w:r>
@@ -4809,15 +4167,7 @@
           </w:tcPr>
           <w:p>
             <w:r>
-              <w:t>--</w:t>
-            </w:r>
-            <w:proofErr w:type="spellStart"/>
-            <w:r>
-              <w:t>dir</w:t>
-            </w:r>
-            <w:proofErr w:type="spellEnd"/>
-            <w:r>
-              <w:t>, --d</w:t>
+              <w:t>--dir, --d</w:t>
             </w:r>
           </w:p>
         </w:tc>
@@ -4837,15 +4187,7 @@
           </w:tcPr>
           <w:p>
             <w:r>
-              <w:t>--</w:t>
-            </w:r>
-            <w:proofErr w:type="spellStart"/>
-            <w:r>
-              <w:t>dir</w:t>
-            </w:r>
-            <w:proofErr w:type="spellEnd"/>
-            <w:r>
-              <w:t>=</w:t>
+              <w:t>--dir=</w:t>
             </w:r>
             <w:r>
               <w:t>C:\my_data\cyano_source</w:t>
@@ -4885,13 +4227,8 @@
           </w:p>
           <w:p>
             <w:r>
-              <w:t>--file-extension</w:t>
-            </w:r>
-            <w:proofErr w:type="gramStart"/>
-            <w:r>
-              <w:t>=.*</w:t>
-            </w:r>
-            <w:proofErr w:type="gramEnd"/>
+              <w:t>--file-extension=.*</w:t>
+            </w:r>
           </w:p>
         </w:tc>
       </w:tr>
@@ -4976,15 +4313,7 @@
           </w:tcPr>
           <w:p>
             <w:r>
-              <w:t>--</w:t>
-            </w:r>
-            <w:proofErr w:type="spellStart"/>
-            <w:r>
-              <w:t>url</w:t>
-            </w:r>
-            <w:proofErr w:type="spellEnd"/>
-            <w:r>
-              <w:t>, --l</w:t>
+              <w:t>--url, --l</w:t>
             </w:r>
           </w:p>
         </w:tc>
@@ -4994,15 +4323,7 @@
           </w:tcPr>
           <w:p>
             <w:r>
-              <w:t xml:space="preserve">URL of the target </w:t>
-            </w:r>
-            <w:proofErr w:type="spellStart"/>
-            <w:r>
-              <w:t>SynBioHub</w:t>
-            </w:r>
-            <w:proofErr w:type="spellEnd"/>
-            <w:r>
-              <w:t xml:space="preserve"> server or the existing collection</w:t>
+              <w:t>URL of the target SynBioHub server or the existing collection</w:t>
             </w:r>
           </w:p>
         </w:tc>
@@ -5012,15 +4333,7 @@
           </w:tcPr>
           <w:p>
             <w:r>
-              <w:t>--</w:t>
-            </w:r>
-            <w:proofErr w:type="spellStart"/>
-            <w:r>
-              <w:t>url</w:t>
-            </w:r>
-            <w:proofErr w:type="spellEnd"/>
-            <w:r>
-              <w:t>=https://synbiohub.org</w:t>
+              <w:t>--url=https://synbiohub.org</w:t>
             </w:r>
           </w:p>
           <w:p>
@@ -5039,33 +4352,11 @@
               </w:r>
               <w:r>
                 <w:br/>
-              </w:r>
-              <w:proofErr w:type="spellStart"/>
-              <w:r>
-                <w:t>jhay</w:t>
-              </w:r>
-              <w:proofErr w:type="spellEnd"/>
-              <w:r>
-                <w:t>/</w:t>
-              </w:r>
-              <w:proofErr w:type="spellStart"/>
-              <w:r>
-                <w:t>JHay_Cyano_Source</w:t>
-              </w:r>
-              <w:proofErr w:type="spellEnd"/>
-              <w:r>
-                <w:t>/</w:t>
+                <w:t>jhay/JHay_Cyano_Source/</w:t>
               </w:r>
               <w:r>
                 <w:br/>
-              </w:r>
-              <w:proofErr w:type="spellStart"/>
-              <w:r>
-                <w:t>JHay_Cyano_Source_collection</w:t>
-              </w:r>
-              <w:proofErr w:type="spellEnd"/>
-              <w:r>
-                <w:t>/1.0</w:t>
+                <w:t>JHay_Cyano_Source_collection/1.0</w:t>
               </w:r>
             </w:hyperlink>
           </w:p>
@@ -5087,21 +4378,8 @@
             <w:tcW w:w="3260" w:type="dxa"/>
           </w:tcPr>
           <w:p>
-            <w:proofErr w:type="gramStart"/>
-            <w:r>
-              <w:t>User name</w:t>
-            </w:r>
-            <w:proofErr w:type="gramEnd"/>
-            <w:r>
-              <w:t xml:space="preserve"> of the </w:t>
-            </w:r>
-            <w:proofErr w:type="spellStart"/>
-            <w:r>
-              <w:t>SynBioHub</w:t>
-            </w:r>
-            <w:proofErr w:type="spellEnd"/>
-            <w:r>
-              <w:t xml:space="preserve"> user (typically email address)</w:t>
+            <w:r>
+              <w:t>User name of the SynBioHub user (typically email address)</w:t>
             </w:r>
           </w:p>
         </w:tc>
@@ -5264,14 +4542,27 @@
       <w:r>
         <w:t xml:space="preserve">Table </w:t>
       </w:r>
-      <w:fldSimple w:instr=" SEQ Table \* ARABIC ">
-        <w:r>
-          <w:rPr>
-            <w:noProof/>
-          </w:rPr>
-          <w:t>2</w:t>
-        </w:r>
-      </w:fldSimple>
+      <w:r>
+        <w:fldChar w:fldCharType="begin"/>
+      </w:r>
+      <w:r>
+        <w:instrText xml:space="preserve"> SEQ Table \* ARABIC </w:instrText>
+      </w:r>
+      <w:r>
+        <w:fldChar w:fldCharType="separate"/>
+      </w:r>
+      <w:r>
+        <w:rPr>
+          <w:noProof/>
+        </w:rPr>
+        <w:t>2</w:t>
+      </w:r>
+      <w:r>
+        <w:rPr>
+          <w:noProof/>
+        </w:rPr>
+        <w:fldChar w:fldCharType="end"/>
+      </w:r>
       <w:r>
         <w:t xml:space="preserve">: Form and function of different command options </w:t>
       </w:r>

</xml_diff>